<commit_message>
Continue work. Create some unit tests and finished work on the business logic.
</commit_message>
<xml_diff>
--- a/Docs/Программа_краткого_курса_ИГУ.docx
+++ b/Docs/Программа_краткого_курса_ИГУ.docx
@@ -1,6 +1,6 @@
 
 <file path=word/document.xml><?xml version="1.0" encoding="utf-8"?>
-<w:document xmlns:wpc="http://schemas.microsoft.com/office/word/2010/wordprocessingCanvas" xmlns:mc="http://schemas.openxmlformats.org/markup-compatibility/2006" xmlns:o="urn:schemas-microsoft-com:office:office" xmlns:r="http://schemas.openxmlformats.org/officeDocument/2006/relationships" xmlns:m="http://schemas.openxmlformats.org/officeDocument/2006/math" xmlns:v="urn:schemas-microsoft-com:vml" xmlns:wp14="http://schemas.microsoft.com/office/word/2010/wordprocessingDrawing" xmlns:wp="http://schemas.openxmlformats.org/drawingml/2006/wordprocessingDrawing" xmlns:w10="urn:schemas-microsoft-com:office:word" xmlns:w="http://schemas.openxmlformats.org/wordprocessingml/2006/main" xmlns:w14="http://schemas.microsoft.com/office/word/2010/wordml" xmlns:wpg="http://schemas.microsoft.com/office/word/2010/wordprocessingGroup" xmlns:wpi="http://schemas.microsoft.com/office/word/2010/wordprocessingInk" xmlns:wne="http://schemas.microsoft.com/office/word/2006/wordml" xmlns:wps="http://schemas.microsoft.com/office/word/2010/wordprocessingShape" mc:Ignorable="w14 wp14">
+<w:document xmlns:ve="http://schemas.openxmlformats.org/markup-compatibility/2006" xmlns:o="urn:schemas-microsoft-com:office:office" xmlns:r="http://schemas.openxmlformats.org/officeDocument/2006/relationships" xmlns:m="http://schemas.openxmlformats.org/officeDocument/2006/math" xmlns:v="urn:schemas-microsoft-com:vml" xmlns:wp="http://schemas.openxmlformats.org/drawingml/2006/wordprocessingDrawing" xmlns:w10="urn:schemas-microsoft-com:office:word" xmlns:w="http://schemas.openxmlformats.org/wordprocessingml/2006/main" xmlns:wne="http://schemas.microsoft.com/office/word/2006/wordml">
   <w:body>
     <w:p>
       <w:r>
@@ -44,75 +44,250 @@
       </w:r>
     </w:p>
     <w:p>
-      <w:pPr>
+      <w:r>
         <w:rPr>
           <w:lang w:val="en-US"/>
         </w:rPr>
-      </w:pPr>
-      <w:r>
-        <w:rPr>
+        <w:tab/>
+      </w:r>
+      <w:r>
+        <w:t>Вы устроились  работать разработчиком</w:t>
+      </w:r>
+      <w:r>
+        <w:t xml:space="preserve"> программного обеспечения</w:t>
+      </w:r>
+      <w:r>
+        <w:t>. Вашрабочийстек</w:t>
+      </w:r>
+      <w:r>
+        <w:t xml:space="preserve">: </w:t>
+      </w:r>
+      <w:r>
+        <w:rPr>
+          <w:b/>
           <w:lang w:val="en-US"/>
         </w:rPr>
-        <w:tab/>
-      </w:r>
-      <w:r>
-        <w:t>Вы устроились  работать разработчиком</w:t>
-      </w:r>
-      <w:r>
-        <w:t xml:space="preserve"> программного обеспечения</w:t>
-      </w:r>
-      <w:r>
-        <w:t>. Ваш</w:t>
-      </w:r>
-      <w:r>
-        <w:rPr>
+        <w:t>C</w:t>
+      </w:r>
+      <w:r>
+        <w:rPr>
+          <w:b/>
+        </w:rPr>
+        <w:t xml:space="preserve">#, </w:t>
+      </w:r>
+      <w:r>
+        <w:rPr>
+          <w:b/>
           <w:lang w:val="en-US"/>
         </w:rPr>
+        <w:t>MS</w:t>
+      </w:r>
+      <w:r>
+        <w:rPr>
+          <w:b/>
+        </w:rPr>
         <w:t xml:space="preserve"> </w:t>
       </w:r>
       <w:r>
-        <w:t>рабочий</w:t>
-      </w:r>
-      <w:r>
-        <w:rPr>
+        <w:rPr>
+          <w:b/>
           <w:lang w:val="en-US"/>
         </w:rPr>
+        <w:t>SQL</w:t>
+      </w:r>
+      <w:r>
+        <w:rPr>
+          <w:b/>
+        </w:rPr>
         <w:t xml:space="preserve"> </w:t>
       </w:r>
       <w:r>
-        <w:t>стек</w:t>
-      </w:r>
-      <w:r>
-        <w:rPr>
+        <w:rPr>
+          <w:b/>
           <w:lang w:val="en-US"/>
         </w:rPr>
+        <w:t>Server</w:t>
+      </w:r>
+      <w:r>
+        <w:rPr>
+          <w:b/>
+        </w:rPr>
+        <w:t xml:space="preserve">, </w:t>
+      </w:r>
+      <w:r>
+        <w:rPr>
+          <w:b/>
+          <w:lang w:val="en-US"/>
+        </w:rPr>
+        <w:t>Net</w:t>
+      </w:r>
+      <w:r>
+        <w:rPr>
+          <w:b/>
+        </w:rPr>
+        <w:t xml:space="preserve"> </w:t>
+      </w:r>
+      <w:r>
+        <w:rPr>
+          <w:b/>
+          <w:lang w:val="en-US"/>
+        </w:rPr>
+        <w:t>Core</w:t>
+      </w:r>
+      <w:r>
+        <w:rPr>
+          <w:b/>
+        </w:rPr>
+        <w:t xml:space="preserve">, </w:t>
+      </w:r>
+      <w:r>
+        <w:rPr>
+          <w:b/>
+          <w:lang w:val="en-US"/>
+        </w:rPr>
+        <w:t>Net</w:t>
+      </w:r>
+      <w:r>
+        <w:rPr>
+          <w:b/>
+        </w:rPr>
+        <w:t xml:space="preserve"> </w:t>
+      </w:r>
+      <w:r>
+        <w:rPr>
+          <w:b/>
+          <w:lang w:val="en-US"/>
+        </w:rPr>
+        <w:t>framework</w:t>
+      </w:r>
+      <w:r>
+        <w:t>.</w:t>
+      </w:r>
+    </w:p>
+    <w:p>
+      <w:pPr>
+        <w:ind w:firstLine="708"/>
+        <w:rPr>
+          <w:b/>
+        </w:rPr>
+      </w:pPr>
+      <w:r>
+        <w:t>Вам передают на обслуживание старую систему (</w:t>
+      </w:r>
+      <w:r>
+        <w:rPr>
+          <w:b/>
+          <w:lang w:val="en-US"/>
+        </w:rPr>
+        <w:t>legacy</w:t>
+      </w:r>
+      <w:r>
+        <w:t xml:space="preserve">) </w:t>
+      </w:r>
+      <w:r>
+        <w:t xml:space="preserve">для подготовки специализированной отчетности. </w:t>
+      </w:r>
+      <w:r>
+        <w:t xml:space="preserve">Система </w:t>
+      </w:r>
+      <w:r>
+        <w:t>(</w:t>
+      </w:r>
+      <w:r>
+        <w:rPr>
+          <w:b/>
+          <w:lang w:val="en-US"/>
+        </w:rPr>
+        <w:t>legacy</w:t>
+      </w:r>
+      <w:r>
+        <w:t xml:space="preserve">) </w:t>
+      </w:r>
+      <w:r>
+        <w:t>реализована на следующем стеке</w:t>
+      </w:r>
+      <w:r>
+        <w:rPr>
+          <w:b/>
+        </w:rPr>
         <w:t xml:space="preserve">: </w:t>
       </w:r>
-      <w:proofErr w:type="gramStart"/>
       <w:r>
         <w:rPr>
           <w:b/>
           <w:lang w:val="en-US"/>
         </w:rPr>
-        <w:t>C#, MS SQL Server, Net Core, Net framework</w:t>
-      </w:r>
-      <w:r>
-        <w:rPr>
+        <w:t>MSSQLServer</w:t>
+      </w:r>
+      <w:r>
+        <w:rPr>
+          <w:b/>
+        </w:rPr>
+        <w:t xml:space="preserve">, </w:t>
+      </w:r>
+      <w:r>
+        <w:rPr>
+          <w:b/>
           <w:lang w:val="en-US"/>
         </w:rPr>
+        <w:t>ASP</w:t>
+      </w:r>
+      <w:r>
+        <w:rPr>
+          <w:b/>
+        </w:rPr>
         <w:t>.</w:t>
       </w:r>
-      <w:proofErr w:type="gramEnd"/>
+      <w:r>
+        <w:rPr>
+          <w:b/>
+          <w:lang w:val="en-US"/>
+        </w:rPr>
+        <w:t>net</w:t>
+      </w:r>
+      <w:r>
+        <w:rPr>
+          <w:b/>
+        </w:rPr>
+        <w:t xml:space="preserve">, </w:t>
+      </w:r>
+      <w:r>
+        <w:rPr>
+          <w:b/>
+          <w:lang w:val="en-US"/>
+        </w:rPr>
+        <w:t>Netframework</w:t>
+      </w:r>
+      <w:r>
+        <w:rPr>
+          <w:b/>
+        </w:rPr>
+        <w:t xml:space="preserve"> 4.7.</w:t>
+      </w:r>
     </w:p>
     <w:p>
       <w:pPr>
         <w:ind w:firstLine="708"/>
-        <w:rPr>
-          <w:b/>
-        </w:rPr>
-      </w:pPr>
-      <w:r>
-        <w:t>Вам передают на обслуживание старую систему (</w:t>
+      </w:pPr>
+      <w:r>
+        <w:t>Данные отчеты направляются по защищенному каналу разным потребителям</w:t>
+      </w:r>
+      <w:r>
+        <w:t>:</w:t>
+      </w:r>
+      <w:r>
+        <w:t xml:space="preserve"> ЦБ РФ, Министерство финансов и на анализ независимым аудиторам.  Для каждого потребителясистема формирует один и те же данные, но в разных форматах. Каждый выгруженный отчет </w:t>
+      </w:r>
+      <w:r>
+        <w:t>фиксируется статусом. Если отчет не принят, то формируется повторный отчет с обновленными данными. Если отчет принят условно, то формируется дополнение к ранее отправленному отчету, в котором хранятся данные, которые только дополняют ранее отправленные данные.</w:t>
+      </w:r>
+    </w:p>
+    <w:p>
+      <w:pPr>
+        <w:ind w:firstLine="708"/>
+      </w:pPr>
+      <w:r>
+        <w:t>Перед Вами непростая задача. Текущее (</w:t>
       </w:r>
       <w:r>
         <w:rPr>
@@ -122,313 +297,225 @@
         <w:t>legacy</w:t>
       </w:r>
       <w:r>
-        <w:t xml:space="preserve">) </w:t>
-      </w:r>
-      <w:r>
-        <w:t xml:space="preserve">для подготовки специализированной отчетности. </w:t>
-      </w:r>
-      <w:r>
-        <w:t xml:space="preserve">Система </w:t>
-      </w:r>
-      <w:r>
-        <w:t>(</w:t>
-      </w:r>
-      <w:r>
-        <w:rPr>
-          <w:b/>
-          <w:lang w:val="en-US"/>
-        </w:rPr>
-        <w:t>legacy</w:t>
-      </w:r>
-      <w:r>
-        <w:t xml:space="preserve">) </w:t>
-      </w:r>
-      <w:r>
-        <w:t>реализована на следующем стеке</w:t>
-      </w:r>
-      <w:r>
-        <w:rPr>
-          <w:b/>
-        </w:rPr>
+        <w:t xml:space="preserve">)приложение ввиду того, что создавалось на «ходу» имеет много недостатков, но основной недостаток – это производительность. Данные долго готовятся. Проверяются, а затем выгружаются. В случае, если коллектив не успел в срок, организация автоматически получает штраф. </w:t>
+      </w:r>
+    </w:p>
+    <w:p>
+      <w:pPr>
+        <w:ind w:firstLine="708"/>
+      </w:pPr>
+      <w:r>
+        <w:t>Ваша задача</w:t>
+      </w:r>
+      <w:r>
         <w:t xml:space="preserve">: </w:t>
       </w:r>
-      <w:proofErr w:type="gramStart"/>
-      <w:r>
-        <w:rPr>
-          <w:b/>
-          <w:lang w:val="en-US"/>
-        </w:rPr>
-        <w:t>MS</w:t>
-      </w:r>
-      <w:r>
-        <w:rPr>
-          <w:b/>
-        </w:rPr>
-        <w:t xml:space="preserve"> </w:t>
-      </w:r>
-      <w:r>
-        <w:rPr>
-          <w:b/>
-          <w:lang w:val="en-US"/>
-        </w:rPr>
-        <w:t>SQL</w:t>
-      </w:r>
-      <w:r>
-        <w:rPr>
-          <w:b/>
-        </w:rPr>
-        <w:t xml:space="preserve"> </w:t>
-      </w:r>
-      <w:r>
-        <w:rPr>
-          <w:b/>
-          <w:lang w:val="en-US"/>
-        </w:rPr>
-        <w:t>Server</w:t>
-      </w:r>
-      <w:r>
-        <w:rPr>
-          <w:b/>
-        </w:rPr>
-        <w:t xml:space="preserve">, </w:t>
-      </w:r>
-      <w:r>
-        <w:rPr>
-          <w:b/>
-          <w:lang w:val="en-US"/>
-        </w:rPr>
-        <w:t>ASP</w:t>
-      </w:r>
-      <w:r>
-        <w:rPr>
-          <w:b/>
-        </w:rPr>
-        <w:t>.</w:t>
-      </w:r>
-      <w:r>
-        <w:rPr>
-          <w:b/>
-          <w:lang w:val="en-US"/>
-        </w:rPr>
-        <w:t>net</w:t>
-      </w:r>
-      <w:r>
-        <w:rPr>
-          <w:b/>
-        </w:rPr>
-        <w:t xml:space="preserve">, </w:t>
-      </w:r>
-      <w:r>
-        <w:rPr>
-          <w:b/>
-          <w:lang w:val="en-US"/>
-        </w:rPr>
-        <w:t>Net</w:t>
-      </w:r>
-      <w:r>
-        <w:rPr>
-          <w:b/>
-        </w:rPr>
-        <w:t xml:space="preserve"> </w:t>
-      </w:r>
-      <w:r>
-        <w:rPr>
-          <w:b/>
-          <w:lang w:val="en-US"/>
-        </w:rPr>
-        <w:t>framework</w:t>
-      </w:r>
-      <w:r>
-        <w:rPr>
-          <w:b/>
-        </w:rPr>
-        <w:t xml:space="preserve"> 4.7.</w:t>
-      </w:r>
-      <w:proofErr w:type="gramEnd"/>
+      <w:r>
+        <w:t xml:space="preserve">найти и устранить все «слабые» места в приложении. При этом, не возможно провести полную замену приложения ввиду большой и постоянной нагрузки, высоких требований и жестких регламентов. </w:t>
+      </w:r>
     </w:p>
     <w:p>
       <w:pPr>
         <w:ind w:firstLine="708"/>
       </w:pPr>
-      <w:r>
-        <w:t xml:space="preserve">  </w:t>
-      </w:r>
-      <w:r>
-        <w:t>Данные отчеты направляются по защищенному каналу разным потребителям</w:t>
-      </w:r>
-      <w:r>
-        <w:t>:</w:t>
-      </w:r>
-      <w:r>
-        <w:t xml:space="preserve"> ЦБ РФ, Министерство финансов и на анализ независимым аудиторам.  Для каждого потребителя</w:t>
-      </w:r>
-      <w:r>
-        <w:t xml:space="preserve"> </w:t>
-      </w:r>
-      <w:r>
-        <w:t xml:space="preserve">система формирует один и те же данные, но в разных форматах. Каждый выгруженный отчет </w:t>
-      </w:r>
-      <w:r>
-        <w:t>фиксируется статусом. Если отчет не принят, то формируется повторный отчет с обновленными данными. Если отчет принят условно, то формируется дополнение к ранее отправленному отчету, в котором хранятся данные, которые только дополняют ранее отправленные данные.</w:t>
-      </w:r>
-    </w:p>
-    <w:p>
-      <w:pPr>
-        <w:ind w:firstLine="708"/>
-      </w:pPr>
-      <w:r>
-        <w:t>Перед Вами непростая задача. Текущее (</w:t>
-      </w:r>
-      <w:r>
-        <w:rPr>
-          <w:b/>
-          <w:lang w:val="en-US"/>
-        </w:rPr>
-        <w:t>legacy</w:t>
-      </w:r>
-      <w:r>
-        <w:t>)</w:t>
-      </w:r>
-      <w:r>
-        <w:t xml:space="preserve"> </w:t>
-      </w:r>
-      <w:r>
-        <w:t>приложение ввиду того, что создавалось на «ходу» имеет много недостатков, но основной недостаток – это производительность. Данные долго готовятся. Проверяются, а затем выгружаются. В случае</w:t>
-      </w:r>
-      <w:proofErr w:type="gramStart"/>
-      <w:r>
-        <w:t>,</w:t>
-      </w:r>
-      <w:proofErr w:type="gramEnd"/>
-      <w:r>
-        <w:t xml:space="preserve"> если коллектив не успел в срок, организация автоматически получает штраф. </w:t>
-      </w:r>
-    </w:p>
-    <w:p>
-      <w:pPr>
-        <w:ind w:firstLine="708"/>
-      </w:pPr>
-      <w:r>
-        <w:t>Ваша задача</w:t>
-      </w:r>
-      <w:r>
-        <w:t xml:space="preserve">: </w:t>
-      </w:r>
-      <w:r>
-        <w:t>найти и устранить все «слабые» места в приложении. При этом</w:t>
-      </w:r>
-      <w:proofErr w:type="gramStart"/>
-      <w:r>
-        <w:t>,</w:t>
-      </w:r>
-      <w:proofErr w:type="gramEnd"/>
-      <w:r>
-        <w:t xml:space="preserve"> не возможно провести полную замену приложения ввиду большой и постоянной нагрузки, высоких требований и жестких регламентов. </w:t>
-      </w:r>
-    </w:p>
-    <w:p>
-      <w:pPr>
-        <w:ind w:firstLine="708"/>
-      </w:pPr>
-    </w:p>
-    <w:p>
-      <w:r>
-        <w:t>Этап 1</w:t>
-      </w:r>
-      <w:r>
-        <w:t xml:space="preserve">: </w:t>
-      </w:r>
-      <w:r>
-        <w:t>Анализ текущего проекта.</w:t>
-      </w:r>
-    </w:p>
-    <w:p>
-      <w:pPr>
-        <w:ind w:firstLine="708"/>
-        <w:rPr>
-          <w:lang w:val="en-US"/>
-        </w:rPr>
-      </w:pPr>
-      <w:r>
-        <w:t>Проект представляет с собой высоконагруженную базу данных, которая разделена на три части</w:t>
-      </w:r>
-      <w:r>
-        <w:t xml:space="preserve">: </w:t>
-      </w:r>
-      <w:r>
-        <w:t xml:space="preserve">учет </w:t>
-      </w:r>
-      <w:r>
-        <w:rPr>
-          <w:u w:val="single"/>
-        </w:rPr>
-        <w:t>фактов</w:t>
-      </w:r>
-      <w:r>
-        <w:t xml:space="preserve">, учет </w:t>
-      </w:r>
-      <w:r>
-        <w:rPr>
-          <w:u w:val="single"/>
-        </w:rPr>
-        <w:t>обработанных</w:t>
-      </w:r>
-      <w:r>
-        <w:t xml:space="preserve"> данных, учет </w:t>
-      </w:r>
-      <w:r>
-        <w:rPr>
-          <w:u w:val="single"/>
-        </w:rPr>
-        <w:t>выгруженной</w:t>
-      </w:r>
-      <w:r>
-        <w:t xml:space="preserve"> информации. Учет фактов состоит из </w:t>
-      </w:r>
-      <w:proofErr w:type="gramStart"/>
-      <w:r>
-        <w:t>таблицы</w:t>
-      </w:r>
-      <w:proofErr w:type="gramEnd"/>
-      <w:r>
-        <w:t xml:space="preserve"> </w:t>
-      </w:r>
-      <w:proofErr w:type="spellStart"/>
-      <w:r>
-        <w:t>tblTransactionFacts</w:t>
-      </w:r>
-      <w:proofErr w:type="spellEnd"/>
-      <w:r>
-        <w:t xml:space="preserve"> в </w:t>
-      </w:r>
-      <w:proofErr w:type="gramStart"/>
-      <w:r>
-        <w:t>которой</w:t>
-      </w:r>
-      <w:proofErr w:type="gramEnd"/>
-      <w:r>
-        <w:t xml:space="preserve"> содержаться все исходные </w:t>
-      </w:r>
-      <w:proofErr w:type="spellStart"/>
-      <w:r>
-        <w:t>банковсктие</w:t>
-      </w:r>
-      <w:proofErr w:type="spellEnd"/>
-      <w:r>
-        <w:t xml:space="preserve"> транзакции, которые подлежат контролю. Учет обработанных данных состоит из нескольких таблиц</w:t>
-      </w:r>
-      <w:r>
-        <w:rPr>
-          <w:lang w:val="en-US"/>
-        </w:rPr>
-        <w:t>:</w:t>
-      </w:r>
     </w:p>
     <w:tbl>
       <w:tblPr>
         <w:tblStyle w:val="a3"/>
         <w:tblW w:w="0" w:type="auto"/>
-        <w:tblLook w:val="04A0" w:firstRow="1" w:lastRow="0" w:firstColumn="1" w:lastColumn="0" w:noHBand="0" w:noVBand="1"/>
+        <w:shd w:val="clear" w:color="auto" w:fill="DDD9C3" w:themeFill="background2" w:themeFillShade="E6"/>
+        <w:tblLook w:val="04A0"/>
+      </w:tblPr>
+      <w:tblGrid>
+        <w:gridCol w:w="9571"/>
+      </w:tblGrid>
+      <w:tr>
+        <w:tc>
+          <w:tcPr>
+            <w:tcW w:w="9571" w:type="dxa"/>
+            <w:shd w:val="clear" w:color="auto" w:fill="DDD9C3" w:themeFill="background2" w:themeFillShade="E6"/>
+          </w:tcPr>
+          <w:p>
+            <w:pPr>
+              <w:ind w:firstLine="708"/>
+            </w:pPr>
+          </w:p>
+          <w:p>
+            <w:pPr>
+              <w:ind w:firstLine="708"/>
+              <w:rPr>
+                <w:b/>
+              </w:rPr>
+            </w:pPr>
+            <w:r>
+              <w:rPr>
+                <w:b/>
+              </w:rPr>
+              <w:t>Оглавление</w:t>
+            </w:r>
+          </w:p>
+          <w:p>
+            <w:pPr>
+              <w:pStyle w:val="a6"/>
+              <w:numPr>
+                <w:ilvl w:val="0"/>
+                <w:numId w:val="4"/>
+              </w:numPr>
+            </w:pPr>
+            <w:r>
+              <w:t>Анализ текущего проекта и замеры производительности.</w:t>
+            </w:r>
+          </w:p>
+          <w:p>
+            <w:pPr>
+              <w:pStyle w:val="a6"/>
+              <w:numPr>
+                <w:ilvl w:val="0"/>
+                <w:numId w:val="4"/>
+              </w:numPr>
+            </w:pPr>
+            <w:r>
+              <w:t xml:space="preserve">Проведение оптимизации базы данных без изменения структуры. </w:t>
+            </w:r>
+          </w:p>
+          <w:p>
+            <w:pPr>
+              <w:pStyle w:val="a6"/>
+              <w:numPr>
+                <w:ilvl w:val="0"/>
+                <w:numId w:val="4"/>
+              </w:numPr>
+            </w:pPr>
+            <w:r>
+              <w:t xml:space="preserve">Проведение оптимизации приложения с использованием библиотеки </w:t>
+            </w:r>
+            <w:r>
+              <w:rPr>
+                <w:b/>
+              </w:rPr>
+              <w:t>Dapper</w:t>
+            </w:r>
+            <w:r>
+              <w:t>.</w:t>
+            </w:r>
+          </w:p>
+          <w:p>
+            <w:pPr>
+              <w:pStyle w:val="a6"/>
+              <w:numPr>
+                <w:ilvl w:val="0"/>
+                <w:numId w:val="4"/>
+              </w:numPr>
+            </w:pPr>
+            <w:r>
+              <w:t>Проведение оптимизации приложения с использованием многопоточного программирования.</w:t>
+            </w:r>
+          </w:p>
+          <w:p>
+            <w:pPr>
+              <w:pStyle w:val="a6"/>
+              <w:numPr>
+                <w:ilvl w:val="0"/>
+                <w:numId w:val="4"/>
+              </w:numPr>
+            </w:pPr>
+            <w:r>
+              <w:t>Итоги.</w:t>
+            </w:r>
+          </w:p>
+          <w:p/>
+        </w:tc>
+      </w:tr>
+    </w:tbl>
+    <w:p>
+      <w:pPr>
+        <w:ind w:firstLine="708"/>
+      </w:pPr>
+    </w:p>
+    <w:p>
+      <w:pPr>
+        <w:ind w:firstLine="708"/>
+      </w:pPr>
+    </w:p>
+    <w:p>
+      <w:r>
+        <w:t>Этап 1</w:t>
+      </w:r>
+      <w:r>
+        <w:t xml:space="preserve">: </w:t>
+      </w:r>
+      <w:r>
+        <w:t>Анализ текущего проекта.</w:t>
+      </w:r>
+    </w:p>
+    <w:p>
+      <w:pPr>
+        <w:ind w:firstLine="708"/>
+      </w:pPr>
+      <w:r>
+        <w:t>Проект представляет с собой высоконагруженную базу данных, которая разделена на три части</w:t>
+      </w:r>
+      <w:r>
+        <w:t xml:space="preserve">: </w:t>
+      </w:r>
+      <w:r>
+        <w:t xml:space="preserve">учет </w:t>
+      </w:r>
+      <w:r>
+        <w:rPr>
+          <w:u w:val="single"/>
+        </w:rPr>
+        <w:t>фактов</w:t>
+      </w:r>
+      <w:r>
+        <w:t xml:space="preserve">, учет </w:t>
+      </w:r>
+      <w:r>
+        <w:rPr>
+          <w:u w:val="single"/>
+        </w:rPr>
+        <w:t>обработанных</w:t>
+      </w:r>
+      <w:r>
+        <w:t xml:space="preserve"> данных, учет </w:t>
+      </w:r>
+      <w:r>
+        <w:rPr>
+          <w:u w:val="single"/>
+        </w:rPr>
+        <w:t>выгруженной</w:t>
+      </w:r>
+      <w:r>
+        <w:t xml:space="preserve"> информации. Учет фактов </w:t>
+      </w:r>
+      <w:r>
+        <w:lastRenderedPageBreak/>
+        <w:t>состоит из таблицы</w:t>
+      </w:r>
+      <w:r>
+        <w:t xml:space="preserve"> </w:t>
+      </w:r>
+      <w:r>
+        <w:rPr>
+          <w:b/>
+        </w:rPr>
+        <w:t>tblTransactionFacts</w:t>
+      </w:r>
+      <w:r>
+        <w:t xml:space="preserve"> в которой содержат</w:t>
+      </w:r>
+      <w:r>
+        <w:t>ся все исходные банковские транзакции, которые подлежат контролю. Учет обработанных данных состоит из нескольких таблиц</w:t>
+      </w:r>
+      <w:r>
+        <w:t>:</w:t>
+      </w:r>
+    </w:p>
+    <w:tbl>
+      <w:tblPr>
+        <w:tblStyle w:val="a3"/>
+        <w:tblW w:w="0" w:type="auto"/>
+        <w:tblLook w:val="04A0"/>
       </w:tblPr>
       <w:tblGrid>
         <w:gridCol w:w="4785"/>
@@ -445,14 +532,12 @@
                 <w:lang w:val="en-US"/>
               </w:rPr>
             </w:pPr>
-            <w:proofErr w:type="spellStart"/>
             <w:r>
               <w:rPr>
                 <w:lang w:val="en-US"/>
               </w:rPr>
               <w:t>refAccounts</w:t>
             </w:r>
-            <w:proofErr w:type="spellEnd"/>
           </w:p>
         </w:tc>
         <w:tc>
@@ -477,14 +562,12 @@
                 <w:lang w:val="en-US"/>
               </w:rPr>
             </w:pPr>
-            <w:proofErr w:type="spellStart"/>
             <w:r>
               <w:rPr>
                 <w:lang w:val="en-US"/>
               </w:rPr>
               <w:t>refContracts</w:t>
             </w:r>
-            <w:proofErr w:type="spellEnd"/>
           </w:p>
         </w:tc>
         <w:tc>
@@ -509,14 +592,12 @@
                 <w:lang w:val="en-US"/>
               </w:rPr>
             </w:pPr>
-            <w:proofErr w:type="spellStart"/>
             <w:r>
               <w:rPr>
                 <w:lang w:val="en-US"/>
               </w:rPr>
               <w:t>refCustomers</w:t>
             </w:r>
-            <w:proofErr w:type="spellEnd"/>
           </w:p>
         </w:tc>
         <w:tc>
@@ -541,14 +622,12 @@
                 <w:lang w:val="en-US"/>
               </w:rPr>
             </w:pPr>
-            <w:proofErr w:type="spellStart"/>
             <w:r>
               <w:rPr>
                 <w:lang w:val="en-US"/>
               </w:rPr>
               <w:t>tblTransactions</w:t>
             </w:r>
-            <w:proofErr w:type="spellEnd"/>
           </w:p>
         </w:tc>
         <w:tc>
@@ -573,14 +652,12 @@
                 <w:lang w:val="en-US"/>
               </w:rPr>
             </w:pPr>
-            <w:proofErr w:type="spellStart"/>
             <w:r>
               <w:rPr>
                 <w:lang w:val="en-US"/>
               </w:rPr>
               <w:t>refReportPeriods</w:t>
             </w:r>
-            <w:proofErr w:type="spellEnd"/>
           </w:p>
         </w:tc>
         <w:tc>
@@ -640,7 +717,7 @@
                     <a:blip r:embed="rId5">
                       <a:extLst>
                         <a:ext uri="{28A0092B-C50C-407E-A947-70E740481C1C}">
-                          <a14:useLocalDpi xmlns:a14="http://schemas.microsoft.com/office/drawing/2010/main" val="0"/>
+                          <a14:useLocalDpi xmlns:a14="http://schemas.microsoft.com/office/drawing/2010/main" xmlns:wps="http://schemas.microsoft.com/office/word/2010/wordprocessingShape" xmlns:wpi="http://schemas.microsoft.com/office/word/2010/wordprocessingInk" xmlns:wpg="http://schemas.microsoft.com/office/word/2010/wordprocessingGroup" xmlns:w14="http://schemas.microsoft.com/office/word/2010/wordml" xmlns:w="http://schemas.openxmlformats.org/wordprocessingml/2006/main" xmlns:w10="urn:schemas-microsoft-com:office:word" xmlns:wp14="http://schemas.microsoft.com/office/word/2010/wordprocessingDrawing" xmlns:v="urn:schemas-microsoft-com:vml" xmlns:o="urn:schemas-microsoft-com:office:office" xmlns:mc="http://schemas.openxmlformats.org/markup-compatibility/2006" xmlns:wpc="http://schemas.microsoft.com/office/word/2010/wordprocessingCanvas" xmlns="" val="0"/>
                         </a:ext>
                       </a:extLst>
                     </a:blip>
@@ -687,21 +764,14 @@
         <w:ind w:firstLine="708"/>
       </w:pPr>
       <w:r>
-        <w:t xml:space="preserve">Учет выгруженной информации состоит из </w:t>
-      </w:r>
-      <w:proofErr w:type="gramStart"/>
-      <w:r>
-        <w:t>следующих</w:t>
-      </w:r>
-      <w:proofErr w:type="gramEnd"/>
-      <w:r>
-        <w:t xml:space="preserve"> </w:t>
-      </w:r>
-      <w:proofErr w:type="spellStart"/>
+        <w:t>Учет выгруженной информации состоит из следующих</w:t>
+      </w:r>
+      <w:r>
+        <w:t xml:space="preserve"> т</w:t>
+      </w:r>
       <w:r>
         <w:t>аблиц</w:t>
       </w:r>
-      <w:proofErr w:type="spellEnd"/>
       <w:r>
         <w:t>:</w:t>
       </w:r>
@@ -710,7 +780,7 @@
       <w:tblPr>
         <w:tblStyle w:val="a3"/>
         <w:tblW w:w="0" w:type="auto"/>
-        <w:tblLook w:val="04A0" w:firstRow="1" w:lastRow="0" w:firstColumn="1" w:lastColumn="0" w:noHBand="0" w:noVBand="1"/>
+        <w:tblLook w:val="04A0"/>
       </w:tblPr>
       <w:tblGrid>
         <w:gridCol w:w="4785"/>
@@ -722,11 +792,9 @@
             <w:tcW w:w="4785" w:type="dxa"/>
           </w:tcPr>
           <w:p>
-            <w:proofErr w:type="spellStart"/>
             <w:r>
               <w:t>refReportPeriods</w:t>
             </w:r>
-            <w:proofErr w:type="spellEnd"/>
           </w:p>
         </w:tc>
         <w:tc>
@@ -751,14 +819,12 @@
                 <w:lang w:val="en-US"/>
               </w:rPr>
             </w:pPr>
-            <w:proofErr w:type="spellStart"/>
             <w:r>
               <w:rPr>
                 <w:lang w:val="en-US"/>
               </w:rPr>
               <w:t>repCustomerHistory</w:t>
             </w:r>
-            <w:proofErr w:type="spellEnd"/>
           </w:p>
         </w:tc>
         <w:tc>
@@ -781,11 +847,9 @@
             <w:tcW w:w="4785" w:type="dxa"/>
           </w:tcPr>
           <w:p>
-            <w:proofErr w:type="spellStart"/>
             <w:r>
               <w:t>refRecipients</w:t>
             </w:r>
-            <w:proofErr w:type="spellEnd"/>
           </w:p>
         </w:tc>
         <w:tc>
@@ -805,11 +869,9 @@
             <w:tcW w:w="4785" w:type="dxa"/>
           </w:tcPr>
           <w:p>
-            <w:proofErr w:type="spellStart"/>
             <w:r>
               <w:t>repCustomerTotals</w:t>
             </w:r>
-            <w:proofErr w:type="spellEnd"/>
           </w:p>
         </w:tc>
         <w:tc>
@@ -829,11 +891,9 @@
             <w:tcW w:w="4785" w:type="dxa"/>
           </w:tcPr>
           <w:p>
-            <w:proofErr w:type="spellStart"/>
             <w:r>
               <w:t>refCustomers</w:t>
             </w:r>
-            <w:proofErr w:type="spellEnd"/>
           </w:p>
         </w:tc>
         <w:tc>
@@ -855,6 +915,7 @@
     </w:p>
     <w:p>
       <w:r>
+        <w:lastRenderedPageBreak/>
         <w:tab/>
       </w:r>
       <w:r>
@@ -883,7 +944,7 @@
                     <a:blip r:embed="rId6" cstate="print">
                       <a:extLst>
                         <a:ext uri="{28A0092B-C50C-407E-A947-70E740481C1C}">
-                          <a14:useLocalDpi xmlns:a14="http://schemas.microsoft.com/office/drawing/2010/main" val="0"/>
+                          <a14:useLocalDpi xmlns:a14="http://schemas.microsoft.com/office/drawing/2010/main" xmlns:wps="http://schemas.microsoft.com/office/word/2010/wordprocessingShape" xmlns:wpi="http://schemas.microsoft.com/office/word/2010/wordprocessingInk" xmlns:wpg="http://schemas.microsoft.com/office/word/2010/wordprocessingGroup" xmlns:w14="http://schemas.microsoft.com/office/word/2010/wordml" xmlns:w="http://schemas.openxmlformats.org/wordprocessingml/2006/main" xmlns:w10="urn:schemas-microsoft-com:office:word" xmlns:wp14="http://schemas.microsoft.com/office/word/2010/wordprocessingDrawing" xmlns:v="urn:schemas-microsoft-com:vml" xmlns:o="urn:schemas-microsoft-com:office:office" xmlns:mc="http://schemas.openxmlformats.org/markup-compatibility/2006" xmlns:wpc="http://schemas.microsoft.com/office/word/2010/wordprocessingCanvas" xmlns="" val="0"/>
                         </a:ext>
                       </a:extLst>
                     </a:blip>
@@ -937,7 +998,7 @@
       <w:tblPr>
         <w:tblStyle w:val="a3"/>
         <w:tblW w:w="0" w:type="auto"/>
-        <w:tblLook w:val="04A0" w:firstRow="1" w:lastRow="0" w:firstColumn="1" w:lastColumn="0" w:noHBand="0" w:noVBand="1"/>
+        <w:tblLook w:val="04A0"/>
       </w:tblPr>
       <w:tblGrid>
         <w:gridCol w:w="4785"/>
@@ -968,19 +1029,7 @@
               <w:rPr>
                 <w:lang w:val="en-US"/>
               </w:rPr>
-              <w:t>60</w:t>
-            </w:r>
-            <w:r>
-              <w:rPr>
-                <w:lang w:val="en-US"/>
-              </w:rPr>
-              <w:t> </w:t>
-            </w:r>
-            <w:r>
-              <w:rPr>
-                <w:lang w:val="en-US"/>
-              </w:rPr>
-              <w:t>310</w:t>
+              <w:t>1</w:t>
             </w:r>
             <w:r>
               <w:rPr>
@@ -992,7 +1041,7 @@
               <w:rPr>
                 <w:lang w:val="en-US"/>
               </w:rPr>
-              <w:t>495</w:t>
+              <w:t>00000</w:t>
             </w:r>
           </w:p>
         </w:tc>
@@ -1029,11 +1078,426 @@
           </w:p>
         </w:tc>
       </w:tr>
+      <w:tr>
+        <w:tc>
+          <w:tcPr>
+            <w:tcW w:w="4785" w:type="dxa"/>
+          </w:tcPr>
+          <w:p>
+            <w:r>
+              <w:t>Объем базы данных</w:t>
+            </w:r>
+          </w:p>
+        </w:tc>
+        <w:tc>
+          <w:tcPr>
+            <w:tcW w:w="4786" w:type="dxa"/>
+          </w:tcPr>
+          <w:p>
+            <w:r>
+              <w:rPr>
+                <w:lang w:val="en-US"/>
+              </w:rPr>
+              <w:t>~15 ГГб</w:t>
+            </w:r>
+          </w:p>
+        </w:tc>
+      </w:tr>
+      <w:tr>
+        <w:tc>
+          <w:tcPr>
+            <w:tcW w:w="9571" w:type="dxa"/>
+            <w:gridSpan w:val="2"/>
+            <w:tcBorders>
+              <w:bottom w:val="single" w:sz="4" w:space="0" w:color="auto"/>
+            </w:tcBorders>
+          </w:tcPr>
+          <w:p>
+            <w:pPr>
+              <w:rPr>
+                <w:lang w:val="en-US"/>
+              </w:rPr>
+            </w:pPr>
+            <w:r>
+              <w:t>Выборка и обработка данных</w:t>
+            </w:r>
+          </w:p>
+        </w:tc>
+      </w:tr>
+      <w:tr>
+        <w:tc>
+          <w:tcPr>
+            <w:tcW w:w="4785" w:type="dxa"/>
+            <w:shd w:val="clear" w:color="auto" w:fill="D6E3BC" w:themeFill="accent3" w:themeFillTint="66"/>
+          </w:tcPr>
+          <w:p>
+            <w:pPr>
+              <w:rPr>
+                <w:lang w:val="en-US"/>
+              </w:rPr>
+            </w:pPr>
+            <w:r>
+              <w:rPr>
+                <w:lang w:val="en-US"/>
+              </w:rPr>
+              <w:t>Получить список периодов</w:t>
+            </w:r>
+          </w:p>
+        </w:tc>
+        <w:tc>
+          <w:tcPr>
+            <w:tcW w:w="4786" w:type="dxa"/>
+            <w:shd w:val="clear" w:color="auto" w:fill="D6E3BC" w:themeFill="accent3" w:themeFillTint="66"/>
+          </w:tcPr>
+          <w:p>
+            <w:r>
+              <w:t>2,3 сек</w:t>
+            </w:r>
+          </w:p>
+        </w:tc>
+      </w:tr>
+      <w:tr>
+        <w:tc>
+          <w:tcPr>
+            <w:tcW w:w="4785" w:type="dxa"/>
+            <w:shd w:val="clear" w:color="auto" w:fill="D6E3BC" w:themeFill="accent3" w:themeFillTint="66"/>
+          </w:tcPr>
+          <w:p>
+            <w:r>
+              <w:t xml:space="preserve"> Получить список записей для обработки за 1 месяц</w:t>
+            </w:r>
+          </w:p>
+        </w:tc>
+        <w:tc>
+          <w:tcPr>
+            <w:tcW w:w="4786" w:type="dxa"/>
+            <w:shd w:val="clear" w:color="auto" w:fill="D6E3BC" w:themeFill="accent3" w:themeFillTint="66"/>
+          </w:tcPr>
+          <w:p>
+            <w:r>
+              <w:t>4 сек</w:t>
+            </w:r>
+          </w:p>
+        </w:tc>
+      </w:tr>
+      <w:tr>
+        <w:tc>
+          <w:tcPr>
+            <w:tcW w:w="4785" w:type="dxa"/>
+            <w:shd w:val="clear" w:color="auto" w:fill="D6E3BC" w:themeFill="accent3" w:themeFillTint="66"/>
+          </w:tcPr>
+          <w:p>
+            <w:r>
+              <w:rPr>
+                <w:lang w:val="en-US"/>
+              </w:rPr>
+              <w:t>Подготовить данных</w:t>
+            </w:r>
+            <w:r>
+              <w:rPr>
+                <w:lang w:val="en-US"/>
+              </w:rPr>
+              <w:t xml:space="preserve"> за 10 дней</w:t>
+            </w:r>
+          </w:p>
+        </w:tc>
+        <w:tc>
+          <w:tcPr>
+            <w:tcW w:w="4786" w:type="dxa"/>
+            <w:shd w:val="clear" w:color="auto" w:fill="D6E3BC" w:themeFill="accent3" w:themeFillTint="66"/>
+          </w:tcPr>
+          <w:p/>
+        </w:tc>
+      </w:tr>
     </w:tbl>
     <w:p>
+      <w:pPr>
+        <w:rPr>
+          <w:lang w:val="en-US"/>
+        </w:rPr>
+      </w:pPr>
       <w:bookmarkStart w:id="0" w:name="_GoBack"/>
       <w:bookmarkEnd w:id="0"/>
     </w:p>
+    <w:p>
+      <w:r>
+        <w:t>Этап 2. Оптимизация базы данных без изменения структуры</w:t>
+      </w:r>
+    </w:p>
+    <w:p>
+      <w:r>
+        <w:tab/>
+        <w:t>В ходе анализа установлены несколько ключевых запросов. Данные операции выполняются часто</w:t>
+      </w:r>
+      <w:r>
+        <w:t xml:space="preserve"> и приводят к большим затратам ресурсов сервера</w:t>
+      </w:r>
+      <w:r>
+        <w:t>. Пример алгоритма подготовки данных.</w:t>
+      </w:r>
+    </w:p>
+    <w:p>
+      <w:r>
+        <w:rPr>
+          <w:noProof/>
+          <w:lang w:eastAsia="ru-RU"/>
+        </w:rPr>
+        <w:drawing>
+          <wp:inline distT="0" distB="0" distL="0" distR="0">
+            <wp:extent cx="4871003" cy="2464664"/>
+            <wp:effectExtent l="19050" t="0" r="5797" b="0"/>
+            <wp:docPr id="3" name="Рисунок 1"/>
+            <wp:cNvGraphicFramePr>
+              <a:graphicFrameLocks xmlns:a="http://schemas.openxmlformats.org/drawingml/2006/main" noChangeAspect="1"/>
+            </wp:cNvGraphicFramePr>
+            <a:graphic xmlns:a="http://schemas.openxmlformats.org/drawingml/2006/main">
+              <a:graphicData uri="http://schemas.openxmlformats.org/drawingml/2006/picture">
+                <pic:pic xmlns:pic="http://schemas.openxmlformats.org/drawingml/2006/picture">
+                  <pic:nvPicPr>
+                    <pic:cNvPr id="0" name="Picture 1"/>
+                    <pic:cNvPicPr>
+                      <a:picLocks noChangeAspect="1" noChangeArrowheads="1"/>
+                    </pic:cNvPicPr>
+                  </pic:nvPicPr>
+                  <pic:blipFill>
+                    <a:blip r:embed="rId7"/>
+                    <a:srcRect/>
+                    <a:stretch>
+                      <a:fillRect/>
+                    </a:stretch>
+                  </pic:blipFill>
+                  <pic:spPr bwMode="auto">
+                    <a:xfrm>
+                      <a:off x="0" y="0"/>
+                      <a:ext cx="4870780" cy="2464551"/>
+                    </a:xfrm>
+                    <a:prstGeom prst="rect">
+                      <a:avLst/>
+                    </a:prstGeom>
+                    <a:noFill/>
+                    <a:ln w="9525">
+                      <a:noFill/>
+                      <a:miter lim="800000"/>
+                      <a:headEnd/>
+                      <a:tailEnd/>
+                    </a:ln>
+                  </pic:spPr>
+                </pic:pic>
+              </a:graphicData>
+            </a:graphic>
+          </wp:inline>
+        </w:drawing>
+      </w:r>
+    </w:p>
+    <w:p>
+      <w:r>
+        <w:t>Рис. 3. Схема работы алгоритма для  подготовки данных</w:t>
+      </w:r>
+    </w:p>
+    <w:p>
+      <w:pPr>
+        <w:rPr>
+          <w:lang w:val="en-US"/>
+        </w:rPr>
+      </w:pPr>
+      <w:r>
+        <w:lastRenderedPageBreak/>
+        <w:t>Описание:</w:t>
+      </w:r>
+    </w:p>
+    <w:p>
+      <w:pPr>
+        <w:pStyle w:val="a6"/>
+        <w:numPr>
+          <w:ilvl w:val="0"/>
+          <w:numId w:val="3"/>
+        </w:numPr>
+        <w:rPr>
+          <w:sz w:val="18"/>
+          <w:szCs w:val="18"/>
+        </w:rPr>
+      </w:pPr>
+      <w:r>
+        <w:rPr>
+          <w:sz w:val="18"/>
+          <w:szCs w:val="18"/>
+        </w:rPr>
+        <w:t>Определить</w:t>
+      </w:r>
+      <w:r>
+        <w:rPr>
+          <w:sz w:val="18"/>
+          <w:szCs w:val="18"/>
+          <w:lang w:val="en-US"/>
+        </w:rPr>
+        <w:t xml:space="preserve"> блок новых данных</w:t>
+      </w:r>
+    </w:p>
+    <w:p>
+      <w:pPr>
+        <w:rPr>
+          <w:sz w:val="18"/>
+          <w:szCs w:val="18"/>
+        </w:rPr>
+      </w:pPr>
+      <w:r>
+        <w:rPr>
+          <w:sz w:val="18"/>
+          <w:szCs w:val="18"/>
+        </w:rPr>
+        <w:t xml:space="preserve">Для каждой записи таблицы </w:t>
+      </w:r>
+      <w:r>
+        <w:rPr>
+          <w:b/>
+          <w:sz w:val="18"/>
+          <w:szCs w:val="18"/>
+        </w:rPr>
+        <w:t>tblTransactionFacts</w:t>
+      </w:r>
+      <w:r>
+        <w:rPr>
+          <w:sz w:val="18"/>
+          <w:szCs w:val="18"/>
+        </w:rPr>
+        <w:t xml:space="preserve"> формируется 4 операции: </w:t>
+      </w:r>
+    </w:p>
+    <w:p>
+      <w:pPr>
+        <w:pStyle w:val="a6"/>
+        <w:numPr>
+          <w:ilvl w:val="0"/>
+          <w:numId w:val="2"/>
+        </w:numPr>
+        <w:rPr>
+          <w:sz w:val="18"/>
+          <w:szCs w:val="18"/>
+        </w:rPr>
+      </w:pPr>
+      <w:r>
+        <w:rPr>
+          <w:sz w:val="18"/>
+          <w:szCs w:val="18"/>
+        </w:rPr>
+        <w:t>подобрать (добавить) счет</w:t>
+      </w:r>
+    </w:p>
+    <w:p>
+      <w:pPr>
+        <w:pStyle w:val="a6"/>
+        <w:numPr>
+          <w:ilvl w:val="0"/>
+          <w:numId w:val="2"/>
+        </w:numPr>
+        <w:rPr>
+          <w:sz w:val="18"/>
+          <w:szCs w:val="18"/>
+        </w:rPr>
+      </w:pPr>
+      <w:r>
+        <w:rPr>
+          <w:sz w:val="18"/>
+          <w:szCs w:val="18"/>
+        </w:rPr>
+        <w:t>подобрать (добавить) клиента,</w:t>
+      </w:r>
+    </w:p>
+    <w:p>
+      <w:pPr>
+        <w:pStyle w:val="a6"/>
+        <w:numPr>
+          <w:ilvl w:val="0"/>
+          <w:numId w:val="2"/>
+        </w:numPr>
+        <w:rPr>
+          <w:sz w:val="18"/>
+          <w:szCs w:val="18"/>
+        </w:rPr>
+      </w:pPr>
+      <w:r>
+        <w:rPr>
+          <w:sz w:val="18"/>
+          <w:szCs w:val="18"/>
+        </w:rPr>
+        <w:t>подобрать (добавить) контракт</w:t>
+      </w:r>
+    </w:p>
+    <w:p>
+      <w:r>
+        <w:t>Для определения ключевых запросов сформируем набор модульных тестов с определенными критериям и произведем запуск тестов. Далее, проведем анализ наиболее длительных тестов.</w:t>
+      </w:r>
+    </w:p>
+    <w:p>
+      <w:r>
+        <w:rPr>
+          <w:noProof/>
+          <w:lang w:eastAsia="ru-RU"/>
+        </w:rPr>
+        <w:drawing>
+          <wp:inline distT="0" distB="0" distL="0" distR="0">
+            <wp:extent cx="3087506" cy="1381184"/>
+            <wp:effectExtent l="19050" t="0" r="0" b="0"/>
+            <wp:docPr id="4" name="Рисунок 2"/>
+            <wp:cNvGraphicFramePr>
+              <a:graphicFrameLocks xmlns:a="http://schemas.openxmlformats.org/drawingml/2006/main" noChangeAspect="1"/>
+            </wp:cNvGraphicFramePr>
+            <a:graphic xmlns:a="http://schemas.openxmlformats.org/drawingml/2006/main">
+              <a:graphicData uri="http://schemas.openxmlformats.org/drawingml/2006/picture">
+                <pic:pic xmlns:pic="http://schemas.openxmlformats.org/drawingml/2006/picture">
+                  <pic:nvPicPr>
+                    <pic:cNvPr id="0" name="Picture 2"/>
+                    <pic:cNvPicPr>
+                      <a:picLocks noChangeAspect="1" noChangeArrowheads="1"/>
+                    </pic:cNvPicPr>
+                  </pic:nvPicPr>
+                  <pic:blipFill>
+                    <a:blip r:embed="rId8"/>
+                    <a:srcRect/>
+                    <a:stretch>
+                      <a:fillRect/>
+                    </a:stretch>
+                  </pic:blipFill>
+                  <pic:spPr bwMode="auto">
+                    <a:xfrm>
+                      <a:off x="0" y="0"/>
+                      <a:ext cx="3087960" cy="1381387"/>
+                    </a:xfrm>
+                    <a:prstGeom prst="rect">
+                      <a:avLst/>
+                    </a:prstGeom>
+                    <a:noFill/>
+                    <a:ln w="9525">
+                      <a:noFill/>
+                      <a:miter lim="800000"/>
+                      <a:headEnd/>
+                      <a:tailEnd/>
+                    </a:ln>
+                  </pic:spPr>
+                </pic:pic>
+              </a:graphicData>
+            </a:graphic>
+          </wp:inline>
+        </w:drawing>
+      </w:r>
+    </w:p>
+    <w:p>
+      <w:r>
+        <w:t>Рис. 4. Изображение замера</w:t>
+      </w:r>
+      <w:r>
+        <w:t xml:space="preserve"> работы</w:t>
+      </w:r>
+      <w:r>
+        <w:t xml:space="preserve"> модульных тестов</w:t>
+      </w:r>
+      <w:r>
+        <w:t>.</w:t>
+      </w:r>
+    </w:p>
+    <w:p/>
+    <w:p/>
+    <w:p/>
     <w:sectPr>
       <w:pgSz w:w="11906" w:h="16838"/>
       <w:pgMar w:top="1134" w:right="850" w:bottom="1134" w:left="1701" w:header="708" w:footer="708" w:gutter="0"/>
@@ -1044,8 +1508,450 @@
 </w:document>
 </file>
 
+<file path=word/numbering.xml><?xml version="1.0" encoding="utf-8"?>
+<w:numbering xmlns:ve="http://schemas.openxmlformats.org/markup-compatibility/2006" xmlns:o="urn:schemas-microsoft-com:office:office" xmlns:r="http://schemas.openxmlformats.org/officeDocument/2006/relationships" xmlns:m="http://schemas.openxmlformats.org/officeDocument/2006/math" xmlns:v="urn:schemas-microsoft-com:vml" xmlns:wp="http://schemas.openxmlformats.org/drawingml/2006/wordprocessingDrawing" xmlns:w10="urn:schemas-microsoft-com:office:word" xmlns:w="http://schemas.openxmlformats.org/wordprocessingml/2006/main" xmlns:wne="http://schemas.microsoft.com/office/word/2006/wordml">
+  <w:abstractNum w:abstractNumId="0">
+    <w:nsid w:val="02854B74"/>
+    <w:multiLevelType w:val="hybridMultilevel"/>
+    <w:tmpl w:val="DD326A46"/>
+    <w:lvl w:ilvl="0" w:tplc="ACA02940">
+      <w:start w:val="1"/>
+      <w:numFmt w:val="bullet"/>
+      <w:lvlText w:val="-"/>
+      <w:lvlJc w:val="left"/>
+      <w:pPr>
+        <w:ind w:left="720" w:hanging="360"/>
+      </w:pPr>
+      <w:rPr>
+        <w:rFonts w:ascii="Calibri" w:eastAsiaTheme="minorHAnsi" w:hAnsi="Calibri" w:cs="Calibri" w:hint="default"/>
+      </w:rPr>
+    </w:lvl>
+    <w:lvl w:ilvl="1" w:tplc="04190003" w:tentative="1">
+      <w:start w:val="1"/>
+      <w:numFmt w:val="bullet"/>
+      <w:lvlText w:val="o"/>
+      <w:lvlJc w:val="left"/>
+      <w:pPr>
+        <w:ind w:left="1440" w:hanging="360"/>
+      </w:pPr>
+      <w:rPr>
+        <w:rFonts w:ascii="Courier New" w:hAnsi="Courier New" w:cs="Courier New" w:hint="default"/>
+      </w:rPr>
+    </w:lvl>
+    <w:lvl w:ilvl="2" w:tplc="04190005" w:tentative="1">
+      <w:start w:val="1"/>
+      <w:numFmt w:val="bullet"/>
+      <w:lvlText w:val=""/>
+      <w:lvlJc w:val="left"/>
+      <w:pPr>
+        <w:ind w:left="2160" w:hanging="360"/>
+      </w:pPr>
+      <w:rPr>
+        <w:rFonts w:ascii="Wingdings" w:hAnsi="Wingdings" w:hint="default"/>
+      </w:rPr>
+    </w:lvl>
+    <w:lvl w:ilvl="3" w:tplc="04190001" w:tentative="1">
+      <w:start w:val="1"/>
+      <w:numFmt w:val="bullet"/>
+      <w:lvlText w:val=""/>
+      <w:lvlJc w:val="left"/>
+      <w:pPr>
+        <w:ind w:left="2880" w:hanging="360"/>
+      </w:pPr>
+      <w:rPr>
+        <w:rFonts w:ascii="Symbol" w:hAnsi="Symbol" w:hint="default"/>
+      </w:rPr>
+    </w:lvl>
+    <w:lvl w:ilvl="4" w:tplc="04190003" w:tentative="1">
+      <w:start w:val="1"/>
+      <w:numFmt w:val="bullet"/>
+      <w:lvlText w:val="o"/>
+      <w:lvlJc w:val="left"/>
+      <w:pPr>
+        <w:ind w:left="3600" w:hanging="360"/>
+      </w:pPr>
+      <w:rPr>
+        <w:rFonts w:ascii="Courier New" w:hAnsi="Courier New" w:cs="Courier New" w:hint="default"/>
+      </w:rPr>
+    </w:lvl>
+    <w:lvl w:ilvl="5" w:tplc="04190005" w:tentative="1">
+      <w:start w:val="1"/>
+      <w:numFmt w:val="bullet"/>
+      <w:lvlText w:val=""/>
+      <w:lvlJc w:val="left"/>
+      <w:pPr>
+        <w:ind w:left="4320" w:hanging="360"/>
+      </w:pPr>
+      <w:rPr>
+        <w:rFonts w:ascii="Wingdings" w:hAnsi="Wingdings" w:hint="default"/>
+      </w:rPr>
+    </w:lvl>
+    <w:lvl w:ilvl="6" w:tplc="04190001" w:tentative="1">
+      <w:start w:val="1"/>
+      <w:numFmt w:val="bullet"/>
+      <w:lvlText w:val=""/>
+      <w:lvlJc w:val="left"/>
+      <w:pPr>
+        <w:ind w:left="5040" w:hanging="360"/>
+      </w:pPr>
+      <w:rPr>
+        <w:rFonts w:ascii="Symbol" w:hAnsi="Symbol" w:hint="default"/>
+      </w:rPr>
+    </w:lvl>
+    <w:lvl w:ilvl="7" w:tplc="04190003" w:tentative="1">
+      <w:start w:val="1"/>
+      <w:numFmt w:val="bullet"/>
+      <w:lvlText w:val="o"/>
+      <w:lvlJc w:val="left"/>
+      <w:pPr>
+        <w:ind w:left="5760" w:hanging="360"/>
+      </w:pPr>
+      <w:rPr>
+        <w:rFonts w:ascii="Courier New" w:hAnsi="Courier New" w:cs="Courier New" w:hint="default"/>
+      </w:rPr>
+    </w:lvl>
+    <w:lvl w:ilvl="8" w:tplc="04190005" w:tentative="1">
+      <w:start w:val="1"/>
+      <w:numFmt w:val="bullet"/>
+      <w:lvlText w:val=""/>
+      <w:lvlJc w:val="left"/>
+      <w:pPr>
+        <w:ind w:left="6480" w:hanging="360"/>
+      </w:pPr>
+      <w:rPr>
+        <w:rFonts w:ascii="Wingdings" w:hAnsi="Wingdings" w:hint="default"/>
+      </w:rPr>
+    </w:lvl>
+  </w:abstractNum>
+  <w:abstractNum w:abstractNumId="1">
+    <w:nsid w:val="31CA4320"/>
+    <w:multiLevelType w:val="hybridMultilevel"/>
+    <w:tmpl w:val="291A20CA"/>
+    <w:lvl w:ilvl="0" w:tplc="F3AEE874">
+      <w:start w:val="1"/>
+      <w:numFmt w:val="bullet"/>
+      <w:lvlText w:val="-"/>
+      <w:lvlJc w:val="left"/>
+      <w:pPr>
+        <w:ind w:left="720" w:hanging="360"/>
+      </w:pPr>
+      <w:rPr>
+        <w:rFonts w:ascii="Calibri" w:eastAsiaTheme="minorHAnsi" w:hAnsi="Calibri" w:cs="Calibri" w:hint="default"/>
+      </w:rPr>
+    </w:lvl>
+    <w:lvl w:ilvl="1" w:tplc="04190003" w:tentative="1">
+      <w:start w:val="1"/>
+      <w:numFmt w:val="bullet"/>
+      <w:lvlText w:val="o"/>
+      <w:lvlJc w:val="left"/>
+      <w:pPr>
+        <w:ind w:left="1440" w:hanging="360"/>
+      </w:pPr>
+      <w:rPr>
+        <w:rFonts w:ascii="Courier New" w:hAnsi="Courier New" w:cs="Courier New" w:hint="default"/>
+      </w:rPr>
+    </w:lvl>
+    <w:lvl w:ilvl="2" w:tplc="04190005" w:tentative="1">
+      <w:start w:val="1"/>
+      <w:numFmt w:val="bullet"/>
+      <w:lvlText w:val=""/>
+      <w:lvlJc w:val="left"/>
+      <w:pPr>
+        <w:ind w:left="2160" w:hanging="360"/>
+      </w:pPr>
+      <w:rPr>
+        <w:rFonts w:ascii="Wingdings" w:hAnsi="Wingdings" w:hint="default"/>
+      </w:rPr>
+    </w:lvl>
+    <w:lvl w:ilvl="3" w:tplc="04190001" w:tentative="1">
+      <w:start w:val="1"/>
+      <w:numFmt w:val="bullet"/>
+      <w:lvlText w:val=""/>
+      <w:lvlJc w:val="left"/>
+      <w:pPr>
+        <w:ind w:left="2880" w:hanging="360"/>
+      </w:pPr>
+      <w:rPr>
+        <w:rFonts w:ascii="Symbol" w:hAnsi="Symbol" w:hint="default"/>
+      </w:rPr>
+    </w:lvl>
+    <w:lvl w:ilvl="4" w:tplc="04190003" w:tentative="1">
+      <w:start w:val="1"/>
+      <w:numFmt w:val="bullet"/>
+      <w:lvlText w:val="o"/>
+      <w:lvlJc w:val="left"/>
+      <w:pPr>
+        <w:ind w:left="3600" w:hanging="360"/>
+      </w:pPr>
+      <w:rPr>
+        <w:rFonts w:ascii="Courier New" w:hAnsi="Courier New" w:cs="Courier New" w:hint="default"/>
+      </w:rPr>
+    </w:lvl>
+    <w:lvl w:ilvl="5" w:tplc="04190005" w:tentative="1">
+      <w:start w:val="1"/>
+      <w:numFmt w:val="bullet"/>
+      <w:lvlText w:val=""/>
+      <w:lvlJc w:val="left"/>
+      <w:pPr>
+        <w:ind w:left="4320" w:hanging="360"/>
+      </w:pPr>
+      <w:rPr>
+        <w:rFonts w:ascii="Wingdings" w:hAnsi="Wingdings" w:hint="default"/>
+      </w:rPr>
+    </w:lvl>
+    <w:lvl w:ilvl="6" w:tplc="04190001" w:tentative="1">
+      <w:start w:val="1"/>
+      <w:numFmt w:val="bullet"/>
+      <w:lvlText w:val=""/>
+      <w:lvlJc w:val="left"/>
+      <w:pPr>
+        <w:ind w:left="5040" w:hanging="360"/>
+      </w:pPr>
+      <w:rPr>
+        <w:rFonts w:ascii="Symbol" w:hAnsi="Symbol" w:hint="default"/>
+      </w:rPr>
+    </w:lvl>
+    <w:lvl w:ilvl="7" w:tplc="04190003" w:tentative="1">
+      <w:start w:val="1"/>
+      <w:numFmt w:val="bullet"/>
+      <w:lvlText w:val="o"/>
+      <w:lvlJc w:val="left"/>
+      <w:pPr>
+        <w:ind w:left="5760" w:hanging="360"/>
+      </w:pPr>
+      <w:rPr>
+        <w:rFonts w:ascii="Courier New" w:hAnsi="Courier New" w:cs="Courier New" w:hint="default"/>
+      </w:rPr>
+    </w:lvl>
+    <w:lvl w:ilvl="8" w:tplc="04190005" w:tentative="1">
+      <w:start w:val="1"/>
+      <w:numFmt w:val="bullet"/>
+      <w:lvlText w:val=""/>
+      <w:lvlJc w:val="left"/>
+      <w:pPr>
+        <w:ind w:left="6480" w:hanging="360"/>
+      </w:pPr>
+      <w:rPr>
+        <w:rFonts w:ascii="Wingdings" w:hAnsi="Wingdings" w:hint="default"/>
+      </w:rPr>
+    </w:lvl>
+  </w:abstractNum>
+  <w:abstractNum w:abstractNumId="2">
+    <w:nsid w:val="452C5D87"/>
+    <w:multiLevelType w:val="hybridMultilevel"/>
+    <w:tmpl w:val="866C449E"/>
+    <w:lvl w:ilvl="0" w:tplc="0419000F">
+      <w:start w:val="1"/>
+      <w:numFmt w:val="decimal"/>
+      <w:lvlText w:val="%1."/>
+      <w:lvlJc w:val="left"/>
+      <w:pPr>
+        <w:ind w:left="1428" w:hanging="360"/>
+      </w:pPr>
+    </w:lvl>
+    <w:lvl w:ilvl="1" w:tplc="04190019" w:tentative="1">
+      <w:start w:val="1"/>
+      <w:numFmt w:val="lowerLetter"/>
+      <w:lvlText w:val="%2."/>
+      <w:lvlJc w:val="left"/>
+      <w:pPr>
+        <w:ind w:left="2148" w:hanging="360"/>
+      </w:pPr>
+    </w:lvl>
+    <w:lvl w:ilvl="2" w:tplc="0419001B" w:tentative="1">
+      <w:start w:val="1"/>
+      <w:numFmt w:val="lowerRoman"/>
+      <w:lvlText w:val="%3."/>
+      <w:lvlJc w:val="right"/>
+      <w:pPr>
+        <w:ind w:left="2868" w:hanging="180"/>
+      </w:pPr>
+    </w:lvl>
+    <w:lvl w:ilvl="3" w:tplc="0419000F" w:tentative="1">
+      <w:start w:val="1"/>
+      <w:numFmt w:val="decimal"/>
+      <w:lvlText w:val="%4."/>
+      <w:lvlJc w:val="left"/>
+      <w:pPr>
+        <w:ind w:left="3588" w:hanging="360"/>
+      </w:pPr>
+    </w:lvl>
+    <w:lvl w:ilvl="4" w:tplc="04190019" w:tentative="1">
+      <w:start w:val="1"/>
+      <w:numFmt w:val="lowerLetter"/>
+      <w:lvlText w:val="%5."/>
+      <w:lvlJc w:val="left"/>
+      <w:pPr>
+        <w:ind w:left="4308" w:hanging="360"/>
+      </w:pPr>
+    </w:lvl>
+    <w:lvl w:ilvl="5" w:tplc="0419001B" w:tentative="1">
+      <w:start w:val="1"/>
+      <w:numFmt w:val="lowerRoman"/>
+      <w:lvlText w:val="%6."/>
+      <w:lvlJc w:val="right"/>
+      <w:pPr>
+        <w:ind w:left="5028" w:hanging="180"/>
+      </w:pPr>
+    </w:lvl>
+    <w:lvl w:ilvl="6" w:tplc="0419000F" w:tentative="1">
+      <w:start w:val="1"/>
+      <w:numFmt w:val="decimal"/>
+      <w:lvlText w:val="%7."/>
+      <w:lvlJc w:val="left"/>
+      <w:pPr>
+        <w:ind w:left="5748" w:hanging="360"/>
+      </w:pPr>
+    </w:lvl>
+    <w:lvl w:ilvl="7" w:tplc="04190019" w:tentative="1">
+      <w:start w:val="1"/>
+      <w:numFmt w:val="lowerLetter"/>
+      <w:lvlText w:val="%8."/>
+      <w:lvlJc w:val="left"/>
+      <w:pPr>
+        <w:ind w:left="6468" w:hanging="360"/>
+      </w:pPr>
+    </w:lvl>
+    <w:lvl w:ilvl="8" w:tplc="0419001B" w:tentative="1">
+      <w:start w:val="1"/>
+      <w:numFmt w:val="lowerRoman"/>
+      <w:lvlText w:val="%9."/>
+      <w:lvlJc w:val="right"/>
+      <w:pPr>
+        <w:ind w:left="7188" w:hanging="180"/>
+      </w:pPr>
+    </w:lvl>
+  </w:abstractNum>
+  <w:abstractNum w:abstractNumId="3">
+    <w:nsid w:val="72F32603"/>
+    <w:multiLevelType w:val="hybridMultilevel"/>
+    <w:tmpl w:val="A6F80E96"/>
+    <w:lvl w:ilvl="0" w:tplc="41B64314">
+      <w:start w:val="2018"/>
+      <w:numFmt w:val="bullet"/>
+      <w:lvlText w:val="-"/>
+      <w:lvlJc w:val="left"/>
+      <w:pPr>
+        <w:ind w:left="720" w:hanging="360"/>
+      </w:pPr>
+      <w:rPr>
+        <w:rFonts w:ascii="Calibri" w:eastAsiaTheme="minorHAnsi" w:hAnsi="Calibri" w:cs="Calibri" w:hint="default"/>
+      </w:rPr>
+    </w:lvl>
+    <w:lvl w:ilvl="1" w:tplc="04190003" w:tentative="1">
+      <w:start w:val="1"/>
+      <w:numFmt w:val="bullet"/>
+      <w:lvlText w:val="o"/>
+      <w:lvlJc w:val="left"/>
+      <w:pPr>
+        <w:ind w:left="1440" w:hanging="360"/>
+      </w:pPr>
+      <w:rPr>
+        <w:rFonts w:ascii="Courier New" w:hAnsi="Courier New" w:cs="Courier New" w:hint="default"/>
+      </w:rPr>
+    </w:lvl>
+    <w:lvl w:ilvl="2" w:tplc="04190005" w:tentative="1">
+      <w:start w:val="1"/>
+      <w:numFmt w:val="bullet"/>
+      <w:lvlText w:val=""/>
+      <w:lvlJc w:val="left"/>
+      <w:pPr>
+        <w:ind w:left="2160" w:hanging="360"/>
+      </w:pPr>
+      <w:rPr>
+        <w:rFonts w:ascii="Wingdings" w:hAnsi="Wingdings" w:hint="default"/>
+      </w:rPr>
+    </w:lvl>
+    <w:lvl w:ilvl="3" w:tplc="04190001" w:tentative="1">
+      <w:start w:val="1"/>
+      <w:numFmt w:val="bullet"/>
+      <w:lvlText w:val=""/>
+      <w:lvlJc w:val="left"/>
+      <w:pPr>
+        <w:ind w:left="2880" w:hanging="360"/>
+      </w:pPr>
+      <w:rPr>
+        <w:rFonts w:ascii="Symbol" w:hAnsi="Symbol" w:hint="default"/>
+      </w:rPr>
+    </w:lvl>
+    <w:lvl w:ilvl="4" w:tplc="04190003" w:tentative="1">
+      <w:start w:val="1"/>
+      <w:numFmt w:val="bullet"/>
+      <w:lvlText w:val="o"/>
+      <w:lvlJc w:val="left"/>
+      <w:pPr>
+        <w:ind w:left="3600" w:hanging="360"/>
+      </w:pPr>
+      <w:rPr>
+        <w:rFonts w:ascii="Courier New" w:hAnsi="Courier New" w:cs="Courier New" w:hint="default"/>
+      </w:rPr>
+    </w:lvl>
+    <w:lvl w:ilvl="5" w:tplc="04190005" w:tentative="1">
+      <w:start w:val="1"/>
+      <w:numFmt w:val="bullet"/>
+      <w:lvlText w:val=""/>
+      <w:lvlJc w:val="left"/>
+      <w:pPr>
+        <w:ind w:left="4320" w:hanging="360"/>
+      </w:pPr>
+      <w:rPr>
+        <w:rFonts w:ascii="Wingdings" w:hAnsi="Wingdings" w:hint="default"/>
+      </w:rPr>
+    </w:lvl>
+    <w:lvl w:ilvl="6" w:tplc="04190001" w:tentative="1">
+      <w:start w:val="1"/>
+      <w:numFmt w:val="bullet"/>
+      <w:lvlText w:val=""/>
+      <w:lvlJc w:val="left"/>
+      <w:pPr>
+        <w:ind w:left="5040" w:hanging="360"/>
+      </w:pPr>
+      <w:rPr>
+        <w:rFonts w:ascii="Symbol" w:hAnsi="Symbol" w:hint="default"/>
+      </w:rPr>
+    </w:lvl>
+    <w:lvl w:ilvl="7" w:tplc="04190003" w:tentative="1">
+      <w:start w:val="1"/>
+      <w:numFmt w:val="bullet"/>
+      <w:lvlText w:val="o"/>
+      <w:lvlJc w:val="left"/>
+      <w:pPr>
+        <w:ind w:left="5760" w:hanging="360"/>
+      </w:pPr>
+      <w:rPr>
+        <w:rFonts w:ascii="Courier New" w:hAnsi="Courier New" w:cs="Courier New" w:hint="default"/>
+      </w:rPr>
+    </w:lvl>
+    <w:lvl w:ilvl="8" w:tplc="04190005" w:tentative="1">
+      <w:start w:val="1"/>
+      <w:numFmt w:val="bullet"/>
+      <w:lvlText w:val=""/>
+      <w:lvlJc w:val="left"/>
+      <w:pPr>
+        <w:ind w:left="6480" w:hanging="360"/>
+      </w:pPr>
+      <w:rPr>
+        <w:rFonts w:ascii="Wingdings" w:hAnsi="Wingdings" w:hint="default"/>
+      </w:rPr>
+    </w:lvl>
+  </w:abstractNum>
+  <w:num w:numId="1">
+    <w:abstractNumId w:val="3"/>
+  </w:num>
+  <w:num w:numId="2">
+    <w:abstractNumId w:val="0"/>
+  </w:num>
+  <w:num w:numId="3">
+    <w:abstractNumId w:val="1"/>
+  </w:num>
+  <w:num w:numId="4">
+    <w:abstractNumId w:val="2"/>
+  </w:num>
+</w:numbering>
+</file>
+
 <file path=word/styles.xml><?xml version="1.0" encoding="utf-8"?>
-<w:styles xmlns:mc="http://schemas.openxmlformats.org/markup-compatibility/2006" xmlns:r="http://schemas.openxmlformats.org/officeDocument/2006/relationships" xmlns:w="http://schemas.openxmlformats.org/wordprocessingml/2006/main" xmlns:w14="http://schemas.microsoft.com/office/word/2010/wordml" mc:Ignorable="w14">
+<w:styles xmlns:r="http://schemas.openxmlformats.org/officeDocument/2006/relationships" xmlns:w="http://schemas.openxmlformats.org/wordprocessingml/2006/main">
   <w:docDefaults>
     <w:rPrDefault>
       <w:rPr>
@@ -1203,6 +2109,7 @@
   <w:style w:type="paragraph" w:default="1" w:styleId="a">
     <w:name w:val="Normal"/>
     <w:qFormat/>
+    <w:rsid w:val="001A257F"/>
   </w:style>
   <w:style w:type="paragraph" w:styleId="1">
     <w:name w:val="heading 1"/>
@@ -1262,6 +2169,7 @@
     <w:uiPriority w:val="99"/>
     <w:semiHidden/>
     <w:unhideWhenUsed/>
+    <w:qFormat/>
     <w:tblPr>
       <w:tblInd w:w="0" w:type="dxa"/>
       <w:tblCellMar>
@@ -1363,6 +2271,17 @@
       <w:sz w:val="16"/>
       <w:szCs w:val="16"/>
     </w:rPr>
+  </w:style>
+  <w:style w:type="paragraph" w:styleId="a6">
+    <w:name w:val="List Paragraph"/>
+    <w:basedOn w:val="a"/>
+    <w:uiPriority w:val="34"/>
+    <w:qFormat/>
+    <w:rsid w:val="00DC09C7"/>
+    <w:pPr>
+      <w:ind w:left="720"/>
+      <w:contextualSpacing/>
+    </w:pPr>
   </w:style>
 </w:styles>
 </file>

</xml_diff>

<commit_message>
Refactor for the source code and working on the document.
</commit_message>
<xml_diff>
--- a/Docs/Программа_краткого_курса_ИГУ.docx
+++ b/Docs/Программа_краткого_курса_ИГУ.docx
@@ -28,26 +28,15 @@
       </w:r>
     </w:p>
     <w:p>
-      <w:pPr>
-        <w:rPr>
-          <w:lang w:val="en-US"/>
-        </w:rPr>
-      </w:pPr>
       <w:r>
         <w:t>Легенда</w:t>
       </w:r>
       <w:r>
-        <w:rPr>
-          <w:lang w:val="en-US"/>
-        </w:rPr>
         <w:t>:</w:t>
       </w:r>
     </w:p>
     <w:p>
       <w:r>
-        <w:rPr>
-          <w:lang w:val="en-US"/>
-        </w:rPr>
         <w:tab/>
       </w:r>
       <w:r>
@@ -57,11 +46,17 @@
         <w:t xml:space="preserve"> программного обеспечения</w:t>
       </w:r>
       <w:r>
-        <w:t>. Вашрабочийстек</w:t>
-      </w:r>
+        <w:t xml:space="preserve">. </w:t>
+      </w:r>
+      <w:proofErr w:type="spellStart"/>
+      <w:r>
+        <w:t>Вашрабочийстек</w:t>
+      </w:r>
+      <w:proofErr w:type="spellEnd"/>
       <w:r>
         <w:t xml:space="preserve">: </w:t>
       </w:r>
+      <w:proofErr w:type="gramStart"/>
       <w:r>
         <w:rPr>
           <w:b/>
@@ -163,6 +158,7 @@
       <w:r>
         <w:t>.</w:t>
       </w:r>
+      <w:proofErr w:type="gramEnd"/>
     </w:p>
     <w:p>
       <w:pPr>
@@ -212,6 +208,7 @@
         </w:rPr>
         <w:t xml:space="preserve">: </w:t>
       </w:r>
+      <w:proofErr w:type="spellStart"/>
       <w:r>
         <w:rPr>
           <w:b/>
@@ -219,6 +216,7 @@
         </w:rPr>
         <w:t>MSSQLServer</w:t>
       </w:r>
+      <w:proofErr w:type="spellEnd"/>
       <w:r>
         <w:rPr>
           <w:b/>
@@ -251,6 +249,7 @@
         </w:rPr>
         <w:t xml:space="preserve">, </w:t>
       </w:r>
+      <w:proofErr w:type="spellStart"/>
       <w:r>
         <w:rPr>
           <w:b/>
@@ -258,6 +257,7 @@
         </w:rPr>
         <w:t>Netframework</w:t>
       </w:r>
+      <w:proofErr w:type="spellEnd"/>
       <w:r>
         <w:rPr>
           <w:b/>
@@ -276,7 +276,15 @@
         <w:t>:</w:t>
       </w:r>
       <w:r>
-        <w:t xml:space="preserve"> ЦБ РФ, Министерство финансов и на анализ независимым аудиторам.  Для каждого потребителясистема формирует один и те же данные, но в разных форматах. Каждый выгруженный отчет </w:t>
+        <w:t xml:space="preserve"> ЦБ РФ, Министерство финансов и на анализ независимым аудиторам.  Для каждого </w:t>
+      </w:r>
+      <w:proofErr w:type="spellStart"/>
+      <w:r>
+        <w:t>потребителясистема</w:t>
+      </w:r>
+      <w:proofErr w:type="spellEnd"/>
+      <w:r>
+        <w:t xml:space="preserve"> формирует один и те же данные, но в разных форматах. Каждый выгруженный отчет </w:t>
       </w:r>
       <w:r>
         <w:t>фиксируется статусом. Если отчет не принят, то формируется повторный отчет с обновленными данными. Если отчет принят условно, то формируется дополнение к ранее отправленному отчету, в котором хранятся данные, которые только дополняют ранее отправленные данные.</w:t>
@@ -297,7 +305,15 @@
         <w:t>legacy</w:t>
       </w:r>
       <w:r>
-        <w:t xml:space="preserve">)приложение ввиду того, что создавалось на «ходу» имеет много недостатков, но основной недостаток – это производительность. Данные долго готовятся. Проверяются, а затем выгружаются. В случае, если коллектив не успел в срок, организация автоматически получает штраф. </w:t>
+        <w:t>)приложение ввиду того, что создавалось на «ходу» имеет много недостатков, но основной недостаток – это производительность. Данные долго готовятся. Проверяются, а затем выгружаются. В случае</w:t>
+      </w:r>
+      <w:proofErr w:type="gramStart"/>
+      <w:r>
+        <w:t>,</w:t>
+      </w:r>
+      <w:proofErr w:type="gramEnd"/>
+      <w:r>
+        <w:t xml:space="preserve"> если коллектив не успел в срок, организация автоматически получает штраф. </w:t>
       </w:r>
     </w:p>
     <w:p>
@@ -311,7 +327,15 @@
         <w:t xml:space="preserve">: </w:t>
       </w:r>
       <w:r>
-        <w:t xml:space="preserve">найти и устранить все «слабые» места в приложении. При этом, не возможно провести полную замену приложения ввиду большой и постоянной нагрузки, высоких требований и жестких регламентов. </w:t>
+        <w:t>найти и устранить все «слабые» места в приложении. При этом</w:t>
+      </w:r>
+      <w:proofErr w:type="gramStart"/>
+      <w:r>
+        <w:t>,</w:t>
+      </w:r>
+      <w:proofErr w:type="gramEnd"/>
+      <w:r>
+        <w:t xml:space="preserve"> не возможно провести полную замену приложения ввиду большой и постоянной нагрузки, высоких требований и жестких регламентов. </w:t>
       </w:r>
     </w:p>
     <w:p>
@@ -387,14 +411,42 @@
               </w:numPr>
             </w:pPr>
             <w:r>
-              <w:t xml:space="preserve">Проведение оптимизации приложения с использованием библиотеки </w:t>
+              <w:t xml:space="preserve">Проведение оптимизации приложения с использованием </w:t>
             </w:r>
             <w:r>
               <w:rPr>
                 <w:b/>
+                <w:lang w:val="en-US"/>
+              </w:rPr>
+              <w:t>micro</w:t>
+            </w:r>
+            <w:r>
+              <w:rPr>
+                <w:b/>
+              </w:rPr>
+              <w:t xml:space="preserve"> </w:t>
+            </w:r>
+            <w:r>
+              <w:rPr>
+                <w:b/>
+                <w:lang w:val="en-US"/>
+              </w:rPr>
+              <w:t>ORM</w:t>
+            </w:r>
+            <w:r>
+              <w:rPr>
+                <w:b/>
+              </w:rPr>
+              <w:t xml:space="preserve"> </w:t>
+            </w:r>
+            <w:proofErr w:type="spellStart"/>
+            <w:r>
+              <w:rPr>
+                <w:b/>
               </w:rPr>
               <w:t>Dapper</w:t>
             </w:r>
+            <w:proofErr w:type="spellEnd"/>
             <w:r>
               <w:t>.</w:t>
             </w:r>
@@ -445,7 +497,7 @@
         <w:t xml:space="preserve">: </w:t>
       </w:r>
       <w:r>
-        <w:t>Анализ текущего проекта.</w:t>
+        <w:t xml:space="preserve"> Анализ текущего проекта и замеры производительности</w:t>
       </w:r>
     </w:p>
     <w:p>
@@ -490,19 +542,34 @@
       </w:r>
       <w:r>
         <w:lastRenderedPageBreak/>
-        <w:t>состоит из таблицы</w:t>
-      </w:r>
+        <w:t xml:space="preserve">состоит из </w:t>
+      </w:r>
+      <w:proofErr w:type="gramStart"/>
+      <w:r>
+        <w:t>таблицы</w:t>
+      </w:r>
+      <w:proofErr w:type="gramEnd"/>
       <w:r>
         <w:t xml:space="preserve"> </w:t>
       </w:r>
+      <w:proofErr w:type="spellStart"/>
       <w:r>
         <w:rPr>
           <w:b/>
         </w:rPr>
         <w:t>tblTransactionFacts</w:t>
       </w:r>
-      <w:r>
-        <w:t xml:space="preserve"> в которой содержат</w:t>
+      <w:proofErr w:type="spellEnd"/>
+      <w:r>
+        <w:t xml:space="preserve"> в </w:t>
+      </w:r>
+      <w:proofErr w:type="gramStart"/>
+      <w:r>
+        <w:t>которой</w:t>
+      </w:r>
+      <w:proofErr w:type="gramEnd"/>
+      <w:r>
+        <w:t xml:space="preserve"> содержат</w:t>
       </w:r>
       <w:r>
         <w:t>ся все исходные банковские транзакции, которые подлежат контролю. Учет обработанных данных состоит из нескольких таблиц</w:t>
@@ -532,12 +599,14 @@
                 <w:lang w:val="en-US"/>
               </w:rPr>
             </w:pPr>
+            <w:proofErr w:type="spellStart"/>
             <w:r>
               <w:rPr>
                 <w:lang w:val="en-US"/>
               </w:rPr>
               <w:t>refAccounts</w:t>
             </w:r>
+            <w:proofErr w:type="spellEnd"/>
           </w:p>
         </w:tc>
         <w:tc>
@@ -562,12 +631,14 @@
                 <w:lang w:val="en-US"/>
               </w:rPr>
             </w:pPr>
+            <w:proofErr w:type="spellStart"/>
             <w:r>
               <w:rPr>
                 <w:lang w:val="en-US"/>
               </w:rPr>
               <w:t>refContracts</w:t>
             </w:r>
+            <w:proofErr w:type="spellEnd"/>
           </w:p>
         </w:tc>
         <w:tc>
@@ -592,12 +663,14 @@
                 <w:lang w:val="en-US"/>
               </w:rPr>
             </w:pPr>
+            <w:proofErr w:type="spellStart"/>
             <w:r>
               <w:rPr>
                 <w:lang w:val="en-US"/>
               </w:rPr>
               <w:t>refCustomers</w:t>
             </w:r>
+            <w:proofErr w:type="spellEnd"/>
           </w:p>
         </w:tc>
         <w:tc>
@@ -622,12 +695,14 @@
                 <w:lang w:val="en-US"/>
               </w:rPr>
             </w:pPr>
+            <w:proofErr w:type="spellStart"/>
             <w:r>
               <w:rPr>
                 <w:lang w:val="en-US"/>
               </w:rPr>
               <w:t>tblTransactions</w:t>
             </w:r>
+            <w:proofErr w:type="spellEnd"/>
           </w:p>
         </w:tc>
         <w:tc>
@@ -652,12 +727,14 @@
                 <w:lang w:val="en-US"/>
               </w:rPr>
             </w:pPr>
+            <w:proofErr w:type="spellStart"/>
             <w:r>
               <w:rPr>
                 <w:lang w:val="en-US"/>
               </w:rPr>
               <w:t>refReportPeriods</w:t>
             </w:r>
+            <w:proofErr w:type="spellEnd"/>
           </w:p>
         </w:tc>
         <w:tc>
@@ -717,7 +794,7 @@
                     <a:blip r:embed="rId5">
                       <a:extLst>
                         <a:ext uri="{28A0092B-C50C-407E-A947-70E740481C1C}">
-                          <a14:useLocalDpi xmlns:a14="http://schemas.microsoft.com/office/drawing/2010/main" xmlns:wps="http://schemas.microsoft.com/office/word/2010/wordprocessingShape" xmlns:wpi="http://schemas.microsoft.com/office/word/2010/wordprocessingInk" xmlns:wpg="http://schemas.microsoft.com/office/word/2010/wordprocessingGroup" xmlns:w14="http://schemas.microsoft.com/office/word/2010/wordml" xmlns:w="http://schemas.openxmlformats.org/wordprocessingml/2006/main" xmlns:w10="urn:schemas-microsoft-com:office:word" xmlns:wp14="http://schemas.microsoft.com/office/word/2010/wordprocessingDrawing" xmlns:v="urn:schemas-microsoft-com:vml" xmlns:o="urn:schemas-microsoft-com:office:office" xmlns:mc="http://schemas.openxmlformats.org/markup-compatibility/2006" xmlns:wpc="http://schemas.microsoft.com/office/word/2010/wordprocessingCanvas" xmlns="" val="0"/>
+                          <a14:useLocalDpi xmlns="" xmlns:wpc="http://schemas.microsoft.com/office/word/2010/wordprocessingCanvas" xmlns:mc="http://schemas.openxmlformats.org/markup-compatibility/2006" xmlns:o="urn:schemas-microsoft-com:office:office" xmlns:v="urn:schemas-microsoft-com:vml" xmlns:wp14="http://schemas.microsoft.com/office/word/2010/wordprocessingDrawing" xmlns:w10="urn:schemas-microsoft-com:office:word" xmlns:w="http://schemas.openxmlformats.org/wordprocessingml/2006/main" xmlns:w14="http://schemas.microsoft.com/office/word/2010/wordml" xmlns:wpg="http://schemas.microsoft.com/office/word/2010/wordprocessingGroup" xmlns:wpi="http://schemas.microsoft.com/office/word/2010/wordprocessingInk" xmlns:wps="http://schemas.microsoft.com/office/word/2010/wordprocessingShape" xmlns:a14="http://schemas.microsoft.com/office/drawing/2010/main" val="0"/>
                         </a:ext>
                       </a:extLst>
                     </a:blip>
@@ -792,9 +869,11 @@
             <w:tcW w:w="4785" w:type="dxa"/>
           </w:tcPr>
           <w:p>
+            <w:proofErr w:type="spellStart"/>
             <w:r>
               <w:t>refReportPeriods</w:t>
             </w:r>
+            <w:proofErr w:type="spellEnd"/>
           </w:p>
         </w:tc>
         <w:tc>
@@ -819,12 +898,14 @@
                 <w:lang w:val="en-US"/>
               </w:rPr>
             </w:pPr>
+            <w:proofErr w:type="spellStart"/>
             <w:r>
               <w:rPr>
                 <w:lang w:val="en-US"/>
               </w:rPr>
               <w:t>repCustomerHistory</w:t>
             </w:r>
+            <w:proofErr w:type="spellEnd"/>
           </w:p>
         </w:tc>
         <w:tc>
@@ -847,9 +928,11 @@
             <w:tcW w:w="4785" w:type="dxa"/>
           </w:tcPr>
           <w:p>
+            <w:proofErr w:type="spellStart"/>
             <w:r>
               <w:t>refRecipients</w:t>
             </w:r>
+            <w:proofErr w:type="spellEnd"/>
           </w:p>
         </w:tc>
         <w:tc>
@@ -869,9 +952,11 @@
             <w:tcW w:w="4785" w:type="dxa"/>
           </w:tcPr>
           <w:p>
+            <w:proofErr w:type="spellStart"/>
             <w:r>
               <w:t>repCustomerTotals</w:t>
             </w:r>
+            <w:proofErr w:type="spellEnd"/>
           </w:p>
         </w:tc>
         <w:tc>
@@ -891,9 +976,11 @@
             <w:tcW w:w="4785" w:type="dxa"/>
           </w:tcPr>
           <w:p>
+            <w:proofErr w:type="spellStart"/>
             <w:r>
               <w:t>refCustomers</w:t>
             </w:r>
+            <w:proofErr w:type="spellEnd"/>
           </w:p>
         </w:tc>
         <w:tc>
@@ -944,7 +1031,7 @@
                     <a:blip r:embed="rId6" cstate="print">
                       <a:extLst>
                         <a:ext uri="{28A0092B-C50C-407E-A947-70E740481C1C}">
-                          <a14:useLocalDpi xmlns:a14="http://schemas.microsoft.com/office/drawing/2010/main" xmlns:wps="http://schemas.microsoft.com/office/word/2010/wordprocessingShape" xmlns:wpi="http://schemas.microsoft.com/office/word/2010/wordprocessingInk" xmlns:wpg="http://schemas.microsoft.com/office/word/2010/wordprocessingGroup" xmlns:w14="http://schemas.microsoft.com/office/word/2010/wordml" xmlns:w="http://schemas.openxmlformats.org/wordprocessingml/2006/main" xmlns:w10="urn:schemas-microsoft-com:office:word" xmlns:wp14="http://schemas.microsoft.com/office/word/2010/wordprocessingDrawing" xmlns:v="urn:schemas-microsoft-com:vml" xmlns:o="urn:schemas-microsoft-com:office:office" xmlns:mc="http://schemas.openxmlformats.org/markup-compatibility/2006" xmlns:wpc="http://schemas.microsoft.com/office/word/2010/wordprocessingCanvas" xmlns="" val="0"/>
+                          <a14:useLocalDpi xmlns="" xmlns:wpc="http://schemas.microsoft.com/office/word/2010/wordprocessingCanvas" xmlns:mc="http://schemas.openxmlformats.org/markup-compatibility/2006" xmlns:o="urn:schemas-microsoft-com:office:office" xmlns:v="urn:schemas-microsoft-com:vml" xmlns:wp14="http://schemas.microsoft.com/office/word/2010/wordprocessingDrawing" xmlns:w10="urn:schemas-microsoft-com:office:word" xmlns:w="http://schemas.openxmlformats.org/wordprocessingml/2006/main" xmlns:w14="http://schemas.microsoft.com/office/word/2010/wordml" xmlns:wpg="http://schemas.microsoft.com/office/word/2010/wordprocessingGroup" xmlns:wpi="http://schemas.microsoft.com/office/word/2010/wordprocessingInk" xmlns:wps="http://schemas.microsoft.com/office/word/2010/wordprocessingShape" xmlns:a14="http://schemas.microsoft.com/office/drawing/2010/main" val="0"/>
                         </a:ext>
                       </a:extLst>
                     </a:blip>
@@ -1029,7 +1116,19 @@
               <w:rPr>
                 <w:lang w:val="en-US"/>
               </w:rPr>
-              <w:t>1</w:t>
+              <w:t>3</w:t>
+            </w:r>
+            <w:r>
+              <w:rPr>
+                <w:lang w:val="en-US"/>
+              </w:rPr>
+              <w:t> </w:t>
+            </w:r>
+            <w:r>
+              <w:rPr>
+                <w:lang w:val="en-US"/>
+              </w:rPr>
+              <w:t>129</w:t>
             </w:r>
             <w:r>
               <w:rPr>
@@ -1041,7 +1140,7 @@
               <w:rPr>
                 <w:lang w:val="en-US"/>
               </w:rPr>
-              <w:t>00000</w:t>
+              <w:t>977</w:t>
             </w:r>
           </w:p>
         </w:tc>
@@ -1098,8 +1197,16 @@
               <w:rPr>
                 <w:lang w:val="en-US"/>
               </w:rPr>
-              <w:t>~15 ГГб</w:t>
-            </w:r>
+              <w:t xml:space="preserve">~15 </w:t>
+            </w:r>
+            <w:proofErr w:type="spellStart"/>
+            <w:r>
+              <w:rPr>
+                <w:lang w:val="en-US"/>
+              </w:rPr>
+              <w:t>ГГб</w:t>
+            </w:r>
+            <w:proofErr w:type="spellEnd"/>
           </w:p>
         </w:tc>
       </w:tr>
@@ -1136,12 +1243,42 @@
                 <w:lang w:val="en-US"/>
               </w:rPr>
             </w:pPr>
-            <w:r>
-              <w:rPr>
-                <w:lang w:val="en-US"/>
-              </w:rPr>
-              <w:t>Получить список периодов</w:t>
-            </w:r>
+            <w:proofErr w:type="spellStart"/>
+            <w:r>
+              <w:rPr>
+                <w:lang w:val="en-US"/>
+              </w:rPr>
+              <w:t>Получить</w:t>
+            </w:r>
+            <w:proofErr w:type="spellEnd"/>
+            <w:r>
+              <w:rPr>
+                <w:lang w:val="en-US"/>
+              </w:rPr>
+              <w:t xml:space="preserve"> </w:t>
+            </w:r>
+            <w:proofErr w:type="spellStart"/>
+            <w:r>
+              <w:rPr>
+                <w:lang w:val="en-US"/>
+              </w:rPr>
+              <w:t>список</w:t>
+            </w:r>
+            <w:proofErr w:type="spellEnd"/>
+            <w:r>
+              <w:rPr>
+                <w:lang w:val="en-US"/>
+              </w:rPr>
+              <w:t xml:space="preserve"> </w:t>
+            </w:r>
+            <w:proofErr w:type="spellStart"/>
+            <w:r>
+              <w:rPr>
+                <w:lang w:val="en-US"/>
+              </w:rPr>
+              <w:t>периодов</w:t>
+            </w:r>
+            <w:proofErr w:type="spellEnd"/>
           </w:p>
         </w:tc>
         <w:tc>
@@ -1150,8 +1287,29 @@
             <w:shd w:val="clear" w:color="auto" w:fill="D6E3BC" w:themeFill="accent3" w:themeFillTint="66"/>
           </w:tcPr>
           <w:p>
-            <w:r>
-              <w:t>2,3 сек</w:t>
+            <w:pPr>
+              <w:rPr>
+                <w:color w:val="FF0000"/>
+              </w:rPr>
+            </w:pPr>
+            <w:r>
+              <w:rPr>
+                <w:color w:val="FF0000"/>
+                <w:lang w:val="en-US"/>
+              </w:rPr>
+              <w:t>6</w:t>
+            </w:r>
+            <w:r>
+              <w:rPr>
+                <w:color w:val="FF0000"/>
+              </w:rPr>
+              <w:t xml:space="preserve"> сек</w:t>
+            </w:r>
+            <w:r>
+              <w:rPr>
+                <w:color w:val="FF0000"/>
+              </w:rPr>
+              <w:t>.</w:t>
             </w:r>
           </w:p>
         </w:tc>
@@ -1174,8 +1332,28 @@
             <w:shd w:val="clear" w:color="auto" w:fill="D6E3BC" w:themeFill="accent3" w:themeFillTint="66"/>
           </w:tcPr>
           <w:p>
-            <w:r>
-              <w:t>4 сек</w:t>
+            <w:pPr>
+              <w:rPr>
+                <w:color w:val="FF0000"/>
+              </w:rPr>
+            </w:pPr>
+            <w:r>
+              <w:rPr>
+                <w:color w:val="FF0000"/>
+              </w:rPr>
+              <w:t>3,1</w:t>
+            </w:r>
+            <w:r>
+              <w:rPr>
+                <w:color w:val="FF0000"/>
+              </w:rPr>
+              <w:t xml:space="preserve"> сек</w:t>
+            </w:r>
+            <w:r>
+              <w:rPr>
+                <w:color w:val="FF0000"/>
+              </w:rPr>
+              <w:t>.</w:t>
             </w:r>
           </w:p>
         </w:tc>
@@ -1188,15 +1366,9 @@
           </w:tcPr>
           <w:p>
             <w:r>
-              <w:rPr>
-                <w:lang w:val="en-US"/>
-              </w:rPr>
               <w:t>Подготовить данных</w:t>
             </w:r>
             <w:r>
-              <w:rPr>
-                <w:lang w:val="en-US"/>
-              </w:rPr>
               <w:t xml:space="preserve"> за 10 дней</w:t>
             </w:r>
           </w:p>
@@ -1206,16 +1378,135 @@
             <w:tcW w:w="4786" w:type="dxa"/>
             <w:shd w:val="clear" w:color="auto" w:fill="D6E3BC" w:themeFill="accent3" w:themeFillTint="66"/>
           </w:tcPr>
-          <w:p/>
+          <w:p>
+            <w:pPr>
+              <w:rPr>
+                <w:color w:val="FF0000"/>
+              </w:rPr>
+            </w:pPr>
+            <w:r>
+              <w:rPr>
+                <w:color w:val="FF0000"/>
+                <w:lang w:val="en-US"/>
+              </w:rPr>
+              <w:t>1</w:t>
+            </w:r>
+            <w:proofErr w:type="gramStart"/>
+            <w:r>
+              <w:rPr>
+                <w:color w:val="FF0000"/>
+                <w:lang w:val="en-US"/>
+              </w:rPr>
+              <w:t>,1</w:t>
+            </w:r>
+            <w:proofErr w:type="gramEnd"/>
+            <w:r>
+              <w:rPr>
+                <w:color w:val="FF0000"/>
+                <w:lang w:val="en-US"/>
+              </w:rPr>
+              <w:t xml:space="preserve"> </w:t>
+            </w:r>
+            <w:proofErr w:type="spellStart"/>
+            <w:r>
+              <w:rPr>
+                <w:color w:val="FF0000"/>
+                <w:lang w:val="en-US"/>
+              </w:rPr>
+              <w:t>мин</w:t>
+            </w:r>
+            <w:proofErr w:type="spellEnd"/>
+            <w:r>
+              <w:rPr>
+                <w:color w:val="FF0000"/>
+                <w:lang w:val="en-US"/>
+              </w:rPr>
+              <w:t>.</w:t>
+            </w:r>
+          </w:p>
+        </w:tc>
+      </w:tr>
+      <w:tr>
+        <w:tc>
+          <w:tcPr>
+            <w:tcW w:w="4785" w:type="dxa"/>
+            <w:shd w:val="clear" w:color="auto" w:fill="D6E3BC" w:themeFill="accent3" w:themeFillTint="66"/>
+          </w:tcPr>
+          <w:p>
+            <w:proofErr w:type="spellStart"/>
+            <w:r>
+              <w:rPr>
+                <w:lang w:val="en-US"/>
+              </w:rPr>
+              <w:t>Флаг</w:t>
+            </w:r>
+            <w:proofErr w:type="spellEnd"/>
+            <w:r>
+              <w:rPr>
+                <w:lang w:val="en-US"/>
+              </w:rPr>
+              <w:t xml:space="preserve"> </w:t>
+            </w:r>
+            <w:proofErr w:type="spellStart"/>
+            <w:r>
+              <w:rPr>
+                <w:lang w:val="en-US"/>
+              </w:rPr>
+              <w:t>наличия</w:t>
+            </w:r>
+            <w:proofErr w:type="spellEnd"/>
+            <w:r>
+              <w:rPr>
+                <w:lang w:val="en-US"/>
+              </w:rPr>
+              <w:t xml:space="preserve"> </w:t>
+            </w:r>
+            <w:proofErr w:type="spellStart"/>
+            <w:r>
+              <w:rPr>
+                <w:lang w:val="en-US"/>
+              </w:rPr>
+              <w:t>новых</w:t>
+            </w:r>
+            <w:proofErr w:type="spellEnd"/>
+            <w:r>
+              <w:rPr>
+                <w:lang w:val="en-US"/>
+              </w:rPr>
+              <w:t xml:space="preserve"> </w:t>
+            </w:r>
+            <w:proofErr w:type="spellStart"/>
+            <w:r>
+              <w:rPr>
+                <w:lang w:val="en-US"/>
+              </w:rPr>
+              <w:t>данных</w:t>
+            </w:r>
+            <w:proofErr w:type="spellEnd"/>
+          </w:p>
+        </w:tc>
+        <w:tc>
+          <w:tcPr>
+            <w:tcW w:w="4786" w:type="dxa"/>
+            <w:shd w:val="clear" w:color="auto" w:fill="D6E3BC" w:themeFill="accent3" w:themeFillTint="66"/>
+          </w:tcPr>
+          <w:p>
+            <w:pPr>
+              <w:rPr>
+                <w:color w:val="FF0000"/>
+              </w:rPr>
+            </w:pPr>
+            <w:r>
+              <w:rPr>
+                <w:color w:val="FF0000"/>
+              </w:rPr>
+              <w:t>1,7 сек.</w:t>
+            </w:r>
+          </w:p>
         </w:tc>
       </w:tr>
     </w:tbl>
     <w:p>
-      <w:pPr>
-        <w:rPr>
-          <w:lang w:val="en-US"/>
-        </w:rPr>
-      </w:pPr>
       <w:bookmarkStart w:id="0" w:name="_GoBack"/>
       <w:bookmarkEnd w:id="0"/>
     </w:p>
@@ -1291,6 +1582,7 @@
     </w:p>
     <w:p>
       <w:r>
+        <w:lastRenderedPageBreak/>
         <w:t>Рис. 3. Схема работы алгоритма для  подготовки данных</w:t>
       </w:r>
     </w:p>
@@ -1301,7 +1593,6 @@
         </w:rPr>
       </w:pPr>
       <w:r>
-        <w:lastRenderedPageBreak/>
         <w:t>Описание:</w:t>
       </w:r>
     </w:p>
@@ -1330,23 +1621,70 @@
           <w:szCs w:val="18"/>
           <w:lang w:val="en-US"/>
         </w:rPr>
-        <w:t xml:space="preserve"> блок новых данных</w:t>
-      </w:r>
-    </w:p>
-    <w:p>
-      <w:pPr>
+        <w:t xml:space="preserve"> </w:t>
+      </w:r>
+      <w:proofErr w:type="spellStart"/>
+      <w:r>
         <w:rPr>
           <w:sz w:val="18"/>
           <w:szCs w:val="18"/>
-        </w:rPr>
-      </w:pPr>
+          <w:lang w:val="en-US"/>
+        </w:rPr>
+        <w:t>блок</w:t>
+      </w:r>
+      <w:proofErr w:type="spellEnd"/>
       <w:r>
         <w:rPr>
           <w:sz w:val="18"/>
           <w:szCs w:val="18"/>
+          <w:lang w:val="en-US"/>
+        </w:rPr>
+        <w:t xml:space="preserve"> </w:t>
+      </w:r>
+      <w:proofErr w:type="spellStart"/>
+      <w:r>
+        <w:rPr>
+          <w:sz w:val="18"/>
+          <w:szCs w:val="18"/>
+          <w:lang w:val="en-US"/>
+        </w:rPr>
+        <w:t>новых</w:t>
+      </w:r>
+      <w:proofErr w:type="spellEnd"/>
+      <w:r>
+        <w:rPr>
+          <w:sz w:val="18"/>
+          <w:szCs w:val="18"/>
+          <w:lang w:val="en-US"/>
+        </w:rPr>
+        <w:t xml:space="preserve"> </w:t>
+      </w:r>
+      <w:proofErr w:type="spellStart"/>
+      <w:r>
+        <w:rPr>
+          <w:sz w:val="18"/>
+          <w:szCs w:val="18"/>
+          <w:lang w:val="en-US"/>
+        </w:rPr>
+        <w:t>данных</w:t>
+      </w:r>
+      <w:proofErr w:type="spellEnd"/>
+    </w:p>
+    <w:p>
+      <w:pPr>
+        <w:rPr>
+          <w:sz w:val="18"/>
+          <w:szCs w:val="18"/>
+        </w:rPr>
+      </w:pPr>
+      <w:r>
+        <w:rPr>
+          <w:sz w:val="18"/>
+          <w:szCs w:val="18"/>
         </w:rPr>
         <w:t xml:space="preserve">Для каждой записи таблицы </w:t>
       </w:r>
+      <w:proofErr w:type="spellStart"/>
       <w:r>
         <w:rPr>
           <w:b/>
@@ -1355,6 +1693,7 @@
         </w:rPr>
         <w:t>tblTransactionFacts</w:t>
       </w:r>
+      <w:proofErr w:type="spellEnd"/>
       <w:r>
         <w:rPr>
           <w:sz w:val="18"/>
@@ -1425,7 +1764,15 @@
     </w:p>
     <w:p>
       <w:r>
-        <w:t>Для определения ключевых запросов сформируем набор модульных тестов с определенными критериям и произведем запуск тестов. Далее, проведем анализ наиболее длительных тестов.</w:t>
+        <w:t xml:space="preserve">Для определения ключевых запросов сформируем набор модульных тестов с </w:t>
+      </w:r>
+      <w:proofErr w:type="gramStart"/>
+      <w:r>
+        <w:t>определенными</w:t>
+      </w:r>
+      <w:proofErr w:type="gramEnd"/>
+      <w:r>
+        <w:t xml:space="preserve"> критериям и произведем запуск тестов. Далее, проведем анализ наиболее длительных тестов.</w:t>
       </w:r>
     </w:p>
     <w:p>
@@ -1496,6 +1843,1624 @@
       </w:r>
     </w:p>
     <w:p/>
+    <w:p>
+      <w:r>
+        <w:t xml:space="preserve">Операции по оптимизации. Для проведения оптимизации сформируем копию исходной базы данных – </w:t>
+      </w:r>
+      <w:proofErr w:type="spellStart"/>
+      <w:r>
+        <w:rPr>
+          <w:b/>
+        </w:rPr>
+        <w:t>legacyFinish</w:t>
+      </w:r>
+      <w:proofErr w:type="spellEnd"/>
+      <w:r>
+        <w:t xml:space="preserve"> и изменим строку соединения с базой данных. </w:t>
+      </w:r>
+    </w:p>
+    <w:tbl>
+      <w:tblPr>
+        <w:tblStyle w:val="a3"/>
+        <w:tblW w:w="0" w:type="auto"/>
+        <w:tblLook w:val="04A0"/>
+      </w:tblPr>
+      <w:tblGrid>
+        <w:gridCol w:w="487"/>
+        <w:gridCol w:w="2445"/>
+        <w:gridCol w:w="5933"/>
+        <w:gridCol w:w="706"/>
+      </w:tblGrid>
+      <w:tr>
+        <w:tc>
+          <w:tcPr>
+            <w:tcW w:w="827" w:type="dxa"/>
+          </w:tcPr>
+          <w:p>
+            <w:r>
+              <w:t>№</w:t>
+            </w:r>
+          </w:p>
+        </w:tc>
+        <w:tc>
+          <w:tcPr>
+            <w:tcW w:w="2445" w:type="dxa"/>
+          </w:tcPr>
+          <w:p>
+            <w:proofErr w:type="spellStart"/>
+            <w:r>
+              <w:rPr>
+                <w:lang w:val="en-US"/>
+              </w:rPr>
+              <w:t>Операция</w:t>
+            </w:r>
+            <w:proofErr w:type="spellEnd"/>
+          </w:p>
+        </w:tc>
+        <w:tc>
+          <w:tcPr>
+            <w:tcW w:w="5058" w:type="dxa"/>
+          </w:tcPr>
+          <w:p>
+            <w:r>
+              <w:t>Результат</w:t>
+            </w:r>
+          </w:p>
+        </w:tc>
+        <w:tc>
+          <w:tcPr>
+            <w:tcW w:w="1241" w:type="dxa"/>
+          </w:tcPr>
+          <w:p>
+            <w:r>
+              <w:t>Итог</w:t>
+            </w:r>
+          </w:p>
+        </w:tc>
+      </w:tr>
+      <w:tr>
+        <w:tc>
+          <w:tcPr>
+            <w:tcW w:w="827" w:type="dxa"/>
+          </w:tcPr>
+          <w:p>
+            <w:r>
+              <w:t>1</w:t>
+            </w:r>
+          </w:p>
+        </w:tc>
+        <w:tc>
+          <w:tcPr>
+            <w:tcW w:w="2445" w:type="dxa"/>
+          </w:tcPr>
+          <w:p>
+            <w:r>
+              <w:t>Сжать базу данных и перестроить индексы</w:t>
+            </w:r>
+          </w:p>
+          <w:p/>
+          <w:p>
+            <w:r>
+              <w:rPr>
+                <w:lang w:val="en-US"/>
+              </w:rPr>
+              <w:t>PerformanceDbStep1</w:t>
+            </w:r>
+            <w:r>
+              <w:rPr>
+                <w:lang w:val="en-US"/>
+              </w:rPr>
+              <w:t>.sql</w:t>
+            </w:r>
+          </w:p>
+        </w:tc>
+        <w:tc>
+          <w:tcPr>
+            <w:tcW w:w="5058" w:type="dxa"/>
+          </w:tcPr>
+          <w:tbl>
+            <w:tblPr>
+              <w:tblStyle w:val="a3"/>
+              <w:tblpPr w:leftFromText="180" w:rightFromText="180" w:vertAnchor="text" w:horzAnchor="margin" w:tblpY="183"/>
+              <w:tblOverlap w:val="never"/>
+              <w:tblW w:w="4644" w:type="dxa"/>
+              <w:tblLook w:val="04A0"/>
+            </w:tblPr>
+            <w:tblGrid>
+              <w:gridCol w:w="3176"/>
+              <w:gridCol w:w="1468"/>
+            </w:tblGrid>
+            <w:tr>
+              <w:tc>
+                <w:tcPr>
+                  <w:tcW w:w="4644" w:type="dxa"/>
+                  <w:gridSpan w:val="2"/>
+                  <w:tcBorders>
+                    <w:bottom w:val="single" w:sz="4" w:space="0" w:color="auto"/>
+                  </w:tcBorders>
+                </w:tcPr>
+                <w:p>
+                  <w:pPr>
+                    <w:rPr>
+                      <w:lang w:val="en-US"/>
+                    </w:rPr>
+                  </w:pPr>
+                  <w:r>
+                    <w:t>Выборка и обработка данных</w:t>
+                  </w:r>
+                </w:p>
+              </w:tc>
+            </w:tr>
+            <w:tr>
+              <w:tc>
+                <w:tcPr>
+                  <w:tcW w:w="3176" w:type="dxa"/>
+                  <w:shd w:val="clear" w:color="auto" w:fill="D6E3BC" w:themeFill="accent3" w:themeFillTint="66"/>
+                </w:tcPr>
+                <w:p>
+                  <w:pPr>
+                    <w:rPr>
+                      <w:lang w:val="en-US"/>
+                    </w:rPr>
+                  </w:pPr>
+                  <w:proofErr w:type="spellStart"/>
+                  <w:r>
+                    <w:rPr>
+                      <w:lang w:val="en-US"/>
+                    </w:rPr>
+                    <w:t>Получить</w:t>
+                  </w:r>
+                  <w:proofErr w:type="spellEnd"/>
+                  <w:r>
+                    <w:rPr>
+                      <w:lang w:val="en-US"/>
+                    </w:rPr>
+                    <w:t xml:space="preserve"> </w:t>
+                  </w:r>
+                  <w:proofErr w:type="spellStart"/>
+                  <w:r>
+                    <w:rPr>
+                      <w:lang w:val="en-US"/>
+                    </w:rPr>
+                    <w:t>список</w:t>
+                  </w:r>
+                  <w:proofErr w:type="spellEnd"/>
+                  <w:r>
+                    <w:rPr>
+                      <w:lang w:val="en-US"/>
+                    </w:rPr>
+                    <w:t xml:space="preserve"> </w:t>
+                  </w:r>
+                  <w:proofErr w:type="spellStart"/>
+                  <w:r>
+                    <w:rPr>
+                      <w:lang w:val="en-US"/>
+                    </w:rPr>
+                    <w:t>периодов</w:t>
+                  </w:r>
+                  <w:proofErr w:type="spellEnd"/>
+                </w:p>
+              </w:tc>
+              <w:tc>
+                <w:tcPr>
+                  <w:tcW w:w="1468" w:type="dxa"/>
+                  <w:shd w:val="clear" w:color="auto" w:fill="D6E3BC" w:themeFill="accent3" w:themeFillTint="66"/>
+                </w:tcPr>
+                <w:p>
+                  <w:pPr>
+                    <w:rPr>
+                      <w:color w:val="FF0000"/>
+                    </w:rPr>
+                  </w:pPr>
+                  <w:r>
+                    <w:rPr>
+                      <w:color w:val="FF0000"/>
+                    </w:rPr>
+                    <w:t>1,</w:t>
+                  </w:r>
+                  <w:r>
+                    <w:rPr>
+                      <w:color w:val="FF0000"/>
+                      <w:lang w:val="en-US"/>
+                    </w:rPr>
+                    <w:t>6</w:t>
+                  </w:r>
+                  <w:r>
+                    <w:rPr>
+                      <w:color w:val="FF0000"/>
+                    </w:rPr>
+                    <w:t xml:space="preserve"> сек.</w:t>
+                  </w:r>
+                </w:p>
+              </w:tc>
+            </w:tr>
+            <w:tr>
+              <w:tc>
+                <w:tcPr>
+                  <w:tcW w:w="3176" w:type="dxa"/>
+                  <w:shd w:val="clear" w:color="auto" w:fill="D6E3BC" w:themeFill="accent3" w:themeFillTint="66"/>
+                </w:tcPr>
+                <w:p>
+                  <w:r>
+                    <w:t xml:space="preserve"> Получить список записей для обработки за 1 месяц</w:t>
+                  </w:r>
+                </w:p>
+              </w:tc>
+              <w:tc>
+                <w:tcPr>
+                  <w:tcW w:w="1468" w:type="dxa"/>
+                  <w:shd w:val="clear" w:color="auto" w:fill="D6E3BC" w:themeFill="accent3" w:themeFillTint="66"/>
+                </w:tcPr>
+                <w:p>
+                  <w:pPr>
+                    <w:rPr>
+                      <w:color w:val="FF0000"/>
+                    </w:rPr>
+                  </w:pPr>
+                  <w:r>
+                    <w:rPr>
+                      <w:color w:val="FF0000"/>
+                      <w:lang w:val="en-US"/>
+                    </w:rPr>
+                    <w:t>~5</w:t>
+                  </w:r>
+                  <w:r>
+                    <w:rPr>
+                      <w:color w:val="FF0000"/>
+                    </w:rPr>
+                    <w:t xml:space="preserve"> сек.</w:t>
+                  </w:r>
+                </w:p>
+              </w:tc>
+            </w:tr>
+            <w:tr>
+              <w:tc>
+                <w:tcPr>
+                  <w:tcW w:w="3176" w:type="dxa"/>
+                  <w:shd w:val="clear" w:color="auto" w:fill="D6E3BC" w:themeFill="accent3" w:themeFillTint="66"/>
+                </w:tcPr>
+                <w:p>
+                  <w:r>
+                    <w:t>Подготовить данных за 10 дней</w:t>
+                  </w:r>
+                </w:p>
+              </w:tc>
+              <w:tc>
+                <w:tcPr>
+                  <w:tcW w:w="1468" w:type="dxa"/>
+                  <w:shd w:val="clear" w:color="auto" w:fill="D6E3BC" w:themeFill="accent3" w:themeFillTint="66"/>
+                </w:tcPr>
+                <w:p>
+                  <w:pPr>
+                    <w:rPr>
+                      <w:color w:val="FF0000"/>
+                    </w:rPr>
+                  </w:pPr>
+                  <w:r>
+                    <w:rPr>
+                      <w:color w:val="FF0000"/>
+                    </w:rPr>
+                    <w:t>~</w:t>
+                  </w:r>
+                  <w:r>
+                    <w:rPr>
+                      <w:color w:val="FF0000"/>
+                      <w:lang w:val="en-US"/>
+                    </w:rPr>
+                    <w:t>1</w:t>
+                  </w:r>
+                  <w:r>
+                    <w:rPr>
+                      <w:color w:val="FF0000"/>
+                      <w:lang w:val="en-US"/>
+                    </w:rPr>
+                    <w:t xml:space="preserve"> </w:t>
+                  </w:r>
+                  <w:proofErr w:type="spellStart"/>
+                  <w:r>
+                    <w:rPr>
+                      <w:color w:val="FF0000"/>
+                      <w:lang w:val="en-US"/>
+                    </w:rPr>
+                    <w:t>мин</w:t>
+                  </w:r>
+                  <w:proofErr w:type="spellEnd"/>
+                  <w:r>
+                    <w:rPr>
+                      <w:color w:val="FF0000"/>
+                      <w:lang w:val="en-US"/>
+                    </w:rPr>
+                    <w:t>.</w:t>
+                  </w:r>
+                </w:p>
+              </w:tc>
+            </w:tr>
+            <w:tr>
+              <w:tc>
+                <w:tcPr>
+                  <w:tcW w:w="3176" w:type="dxa"/>
+                  <w:shd w:val="clear" w:color="auto" w:fill="D6E3BC" w:themeFill="accent3" w:themeFillTint="66"/>
+                </w:tcPr>
+                <w:p>
+                  <w:proofErr w:type="spellStart"/>
+                  <w:r>
+                    <w:rPr>
+                      <w:lang w:val="en-US"/>
+                    </w:rPr>
+                    <w:t>Флаг</w:t>
+                  </w:r>
+                  <w:proofErr w:type="spellEnd"/>
+                  <w:r>
+                    <w:rPr>
+                      <w:lang w:val="en-US"/>
+                    </w:rPr>
+                    <w:t xml:space="preserve"> </w:t>
+                  </w:r>
+                  <w:proofErr w:type="spellStart"/>
+                  <w:r>
+                    <w:rPr>
+                      <w:lang w:val="en-US"/>
+                    </w:rPr>
+                    <w:t>наличия</w:t>
+                  </w:r>
+                  <w:proofErr w:type="spellEnd"/>
+                  <w:r>
+                    <w:rPr>
+                      <w:lang w:val="en-US"/>
+                    </w:rPr>
+                    <w:t xml:space="preserve"> </w:t>
+                  </w:r>
+                  <w:proofErr w:type="spellStart"/>
+                  <w:r>
+                    <w:rPr>
+                      <w:lang w:val="en-US"/>
+                    </w:rPr>
+                    <w:t>новых</w:t>
+                  </w:r>
+                  <w:proofErr w:type="spellEnd"/>
+                  <w:r>
+                    <w:rPr>
+                      <w:lang w:val="en-US"/>
+                    </w:rPr>
+                    <w:t xml:space="preserve"> </w:t>
+                  </w:r>
+                  <w:proofErr w:type="spellStart"/>
+                  <w:r>
+                    <w:rPr>
+                      <w:lang w:val="en-US"/>
+                    </w:rPr>
+                    <w:t>данных</w:t>
+                  </w:r>
+                  <w:proofErr w:type="spellEnd"/>
+                </w:p>
+              </w:tc>
+              <w:tc>
+                <w:tcPr>
+                  <w:tcW w:w="1468" w:type="dxa"/>
+                  <w:shd w:val="clear" w:color="auto" w:fill="D6E3BC" w:themeFill="accent3" w:themeFillTint="66"/>
+                </w:tcPr>
+                <w:p>
+                  <w:pPr>
+                    <w:rPr>
+                      <w:color w:val="FF0000"/>
+                    </w:rPr>
+                  </w:pPr>
+                  <w:r>
+                    <w:rPr>
+                      <w:color w:val="FF0000"/>
+                    </w:rPr>
+                    <w:t>32</w:t>
+                  </w:r>
+                  <w:r>
+                    <w:rPr>
+                      <w:color w:val="FF0000"/>
+                    </w:rPr>
+                    <w:t xml:space="preserve"> </w:t>
+                  </w:r>
+                  <w:proofErr w:type="spellStart"/>
+                  <w:r>
+                    <w:rPr>
+                      <w:color w:val="FF0000"/>
+                      <w:lang w:val="en-US"/>
+                    </w:rPr>
+                    <w:t>мс</w:t>
+                  </w:r>
+                  <w:proofErr w:type="spellEnd"/>
+                  <w:r>
+                    <w:rPr>
+                      <w:color w:val="FF0000"/>
+                    </w:rPr>
+                    <w:t>.</w:t>
+                  </w:r>
+                </w:p>
+              </w:tc>
+            </w:tr>
+          </w:tbl>
+          <w:p/>
+        </w:tc>
+        <w:tc>
+          <w:tcPr>
+            <w:tcW w:w="1241" w:type="dxa"/>
+          </w:tcPr>
+          <w:p/>
+        </w:tc>
+      </w:tr>
+      <w:tr>
+        <w:tc>
+          <w:tcPr>
+            <w:tcW w:w="827" w:type="dxa"/>
+          </w:tcPr>
+          <w:p>
+            <w:r>
+              <w:t>2</w:t>
+            </w:r>
+          </w:p>
+        </w:tc>
+        <w:tc>
+          <w:tcPr>
+            <w:tcW w:w="2445" w:type="dxa"/>
+          </w:tcPr>
+          <w:p>
+            <w:r>
+              <w:t xml:space="preserve">Проверить выборку данных в таблице фактов. Запускаем </w:t>
+            </w:r>
+            <w:proofErr w:type="spellStart"/>
+            <w:r>
+              <w:t>Profiler</w:t>
+            </w:r>
+            <w:proofErr w:type="spellEnd"/>
+            <w:r>
+              <w:t>. Анализируем запрос, который подготовил EF.</w:t>
+            </w:r>
+            <w:r>
+              <w:t xml:space="preserve"> Сформируем индекс</w:t>
+            </w:r>
+            <w:r>
+              <w:br/>
+            </w:r>
+            <w:r>
+              <w:br/>
+            </w:r>
+            <w:proofErr w:type="spellStart"/>
+            <w:r>
+              <w:rPr>
+                <w:lang w:val="en-US"/>
+              </w:rPr>
+              <w:t>PerformanceDbStep</w:t>
+            </w:r>
+            <w:proofErr w:type="spellEnd"/>
+            <w:r>
+              <w:t>2</w:t>
+            </w:r>
+            <w:r>
+              <w:rPr>
+                <w:lang w:val="en-US"/>
+              </w:rPr>
+              <w:t>.</w:t>
+            </w:r>
+            <w:proofErr w:type="spellStart"/>
+            <w:r>
+              <w:rPr>
+                <w:lang w:val="en-US"/>
+              </w:rPr>
+              <w:t>sql</w:t>
+            </w:r>
+            <w:proofErr w:type="spellEnd"/>
+          </w:p>
+          <w:p/>
+          <w:p/>
+        </w:tc>
+        <w:tc>
+          <w:tcPr>
+            <w:tcW w:w="5058" w:type="dxa"/>
+          </w:tcPr>
+          <w:p/>
+          <w:tbl>
+            <w:tblPr>
+              <w:tblStyle w:val="a3"/>
+              <w:tblpPr w:leftFromText="180" w:rightFromText="180" w:vertAnchor="text" w:horzAnchor="margin" w:tblpY="183"/>
+              <w:tblOverlap w:val="never"/>
+              <w:tblW w:w="4644" w:type="dxa"/>
+              <w:tblLook w:val="04A0"/>
+            </w:tblPr>
+            <w:tblGrid>
+              <w:gridCol w:w="3176"/>
+              <w:gridCol w:w="1468"/>
+            </w:tblGrid>
+            <w:tr>
+              <w:tc>
+                <w:tcPr>
+                  <w:tcW w:w="4644" w:type="dxa"/>
+                  <w:gridSpan w:val="2"/>
+                  <w:tcBorders>
+                    <w:bottom w:val="single" w:sz="4" w:space="0" w:color="auto"/>
+                  </w:tcBorders>
+                </w:tcPr>
+                <w:p>
+                  <w:pPr>
+                    <w:rPr>
+                      <w:lang w:val="en-US"/>
+                    </w:rPr>
+                  </w:pPr>
+                  <w:r>
+                    <w:t>Выборка и обработка данных</w:t>
+                  </w:r>
+                </w:p>
+              </w:tc>
+            </w:tr>
+            <w:tr>
+              <w:tc>
+                <w:tcPr>
+                  <w:tcW w:w="3176" w:type="dxa"/>
+                  <w:shd w:val="clear" w:color="auto" w:fill="D6E3BC" w:themeFill="accent3" w:themeFillTint="66"/>
+                </w:tcPr>
+                <w:p>
+                  <w:pPr>
+                    <w:rPr>
+                      <w:color w:val="548DD4" w:themeColor="text2" w:themeTint="99"/>
+                      <w:lang w:val="en-US"/>
+                    </w:rPr>
+                  </w:pPr>
+                  <w:proofErr w:type="spellStart"/>
+                  <w:r>
+                    <w:rPr>
+                      <w:color w:val="548DD4" w:themeColor="text2" w:themeTint="99"/>
+                      <w:lang w:val="en-US"/>
+                    </w:rPr>
+                    <w:t>Получить</w:t>
+                  </w:r>
+                  <w:proofErr w:type="spellEnd"/>
+                  <w:r>
+                    <w:rPr>
+                      <w:color w:val="548DD4" w:themeColor="text2" w:themeTint="99"/>
+                      <w:lang w:val="en-US"/>
+                    </w:rPr>
+                    <w:t xml:space="preserve"> </w:t>
+                  </w:r>
+                  <w:proofErr w:type="spellStart"/>
+                  <w:r>
+                    <w:rPr>
+                      <w:color w:val="548DD4" w:themeColor="text2" w:themeTint="99"/>
+                      <w:lang w:val="en-US"/>
+                    </w:rPr>
+                    <w:t>список</w:t>
+                  </w:r>
+                  <w:proofErr w:type="spellEnd"/>
+                  <w:r>
+                    <w:rPr>
+                      <w:color w:val="548DD4" w:themeColor="text2" w:themeTint="99"/>
+                      <w:lang w:val="en-US"/>
+                    </w:rPr>
+                    <w:t xml:space="preserve"> </w:t>
+                  </w:r>
+                  <w:proofErr w:type="spellStart"/>
+                  <w:r>
+                    <w:rPr>
+                      <w:color w:val="548DD4" w:themeColor="text2" w:themeTint="99"/>
+                      <w:lang w:val="en-US"/>
+                    </w:rPr>
+                    <w:t>периодов</w:t>
+                  </w:r>
+                  <w:proofErr w:type="spellEnd"/>
+                </w:p>
+              </w:tc>
+              <w:tc>
+                <w:tcPr>
+                  <w:tcW w:w="1468" w:type="dxa"/>
+                  <w:shd w:val="clear" w:color="auto" w:fill="D6E3BC" w:themeFill="accent3" w:themeFillTint="66"/>
+                </w:tcPr>
+                <w:p>
+                  <w:pPr>
+                    <w:rPr>
+                      <w:color w:val="548DD4" w:themeColor="text2" w:themeTint="99"/>
+                    </w:rPr>
+                  </w:pPr>
+                  <w:r>
+                    <w:rPr>
+                      <w:color w:val="548DD4" w:themeColor="text2" w:themeTint="99"/>
+                    </w:rPr>
+                    <w:t>115 мс.</w:t>
+                  </w:r>
+                </w:p>
+              </w:tc>
+            </w:tr>
+            <w:tr>
+              <w:tc>
+                <w:tcPr>
+                  <w:tcW w:w="3176" w:type="dxa"/>
+                  <w:shd w:val="clear" w:color="auto" w:fill="D6E3BC" w:themeFill="accent3" w:themeFillTint="66"/>
+                </w:tcPr>
+                <w:p>
+                  <w:r>
+                    <w:t xml:space="preserve"> Получить список записей для обработки за 1 месяц</w:t>
+                  </w:r>
+                </w:p>
+              </w:tc>
+              <w:tc>
+                <w:tcPr>
+                  <w:tcW w:w="1468" w:type="dxa"/>
+                  <w:shd w:val="clear" w:color="auto" w:fill="D6E3BC" w:themeFill="accent3" w:themeFillTint="66"/>
+                </w:tcPr>
+                <w:p>
+                  <w:pPr>
+                    <w:rPr>
+                      <w:color w:val="FF0000"/>
+                    </w:rPr>
+                  </w:pPr>
+                  <w:r>
+                    <w:rPr>
+                      <w:color w:val="FF0000"/>
+                    </w:rPr>
+                    <w:t>~5</w:t>
+                  </w:r>
+                  <w:r>
+                    <w:rPr>
+                      <w:color w:val="FF0000"/>
+                    </w:rPr>
+                    <w:t xml:space="preserve"> сек.</w:t>
+                  </w:r>
+                </w:p>
+              </w:tc>
+            </w:tr>
+            <w:tr>
+              <w:tc>
+                <w:tcPr>
+                  <w:tcW w:w="3176" w:type="dxa"/>
+                  <w:shd w:val="clear" w:color="auto" w:fill="D6E3BC" w:themeFill="accent3" w:themeFillTint="66"/>
+                </w:tcPr>
+                <w:p>
+                  <w:r>
+                    <w:t>Подготовить данных за 10 дней</w:t>
+                  </w:r>
+                </w:p>
+              </w:tc>
+              <w:tc>
+                <w:tcPr>
+                  <w:tcW w:w="1468" w:type="dxa"/>
+                  <w:shd w:val="clear" w:color="auto" w:fill="D6E3BC" w:themeFill="accent3" w:themeFillTint="66"/>
+                </w:tcPr>
+                <w:p>
+                  <w:pPr>
+                    <w:rPr>
+                      <w:color w:val="FF0000"/>
+                    </w:rPr>
+                  </w:pPr>
+                  <w:r>
+                    <w:rPr>
+                      <w:color w:val="FF0000"/>
+                      <w:lang w:val="en-US"/>
+                    </w:rPr>
+                    <w:t>~1</w:t>
+                  </w:r>
+                  <w:r>
+                    <w:rPr>
+                      <w:color w:val="FF0000"/>
+                      <w:lang w:val="en-US"/>
+                    </w:rPr>
+                    <w:t xml:space="preserve"> </w:t>
+                  </w:r>
+                  <w:proofErr w:type="spellStart"/>
+                  <w:r>
+                    <w:rPr>
+                      <w:color w:val="FF0000"/>
+                      <w:lang w:val="en-US"/>
+                    </w:rPr>
+                    <w:t>мин</w:t>
+                  </w:r>
+                  <w:proofErr w:type="spellEnd"/>
+                  <w:r>
+                    <w:rPr>
+                      <w:color w:val="FF0000"/>
+                      <w:lang w:val="en-US"/>
+                    </w:rPr>
+                    <w:t>.</w:t>
+                  </w:r>
+                </w:p>
+              </w:tc>
+            </w:tr>
+            <w:tr>
+              <w:tc>
+                <w:tcPr>
+                  <w:tcW w:w="3176" w:type="dxa"/>
+                  <w:shd w:val="clear" w:color="auto" w:fill="D6E3BC" w:themeFill="accent3" w:themeFillTint="66"/>
+                </w:tcPr>
+                <w:p>
+                  <w:proofErr w:type="spellStart"/>
+                  <w:r>
+                    <w:rPr>
+                      <w:lang w:val="en-US"/>
+                    </w:rPr>
+                    <w:t>Флаг</w:t>
+                  </w:r>
+                  <w:proofErr w:type="spellEnd"/>
+                  <w:r>
+                    <w:rPr>
+                      <w:lang w:val="en-US"/>
+                    </w:rPr>
+                    <w:t xml:space="preserve"> </w:t>
+                  </w:r>
+                  <w:proofErr w:type="spellStart"/>
+                  <w:r>
+                    <w:rPr>
+                      <w:lang w:val="en-US"/>
+                    </w:rPr>
+                    <w:t>наличия</w:t>
+                  </w:r>
+                  <w:proofErr w:type="spellEnd"/>
+                  <w:r>
+                    <w:rPr>
+                      <w:lang w:val="en-US"/>
+                    </w:rPr>
+                    <w:t xml:space="preserve"> </w:t>
+                  </w:r>
+                  <w:proofErr w:type="spellStart"/>
+                  <w:r>
+                    <w:rPr>
+                      <w:lang w:val="en-US"/>
+                    </w:rPr>
+                    <w:t>новых</w:t>
+                  </w:r>
+                  <w:proofErr w:type="spellEnd"/>
+                  <w:r>
+                    <w:rPr>
+                      <w:lang w:val="en-US"/>
+                    </w:rPr>
+                    <w:t xml:space="preserve"> </w:t>
+                  </w:r>
+                  <w:proofErr w:type="spellStart"/>
+                  <w:r>
+                    <w:rPr>
+                      <w:lang w:val="en-US"/>
+                    </w:rPr>
+                    <w:t>данных</w:t>
+                  </w:r>
+                  <w:proofErr w:type="spellEnd"/>
+                </w:p>
+              </w:tc>
+              <w:tc>
+                <w:tcPr>
+                  <w:tcW w:w="1468" w:type="dxa"/>
+                  <w:shd w:val="clear" w:color="auto" w:fill="D6E3BC" w:themeFill="accent3" w:themeFillTint="66"/>
+                </w:tcPr>
+                <w:p>
+                  <w:pPr>
+                    <w:rPr>
+                      <w:color w:val="FF0000"/>
+                    </w:rPr>
+                  </w:pPr>
+                  <w:r>
+                    <w:rPr>
+                      <w:color w:val="FF0000"/>
+                    </w:rPr>
+                    <w:t>3</w:t>
+                  </w:r>
+                  <w:r>
+                    <w:rPr>
+                      <w:color w:val="FF0000"/>
+                      <w:lang w:val="en-US"/>
+                    </w:rPr>
+                    <w:t>0</w:t>
+                  </w:r>
+                  <w:r>
+                    <w:rPr>
+                      <w:color w:val="FF0000"/>
+                    </w:rPr>
+                    <w:t xml:space="preserve"> </w:t>
+                  </w:r>
+                  <w:proofErr w:type="spellStart"/>
+                  <w:r>
+                    <w:rPr>
+                      <w:color w:val="FF0000"/>
+                      <w:lang w:val="en-US"/>
+                    </w:rPr>
+                    <w:t>мс</w:t>
+                  </w:r>
+                  <w:proofErr w:type="spellEnd"/>
+                  <w:r>
+                    <w:rPr>
+                      <w:color w:val="FF0000"/>
+                    </w:rPr>
+                    <w:t>.</w:t>
+                  </w:r>
+                </w:p>
+              </w:tc>
+            </w:tr>
+          </w:tbl>
+          <w:p/>
+        </w:tc>
+        <w:tc>
+          <w:tcPr>
+            <w:tcW w:w="1241" w:type="dxa"/>
+          </w:tcPr>
+          <w:p/>
+        </w:tc>
+      </w:tr>
+      <w:tr>
+        <w:tc>
+          <w:tcPr>
+            <w:tcW w:w="827" w:type="dxa"/>
+          </w:tcPr>
+          <w:p>
+            <w:pPr>
+              <w:rPr>
+                <w:lang w:val="en-US"/>
+              </w:rPr>
+            </w:pPr>
+            <w:r>
+              <w:rPr>
+                <w:lang w:val="en-US"/>
+              </w:rPr>
+              <w:lastRenderedPageBreak/>
+              <w:t>3</w:t>
+            </w:r>
+          </w:p>
+        </w:tc>
+        <w:tc>
+          <w:tcPr>
+            <w:tcW w:w="2445" w:type="dxa"/>
+          </w:tcPr>
+          <w:p>
+            <w:pPr>
+              <w:rPr>
+                <w:lang w:val="en-US"/>
+              </w:rPr>
+            </w:pPr>
+            <w:r>
+              <w:t>Проверим выбор</w:t>
+            </w:r>
+            <w:r>
+              <w:t xml:space="preserve">ку данных при построении данных. </w:t>
+            </w:r>
+            <w:r>
+              <w:t>С</w:t>
+            </w:r>
+            <w:r>
+              <w:t>формируем индексы для таблиц</w:t>
+            </w:r>
+            <w:r>
+              <w:rPr>
+                <w:lang w:val="en-US"/>
+              </w:rPr>
+              <w:t>.</w:t>
+            </w:r>
+          </w:p>
+          <w:p/>
+          <w:p/>
+        </w:tc>
+        <w:tc>
+          <w:tcPr>
+            <w:tcW w:w="5058" w:type="dxa"/>
+          </w:tcPr>
+          <w:p>
+            <w:r>
+              <w:object w:dxaOrig="12060" w:dyaOrig="6720">
+                <v:shapetype id="_x0000_t75" coordsize="21600,21600" o:spt="75" o:preferrelative="t" path="m@4@5l@4@11@9@11@9@5xe" filled="f" stroked="f">
+                  <v:stroke joinstyle="miter"/>
+                  <v:formulas>
+                    <v:f eqn="if lineDrawn pixelLineWidth 0"/>
+                    <v:f eqn="sum @0 1 0"/>
+                    <v:f eqn="sum 0 0 @1"/>
+                    <v:f eqn="prod @2 1 2"/>
+                    <v:f eqn="prod @3 21600 pixelWidth"/>
+                    <v:f eqn="prod @3 21600 pixelHeight"/>
+                    <v:f eqn="sum @0 0 1"/>
+                    <v:f eqn="prod @6 1 2"/>
+                    <v:f eqn="prod @7 21600 pixelWidth"/>
+                    <v:f eqn="sum @8 21600 0"/>
+                    <v:f eqn="prod @7 21600 pixelHeight"/>
+                    <v:f eqn="sum @10 21600 0"/>
+                  </v:formulas>
+                  <v:path o:extrusionok="f" gradientshapeok="t" o:connecttype="rect"/>
+                  <o:lock v:ext="edit" aspectratio="t"/>
+                </v:shapetype>
+                <v:shape id="_x0000_i1025" type="#_x0000_t75" style="width:286.1pt;height:159.65pt" o:ole="">
+                  <v:imagedata r:id="rId9" o:title=""/>
+                </v:shape>
+                <o:OLEObject Type="Embed" ProgID="PBrush" ShapeID="_x0000_i1025" DrawAspect="Content" ObjectID="_1691856101" r:id="rId10"/>
+              </w:object>
+            </w:r>
+          </w:p>
+          <w:p>
+            <w:pPr>
+              <w:rPr>
+                <w:lang w:val="en-US"/>
+              </w:rPr>
+            </w:pPr>
+          </w:p>
+          <w:tbl>
+            <w:tblPr>
+              <w:tblStyle w:val="a3"/>
+              <w:tblpPr w:leftFromText="180" w:rightFromText="180" w:vertAnchor="text" w:horzAnchor="margin" w:tblpY="183"/>
+              <w:tblOverlap w:val="never"/>
+              <w:tblW w:w="4644" w:type="dxa"/>
+              <w:tblLook w:val="04A0"/>
+            </w:tblPr>
+            <w:tblGrid>
+              <w:gridCol w:w="3176"/>
+              <w:gridCol w:w="1468"/>
+            </w:tblGrid>
+            <w:tr>
+              <w:tc>
+                <w:tcPr>
+                  <w:tcW w:w="4644" w:type="dxa"/>
+                  <w:gridSpan w:val="2"/>
+                  <w:tcBorders>
+                    <w:bottom w:val="single" w:sz="4" w:space="0" w:color="auto"/>
+                  </w:tcBorders>
+                </w:tcPr>
+                <w:p>
+                  <w:pPr>
+                    <w:rPr>
+                      <w:lang w:val="en-US"/>
+                    </w:rPr>
+                  </w:pPr>
+                  <w:r>
+                    <w:t>Выборка и обработка данных</w:t>
+                  </w:r>
+                </w:p>
+              </w:tc>
+            </w:tr>
+            <w:tr>
+              <w:tc>
+                <w:tcPr>
+                  <w:tcW w:w="3176" w:type="dxa"/>
+                  <w:shd w:val="clear" w:color="auto" w:fill="D6E3BC" w:themeFill="accent3" w:themeFillTint="66"/>
+                </w:tcPr>
+                <w:p>
+                  <w:pPr>
+                    <w:rPr>
+                      <w:color w:val="548DD4" w:themeColor="text2" w:themeTint="99"/>
+                      <w:lang w:val="en-US"/>
+                    </w:rPr>
+                  </w:pPr>
+                  <w:proofErr w:type="spellStart"/>
+                  <w:r>
+                    <w:rPr>
+                      <w:color w:val="548DD4" w:themeColor="text2" w:themeTint="99"/>
+                      <w:lang w:val="en-US"/>
+                    </w:rPr>
+                    <w:t>Получить</w:t>
+                  </w:r>
+                  <w:proofErr w:type="spellEnd"/>
+                  <w:r>
+                    <w:rPr>
+                      <w:color w:val="548DD4" w:themeColor="text2" w:themeTint="99"/>
+                      <w:lang w:val="en-US"/>
+                    </w:rPr>
+                    <w:t xml:space="preserve"> </w:t>
+                  </w:r>
+                  <w:proofErr w:type="spellStart"/>
+                  <w:r>
+                    <w:rPr>
+                      <w:color w:val="548DD4" w:themeColor="text2" w:themeTint="99"/>
+                      <w:lang w:val="en-US"/>
+                    </w:rPr>
+                    <w:t>список</w:t>
+                  </w:r>
+                  <w:proofErr w:type="spellEnd"/>
+                  <w:r>
+                    <w:rPr>
+                      <w:color w:val="548DD4" w:themeColor="text2" w:themeTint="99"/>
+                      <w:lang w:val="en-US"/>
+                    </w:rPr>
+                    <w:t xml:space="preserve"> </w:t>
+                  </w:r>
+                  <w:proofErr w:type="spellStart"/>
+                  <w:r>
+                    <w:rPr>
+                      <w:color w:val="548DD4" w:themeColor="text2" w:themeTint="99"/>
+                      <w:lang w:val="en-US"/>
+                    </w:rPr>
+                    <w:t>периодов</w:t>
+                  </w:r>
+                  <w:proofErr w:type="spellEnd"/>
+                </w:p>
+              </w:tc>
+              <w:tc>
+                <w:tcPr>
+                  <w:tcW w:w="1468" w:type="dxa"/>
+                  <w:shd w:val="clear" w:color="auto" w:fill="D6E3BC" w:themeFill="accent3" w:themeFillTint="66"/>
+                </w:tcPr>
+                <w:p>
+                  <w:pPr>
+                    <w:rPr>
+                      <w:color w:val="548DD4" w:themeColor="text2" w:themeTint="99"/>
+                    </w:rPr>
+                  </w:pPr>
+                  <w:r>
+                    <w:rPr>
+                      <w:color w:val="548DD4" w:themeColor="text2" w:themeTint="99"/>
+                    </w:rPr>
+                    <w:t>24</w:t>
+                  </w:r>
+                  <w:r>
+                    <w:rPr>
+                      <w:color w:val="548DD4" w:themeColor="text2" w:themeTint="99"/>
+                    </w:rPr>
+                    <w:t xml:space="preserve"> мс.</w:t>
+                  </w:r>
+                </w:p>
+              </w:tc>
+            </w:tr>
+            <w:tr>
+              <w:tc>
+                <w:tcPr>
+                  <w:tcW w:w="3176" w:type="dxa"/>
+                  <w:shd w:val="clear" w:color="auto" w:fill="D6E3BC" w:themeFill="accent3" w:themeFillTint="66"/>
+                </w:tcPr>
+                <w:p>
+                  <w:r>
+                    <w:t xml:space="preserve"> Получить список записей для обработки за 1 месяц</w:t>
+                  </w:r>
+                </w:p>
+              </w:tc>
+              <w:tc>
+                <w:tcPr>
+                  <w:tcW w:w="1468" w:type="dxa"/>
+                  <w:shd w:val="clear" w:color="auto" w:fill="D6E3BC" w:themeFill="accent3" w:themeFillTint="66"/>
+                </w:tcPr>
+                <w:p>
+                  <w:pPr>
+                    <w:rPr>
+                      <w:color w:val="548DD4" w:themeColor="text2" w:themeTint="99"/>
+                    </w:rPr>
+                  </w:pPr>
+                  <w:r>
+                    <w:rPr>
+                      <w:color w:val="548DD4" w:themeColor="text2" w:themeTint="99"/>
+                    </w:rPr>
+                    <w:t>4,5 сек.</w:t>
+                  </w:r>
+                </w:p>
+              </w:tc>
+            </w:tr>
+            <w:tr>
+              <w:tc>
+                <w:tcPr>
+                  <w:tcW w:w="3176" w:type="dxa"/>
+                  <w:shd w:val="clear" w:color="auto" w:fill="D6E3BC" w:themeFill="accent3" w:themeFillTint="66"/>
+                </w:tcPr>
+                <w:p>
+                  <w:r>
+                    <w:t>Подготовить данных за 10 дней</w:t>
+                  </w:r>
+                </w:p>
+              </w:tc>
+              <w:tc>
+                <w:tcPr>
+                  <w:tcW w:w="1468" w:type="dxa"/>
+                  <w:shd w:val="clear" w:color="auto" w:fill="D6E3BC" w:themeFill="accent3" w:themeFillTint="66"/>
+                </w:tcPr>
+                <w:p>
+                  <w:pPr>
+                    <w:rPr>
+                      <w:color w:val="548DD4" w:themeColor="text2" w:themeTint="99"/>
+                    </w:rPr>
+                  </w:pPr>
+                  <w:r>
+                    <w:rPr>
+                      <w:color w:val="548DD4" w:themeColor="text2" w:themeTint="99"/>
+                      <w:lang w:val="en-US"/>
+                    </w:rPr>
+                    <w:t xml:space="preserve">43 </w:t>
+                  </w:r>
+                  <w:proofErr w:type="spellStart"/>
+                  <w:r>
+                    <w:rPr>
+                      <w:color w:val="548DD4" w:themeColor="text2" w:themeTint="99"/>
+                      <w:lang w:val="en-US"/>
+                    </w:rPr>
+                    <w:t>сек</w:t>
+                  </w:r>
+                  <w:proofErr w:type="spellEnd"/>
+                </w:p>
+              </w:tc>
+            </w:tr>
+            <w:tr>
+              <w:tc>
+                <w:tcPr>
+                  <w:tcW w:w="3176" w:type="dxa"/>
+                  <w:shd w:val="clear" w:color="auto" w:fill="D6E3BC" w:themeFill="accent3" w:themeFillTint="66"/>
+                </w:tcPr>
+                <w:p>
+                  <w:proofErr w:type="spellStart"/>
+                  <w:r>
+                    <w:rPr>
+                      <w:lang w:val="en-US"/>
+                    </w:rPr>
+                    <w:t>Флаг</w:t>
+                  </w:r>
+                  <w:proofErr w:type="spellEnd"/>
+                  <w:r>
+                    <w:rPr>
+                      <w:lang w:val="en-US"/>
+                    </w:rPr>
+                    <w:t xml:space="preserve"> </w:t>
+                  </w:r>
+                  <w:proofErr w:type="spellStart"/>
+                  <w:r>
+                    <w:rPr>
+                      <w:lang w:val="en-US"/>
+                    </w:rPr>
+                    <w:t>наличия</w:t>
+                  </w:r>
+                  <w:proofErr w:type="spellEnd"/>
+                  <w:r>
+                    <w:rPr>
+                      <w:lang w:val="en-US"/>
+                    </w:rPr>
+                    <w:t xml:space="preserve"> </w:t>
+                  </w:r>
+                  <w:proofErr w:type="spellStart"/>
+                  <w:r>
+                    <w:rPr>
+                      <w:lang w:val="en-US"/>
+                    </w:rPr>
+                    <w:t>новых</w:t>
+                  </w:r>
+                  <w:proofErr w:type="spellEnd"/>
+                  <w:r>
+                    <w:rPr>
+                      <w:lang w:val="en-US"/>
+                    </w:rPr>
+                    <w:t xml:space="preserve"> </w:t>
+                  </w:r>
+                  <w:proofErr w:type="spellStart"/>
+                  <w:r>
+                    <w:rPr>
+                      <w:lang w:val="en-US"/>
+                    </w:rPr>
+                    <w:t>данных</w:t>
+                  </w:r>
+                  <w:proofErr w:type="spellEnd"/>
+                </w:p>
+              </w:tc>
+              <w:tc>
+                <w:tcPr>
+                  <w:tcW w:w="1468" w:type="dxa"/>
+                  <w:shd w:val="clear" w:color="auto" w:fill="D6E3BC" w:themeFill="accent3" w:themeFillTint="66"/>
+                </w:tcPr>
+                <w:p>
+                  <w:pPr>
+                    <w:rPr>
+                      <w:color w:val="548DD4" w:themeColor="text2" w:themeTint="99"/>
+                    </w:rPr>
+                  </w:pPr>
+                  <w:r>
+                    <w:rPr>
+                      <w:color w:val="548DD4" w:themeColor="text2" w:themeTint="99"/>
+                    </w:rPr>
+                    <w:t xml:space="preserve">21 </w:t>
+                  </w:r>
+                  <w:proofErr w:type="spellStart"/>
+                  <w:r>
+                    <w:rPr>
+                      <w:color w:val="548DD4" w:themeColor="text2" w:themeTint="99"/>
+                      <w:lang w:val="en-US"/>
+                    </w:rPr>
+                    <w:t>мс</w:t>
+                  </w:r>
+                  <w:proofErr w:type="spellEnd"/>
+                  <w:r>
+                    <w:rPr>
+                      <w:color w:val="548DD4" w:themeColor="text2" w:themeTint="99"/>
+                    </w:rPr>
+                    <w:t>.</w:t>
+                  </w:r>
+                </w:p>
+              </w:tc>
+            </w:tr>
+          </w:tbl>
+          <w:p>
+            <w:pPr>
+              <w:rPr>
+                <w:b/>
+                <w:lang w:val="en-US"/>
+              </w:rPr>
+            </w:pPr>
+          </w:p>
+          <w:p>
+            <w:pPr>
+              <w:rPr>
+                <w:lang w:val="en-US"/>
+              </w:rPr>
+            </w:pPr>
+          </w:p>
+          <w:p>
+            <w:pPr>
+              <w:rPr>
+                <w:lang w:val="en-US"/>
+              </w:rPr>
+            </w:pPr>
+          </w:p>
+          <w:p>
+            <w:pPr>
+              <w:rPr>
+                <w:lang w:val="en-US"/>
+              </w:rPr>
+            </w:pPr>
+          </w:p>
+          <w:p>
+            <w:pPr>
+              <w:rPr>
+                <w:lang w:val="en-US"/>
+              </w:rPr>
+            </w:pPr>
+          </w:p>
+          <w:p>
+            <w:pPr>
+              <w:rPr>
+                <w:lang w:val="en-US"/>
+              </w:rPr>
+            </w:pPr>
+          </w:p>
+          <w:p>
+            <w:pPr>
+              <w:rPr>
+                <w:lang w:val="en-US"/>
+              </w:rPr>
+            </w:pPr>
+          </w:p>
+          <w:p>
+            <w:pPr>
+              <w:rPr>
+                <w:lang w:val="en-US"/>
+              </w:rPr>
+            </w:pPr>
+          </w:p>
+          <w:p>
+            <w:pPr>
+              <w:rPr>
+                <w:lang w:val="en-US"/>
+              </w:rPr>
+            </w:pPr>
+          </w:p>
+        </w:tc>
+        <w:tc>
+          <w:tcPr>
+            <w:tcW w:w="1241" w:type="dxa"/>
+          </w:tcPr>
+          <w:p/>
+        </w:tc>
+      </w:tr>
+    </w:tbl>
+    <w:p/>
+    <w:p>
+      <w:pPr>
+        <w:rPr>
+          <w:lang w:val="en-US"/>
+        </w:rPr>
+      </w:pPr>
+      <w:r>
+        <w:t>Задания</w:t>
+      </w:r>
+      <w:r>
+        <w:rPr>
+          <w:lang w:val="en-US"/>
+        </w:rPr>
+        <w:t>:</w:t>
+      </w:r>
+    </w:p>
+    <w:p>
+      <w:pPr>
+        <w:pStyle w:val="a6"/>
+        <w:numPr>
+          <w:ilvl w:val="0"/>
+          <w:numId w:val="6"/>
+        </w:numPr>
+      </w:pPr>
+      <w:r>
+        <w:t xml:space="preserve">Провести дальнейший анализ исходной базы данных на предмет </w:t>
+      </w:r>
+      <w:r>
+        <w:t xml:space="preserve">соответствия критериям </w:t>
+      </w:r>
+      <w:hyperlink r:id="rId11" w:history="1">
+        <w:r>
+          <w:rPr>
+            <w:rStyle w:val="a7"/>
+          </w:rPr>
+          <w:t>нормальной формы.</w:t>
+        </w:r>
+      </w:hyperlink>
+      <w:r>
+        <w:t xml:space="preserve"> </w:t>
+      </w:r>
+    </w:p>
+    <w:p>
+      <w:pPr>
+        <w:pStyle w:val="a6"/>
+        <w:numPr>
+          <w:ilvl w:val="0"/>
+          <w:numId w:val="6"/>
+        </w:numPr>
+      </w:pPr>
+      <w:r>
+        <w:t xml:space="preserve">Написать T-SQL </w:t>
+      </w:r>
+      <w:proofErr w:type="spellStart"/>
+      <w:r>
+        <w:t>скрипт</w:t>
+      </w:r>
+      <w:proofErr w:type="spellEnd"/>
+      <w:r>
+        <w:t xml:space="preserve"> для удаления данных из таблицы </w:t>
+      </w:r>
+      <w:proofErr w:type="spellStart"/>
+      <w:r>
+        <w:t>tblTransaction</w:t>
+      </w:r>
+      <w:proofErr w:type="spellEnd"/>
+      <w:r>
+        <w:t xml:space="preserve"> за указанный период с использованием транзакции.</w:t>
+      </w:r>
+    </w:p>
+    <w:p>
+      <w:pPr>
+        <w:pStyle w:val="a6"/>
+        <w:numPr>
+          <w:ilvl w:val="0"/>
+          <w:numId w:val="6"/>
+        </w:numPr>
+      </w:pPr>
+      <w:r>
+        <w:t xml:space="preserve">Написать T-SQL </w:t>
+      </w:r>
+      <w:proofErr w:type="spellStart"/>
+      <w:r>
+        <w:t>скрипт</w:t>
+      </w:r>
+      <w:proofErr w:type="spellEnd"/>
+      <w:r>
+        <w:t xml:space="preserve"> для обработки исходных транзакций аналог реализация метода </w:t>
+      </w:r>
+      <w:proofErr w:type="spellStart"/>
+      <w:r>
+        <w:t>Build</w:t>
+      </w:r>
+      <w:proofErr w:type="spellEnd"/>
+      <w:r>
+        <w:t xml:space="preserve"> класса </w:t>
+      </w:r>
+      <w:proofErr w:type="spellStart"/>
+      <w:r>
+        <w:rPr>
+          <w:rFonts w:ascii="Consolas" w:hAnsi="Consolas" w:cs="Consolas"/>
+          <w:color w:val="2B91AF"/>
+          <w:sz w:val="19"/>
+          <w:szCs w:val="19"/>
+        </w:rPr>
+        <w:t>BuildManager</w:t>
+      </w:r>
+      <w:proofErr w:type="spellEnd"/>
+    </w:p>
+    <w:p>
+      <w:pPr>
+        <w:pStyle w:val="a6"/>
+      </w:pPr>
+    </w:p>
+    <w:p/>
+    <w:p>
+      <w:pPr>
+        <w:rPr>
+          <w:b/>
+        </w:rPr>
+      </w:pPr>
+      <w:r>
+        <w:t xml:space="preserve">Этап 3. Проведение оптимизации приложения с использованием </w:t>
+      </w:r>
+      <w:r>
+        <w:rPr>
+          <w:b/>
+          <w:lang w:val="en-US"/>
+        </w:rPr>
+        <w:t>micro</w:t>
+      </w:r>
+      <w:r>
+        <w:rPr>
+          <w:b/>
+        </w:rPr>
+        <w:t xml:space="preserve"> </w:t>
+      </w:r>
+      <w:r>
+        <w:rPr>
+          <w:b/>
+          <w:lang w:val="en-US"/>
+        </w:rPr>
+        <w:t>ORM</w:t>
+      </w:r>
+      <w:r>
+        <w:rPr>
+          <w:b/>
+        </w:rPr>
+        <w:t xml:space="preserve"> </w:t>
+      </w:r>
+      <w:proofErr w:type="spellStart"/>
+      <w:r>
+        <w:rPr>
+          <w:b/>
+        </w:rPr>
+        <w:t>Dapper</w:t>
+      </w:r>
+      <w:proofErr w:type="spellEnd"/>
+    </w:p>
+    <w:p>
+      <w:r>
+        <w:rPr>
+          <w:b/>
+        </w:rPr>
+        <w:tab/>
+      </w:r>
+      <w:r>
+        <w:t xml:space="preserve">Предпосылки для применения ORM </w:t>
+      </w:r>
+      <w:r>
+        <w:rPr>
+          <w:lang w:val="en-US"/>
+        </w:rPr>
+        <w:t>D</w:t>
+      </w:r>
+      <w:proofErr w:type="spellStart"/>
+      <w:r>
+        <w:t>apper</w:t>
+      </w:r>
+      <w:proofErr w:type="spellEnd"/>
+      <w:r>
+        <w:t xml:space="preserve"> </w:t>
+      </w:r>
+      <w:r>
+        <w:t xml:space="preserve"> (либо замена на прямые </w:t>
+      </w:r>
+      <w:r>
+        <w:rPr>
+          <w:lang w:val="en-US"/>
+        </w:rPr>
+        <w:t>SQL</w:t>
+      </w:r>
+      <w:r>
+        <w:t xml:space="preserve"> запросы). </w:t>
+      </w:r>
+    </w:p>
+    <w:p>
+      <w:pPr>
+        <w:pStyle w:val="a6"/>
+        <w:numPr>
+          <w:ilvl w:val="0"/>
+          <w:numId w:val="5"/>
+        </w:numPr>
+      </w:pPr>
+      <w:r>
+        <w:t>Массовые операции удаления;</w:t>
+      </w:r>
+    </w:p>
+    <w:p>
+      <w:pPr>
+        <w:pStyle w:val="a6"/>
+        <w:numPr>
+          <w:ilvl w:val="0"/>
+          <w:numId w:val="5"/>
+        </w:numPr>
+      </w:pPr>
+      <w:r>
+        <w:t>Сложные разовые SQL запросы;</w:t>
+      </w:r>
+    </w:p>
+    <w:p>
+      <w:pPr>
+        <w:pStyle w:val="a6"/>
+        <w:rPr>
+          <w:lang w:val="en-US"/>
+        </w:rPr>
+      </w:pPr>
+    </w:p>
+    <w:p>
+      <w:pPr>
+        <w:pStyle w:val="a6"/>
+      </w:pPr>
+      <w:r>
+        <w:t>Выделим реализацию бизнес процесса в отдельный интерфейс</w:t>
+      </w:r>
+      <w:r>
+        <w:t xml:space="preserve"> </w:t>
+      </w:r>
+      <w:proofErr w:type="spellStart"/>
+      <w:r>
+        <w:rPr>
+          <w:rFonts w:ascii="Consolas" w:hAnsi="Consolas" w:cs="Consolas"/>
+          <w:color w:val="2B91AF"/>
+          <w:sz w:val="19"/>
+          <w:szCs w:val="19"/>
+        </w:rPr>
+        <w:t>IlogicBuildTransactions</w:t>
+      </w:r>
+      <w:proofErr w:type="spellEnd"/>
+      <w:r>
+        <w:t xml:space="preserve">. </w:t>
+      </w:r>
+      <w:r>
+        <w:t xml:space="preserve">Реализуем данный интерфейс </w:t>
+      </w:r>
+      <w:proofErr w:type="spellStart"/>
+      <w:r>
+        <w:rPr>
+          <w:rFonts w:ascii="Consolas" w:hAnsi="Consolas" w:cs="Consolas"/>
+          <w:color w:val="2B91AF"/>
+          <w:sz w:val="19"/>
+          <w:szCs w:val="19"/>
+        </w:rPr>
+        <w:t>logicBuildTransactions</w:t>
+      </w:r>
+      <w:proofErr w:type="spellEnd"/>
+      <w:r>
+        <w:t xml:space="preserve"> и создадим дополнительные модульные тесты. Далее, сделаем заме</w:t>
+      </w:r>
+      <w:r>
+        <w:t>р каждой части модульного теста и получим результат для каждой отдельной части бизнес процесса.</w:t>
+      </w:r>
+    </w:p>
+    <w:p>
+      <w:pPr>
+        <w:pStyle w:val="a6"/>
+      </w:pPr>
+    </w:p>
+    <w:tbl>
+      <w:tblPr>
+        <w:tblStyle w:val="a3"/>
+        <w:tblW w:w="0" w:type="auto"/>
+        <w:tblInd w:w="720" w:type="dxa"/>
+        <w:tblLook w:val="04A0"/>
+      </w:tblPr>
+      <w:tblGrid>
+        <w:gridCol w:w="8851"/>
+      </w:tblGrid>
+      <w:tr>
+        <w:tc>
+          <w:tcPr>
+            <w:tcW w:w="9571" w:type="dxa"/>
+          </w:tcPr>
+          <w:p>
+            <w:pPr>
+              <w:pStyle w:val="a6"/>
+              <w:ind w:left="0"/>
+              <w:rPr>
+                <w:lang w:val="en-US"/>
+              </w:rPr>
+            </w:pPr>
+            <w:r>
+              <w:object w:dxaOrig="6045" w:dyaOrig="2325">
+                <v:shape id="_x0000_i1026" type="#_x0000_t75" style="width:302.4pt;height:116.45pt" o:ole="">
+                  <v:imagedata r:id="rId12" o:title=""/>
+                </v:shape>
+                <o:OLEObject Type="Embed" ProgID="PBrush" ShapeID="_x0000_i1026" DrawAspect="Content" ObjectID="_1691856102" r:id="rId13"/>
+              </w:object>
+            </w:r>
+          </w:p>
+        </w:tc>
+      </w:tr>
+    </w:tbl>
+    <w:p>
+      <w:pPr>
+        <w:pStyle w:val="a6"/>
+        <w:rPr>
+          <w:lang w:val="en-US"/>
+        </w:rPr>
+      </w:pPr>
+    </w:p>
+    <w:p>
+      <w:pPr>
+        <w:pStyle w:val="a6"/>
+      </w:pPr>
+    </w:p>
+    <w:p>
+      <w:pPr>
+        <w:pStyle w:val="a6"/>
+      </w:pPr>
+      <w:r>
+        <w:t xml:space="preserve"> </w:t>
+      </w:r>
+    </w:p>
+    <w:p/>
+    <w:p/>
     <w:p/>
     <w:p/>
     <w:sectPr>
@@ -1935,6 +3900,208 @@
       </w:rPr>
     </w:lvl>
   </w:abstractNum>
+  <w:abstractNum w:abstractNumId="4">
+    <w:nsid w:val="748264FC"/>
+    <w:multiLevelType w:val="hybridMultilevel"/>
+    <w:tmpl w:val="CCA2EBF0"/>
+    <w:lvl w:ilvl="0" w:tplc="04190011">
+      <w:start w:val="1"/>
+      <w:numFmt w:val="decimal"/>
+      <w:lvlText w:val="%1)"/>
+      <w:lvlJc w:val="left"/>
+      <w:pPr>
+        <w:ind w:left="720" w:hanging="360"/>
+      </w:pPr>
+      <w:rPr>
+        <w:rFonts w:hint="default"/>
+      </w:rPr>
+    </w:lvl>
+    <w:lvl w:ilvl="1" w:tplc="04190019" w:tentative="1">
+      <w:start w:val="1"/>
+      <w:numFmt w:val="lowerLetter"/>
+      <w:lvlText w:val="%2."/>
+      <w:lvlJc w:val="left"/>
+      <w:pPr>
+        <w:ind w:left="1440" w:hanging="360"/>
+      </w:pPr>
+    </w:lvl>
+    <w:lvl w:ilvl="2" w:tplc="0419001B" w:tentative="1">
+      <w:start w:val="1"/>
+      <w:numFmt w:val="lowerRoman"/>
+      <w:lvlText w:val="%3."/>
+      <w:lvlJc w:val="right"/>
+      <w:pPr>
+        <w:ind w:left="2160" w:hanging="180"/>
+      </w:pPr>
+    </w:lvl>
+    <w:lvl w:ilvl="3" w:tplc="0419000F" w:tentative="1">
+      <w:start w:val="1"/>
+      <w:numFmt w:val="decimal"/>
+      <w:lvlText w:val="%4."/>
+      <w:lvlJc w:val="left"/>
+      <w:pPr>
+        <w:ind w:left="2880" w:hanging="360"/>
+      </w:pPr>
+    </w:lvl>
+    <w:lvl w:ilvl="4" w:tplc="04190019" w:tentative="1">
+      <w:start w:val="1"/>
+      <w:numFmt w:val="lowerLetter"/>
+      <w:lvlText w:val="%5."/>
+      <w:lvlJc w:val="left"/>
+      <w:pPr>
+        <w:ind w:left="3600" w:hanging="360"/>
+      </w:pPr>
+    </w:lvl>
+    <w:lvl w:ilvl="5" w:tplc="0419001B" w:tentative="1">
+      <w:start w:val="1"/>
+      <w:numFmt w:val="lowerRoman"/>
+      <w:lvlText w:val="%6."/>
+      <w:lvlJc w:val="right"/>
+      <w:pPr>
+        <w:ind w:left="4320" w:hanging="180"/>
+      </w:pPr>
+    </w:lvl>
+    <w:lvl w:ilvl="6" w:tplc="0419000F" w:tentative="1">
+      <w:start w:val="1"/>
+      <w:numFmt w:val="decimal"/>
+      <w:lvlText w:val="%7."/>
+      <w:lvlJc w:val="left"/>
+      <w:pPr>
+        <w:ind w:left="5040" w:hanging="360"/>
+      </w:pPr>
+    </w:lvl>
+    <w:lvl w:ilvl="7" w:tplc="04190019" w:tentative="1">
+      <w:start w:val="1"/>
+      <w:numFmt w:val="lowerLetter"/>
+      <w:lvlText w:val="%8."/>
+      <w:lvlJc w:val="left"/>
+      <w:pPr>
+        <w:ind w:left="5760" w:hanging="360"/>
+      </w:pPr>
+    </w:lvl>
+    <w:lvl w:ilvl="8" w:tplc="0419001B" w:tentative="1">
+      <w:start w:val="1"/>
+      <w:numFmt w:val="lowerRoman"/>
+      <w:lvlText w:val="%9."/>
+      <w:lvlJc w:val="right"/>
+      <w:pPr>
+        <w:ind w:left="6480" w:hanging="180"/>
+      </w:pPr>
+    </w:lvl>
+  </w:abstractNum>
+  <w:abstractNum w:abstractNumId="5">
+    <w:nsid w:val="7A544148"/>
+    <w:multiLevelType w:val="hybridMultilevel"/>
+    <w:tmpl w:val="5EE84CAE"/>
+    <w:lvl w:ilvl="0" w:tplc="04190001">
+      <w:start w:val="1"/>
+      <w:numFmt w:val="bullet"/>
+      <w:lvlText w:val=""/>
+      <w:lvlJc w:val="left"/>
+      <w:pPr>
+        <w:ind w:left="720" w:hanging="360"/>
+      </w:pPr>
+      <w:rPr>
+        <w:rFonts w:ascii="Symbol" w:hAnsi="Symbol" w:hint="default"/>
+      </w:rPr>
+    </w:lvl>
+    <w:lvl w:ilvl="1" w:tplc="04190003" w:tentative="1">
+      <w:start w:val="1"/>
+      <w:numFmt w:val="bullet"/>
+      <w:lvlText w:val="o"/>
+      <w:lvlJc w:val="left"/>
+      <w:pPr>
+        <w:ind w:left="1440" w:hanging="360"/>
+      </w:pPr>
+      <w:rPr>
+        <w:rFonts w:ascii="Courier New" w:hAnsi="Courier New" w:cs="Courier New" w:hint="default"/>
+      </w:rPr>
+    </w:lvl>
+    <w:lvl w:ilvl="2" w:tplc="04190005" w:tentative="1">
+      <w:start w:val="1"/>
+      <w:numFmt w:val="bullet"/>
+      <w:lvlText w:val=""/>
+      <w:lvlJc w:val="left"/>
+      <w:pPr>
+        <w:ind w:left="2160" w:hanging="360"/>
+      </w:pPr>
+      <w:rPr>
+        <w:rFonts w:ascii="Wingdings" w:hAnsi="Wingdings" w:hint="default"/>
+      </w:rPr>
+    </w:lvl>
+    <w:lvl w:ilvl="3" w:tplc="04190001" w:tentative="1">
+      <w:start w:val="1"/>
+      <w:numFmt w:val="bullet"/>
+      <w:lvlText w:val=""/>
+      <w:lvlJc w:val="left"/>
+      <w:pPr>
+        <w:ind w:left="2880" w:hanging="360"/>
+      </w:pPr>
+      <w:rPr>
+        <w:rFonts w:ascii="Symbol" w:hAnsi="Symbol" w:hint="default"/>
+      </w:rPr>
+    </w:lvl>
+    <w:lvl w:ilvl="4" w:tplc="04190003" w:tentative="1">
+      <w:start w:val="1"/>
+      <w:numFmt w:val="bullet"/>
+      <w:lvlText w:val="o"/>
+      <w:lvlJc w:val="left"/>
+      <w:pPr>
+        <w:ind w:left="3600" w:hanging="360"/>
+      </w:pPr>
+      <w:rPr>
+        <w:rFonts w:ascii="Courier New" w:hAnsi="Courier New" w:cs="Courier New" w:hint="default"/>
+      </w:rPr>
+    </w:lvl>
+    <w:lvl w:ilvl="5" w:tplc="04190005" w:tentative="1">
+      <w:start w:val="1"/>
+      <w:numFmt w:val="bullet"/>
+      <w:lvlText w:val=""/>
+      <w:lvlJc w:val="left"/>
+      <w:pPr>
+        <w:ind w:left="4320" w:hanging="360"/>
+      </w:pPr>
+      <w:rPr>
+        <w:rFonts w:ascii="Wingdings" w:hAnsi="Wingdings" w:hint="default"/>
+      </w:rPr>
+    </w:lvl>
+    <w:lvl w:ilvl="6" w:tplc="04190001" w:tentative="1">
+      <w:start w:val="1"/>
+      <w:numFmt w:val="bullet"/>
+      <w:lvlText w:val=""/>
+      <w:lvlJc w:val="left"/>
+      <w:pPr>
+        <w:ind w:left="5040" w:hanging="360"/>
+      </w:pPr>
+      <w:rPr>
+        <w:rFonts w:ascii="Symbol" w:hAnsi="Symbol" w:hint="default"/>
+      </w:rPr>
+    </w:lvl>
+    <w:lvl w:ilvl="7" w:tplc="04190003" w:tentative="1">
+      <w:start w:val="1"/>
+      <w:numFmt w:val="bullet"/>
+      <w:lvlText w:val="o"/>
+      <w:lvlJc w:val="left"/>
+      <w:pPr>
+        <w:ind w:left="5760" w:hanging="360"/>
+      </w:pPr>
+      <w:rPr>
+        <w:rFonts w:ascii="Courier New" w:hAnsi="Courier New" w:cs="Courier New" w:hint="default"/>
+      </w:rPr>
+    </w:lvl>
+    <w:lvl w:ilvl="8" w:tplc="04190005" w:tentative="1">
+      <w:start w:val="1"/>
+      <w:numFmt w:val="bullet"/>
+      <w:lvlText w:val=""/>
+      <w:lvlJc w:val="left"/>
+      <w:pPr>
+        <w:ind w:left="6480" w:hanging="360"/>
+      </w:pPr>
+      <w:rPr>
+        <w:rFonts w:ascii="Wingdings" w:hAnsi="Wingdings" w:hint="default"/>
+      </w:rPr>
+    </w:lvl>
+  </w:abstractNum>
   <w:num w:numId="1">
     <w:abstractNumId w:val="3"/>
   </w:num>
@@ -1946,6 +4113,12 @@
   </w:num>
   <w:num w:numId="4">
     <w:abstractNumId w:val="2"/>
+  </w:num>
+  <w:num w:numId="5">
+    <w:abstractNumId w:val="5"/>
+  </w:num>
+  <w:num w:numId="6">
+    <w:abstractNumId w:val="4"/>
   </w:num>
 </w:numbering>
 </file>
@@ -2282,6 +4455,17 @@
       <w:ind w:left="720"/>
       <w:contextualSpacing/>
     </w:pPr>
+  </w:style>
+  <w:style w:type="character" w:styleId="a7">
+    <w:name w:val="Hyperlink"/>
+    <w:basedOn w:val="a0"/>
+    <w:uiPriority w:val="99"/>
+    <w:unhideWhenUsed/>
+    <w:rsid w:val="00423D9F"/>
+    <w:rPr>
+      <w:color w:val="0000FF" w:themeColor="hyperlink"/>
+      <w:u w:val="single"/>
+    </w:rPr>
   </w:style>
 </w:styles>
 </file>

</xml_diff>

<commit_message>
Prepared the starting project and finished document.
</commit_message>
<xml_diff>
--- a/Docs/Программа_краткого_курса_ИГУ.docx
+++ b/Docs/Программа_краткого_курса_ИГУ.docx
@@ -46,17 +46,11 @@
         <w:t xml:space="preserve"> программного обеспечения</w:t>
       </w:r>
       <w:r>
-        <w:t xml:space="preserve">. </w:t>
-      </w:r>
-      <w:proofErr w:type="spellStart"/>
-      <w:r>
-        <w:t>Вашрабочийстек</w:t>
-      </w:r>
-      <w:proofErr w:type="spellEnd"/>
+        <w:t>. Вашрабочийстек</w:t>
+      </w:r>
       <w:r>
         <w:t xml:space="preserve">: </w:t>
       </w:r>
-      <w:proofErr w:type="gramStart"/>
       <w:r>
         <w:rPr>
           <w:b/>
@@ -158,7 +152,6 @@
       <w:r>
         <w:t>.</w:t>
       </w:r>
-      <w:proofErr w:type="gramEnd"/>
     </w:p>
     <w:p>
       <w:pPr>
@@ -208,7 +201,6 @@
         </w:rPr>
         <w:t xml:space="preserve">: </w:t>
       </w:r>
-      <w:proofErr w:type="spellStart"/>
       <w:r>
         <w:rPr>
           <w:b/>
@@ -216,7 +208,6 @@
         </w:rPr>
         <w:t>MSSQLServer</w:t>
       </w:r>
-      <w:proofErr w:type="spellEnd"/>
       <w:r>
         <w:rPr>
           <w:b/>
@@ -249,7 +240,6 @@
         </w:rPr>
         <w:t xml:space="preserve">, </w:t>
       </w:r>
-      <w:proofErr w:type="spellStart"/>
       <w:r>
         <w:rPr>
           <w:b/>
@@ -257,7 +247,6 @@
         </w:rPr>
         <w:t>Netframework</w:t>
       </w:r>
-      <w:proofErr w:type="spellEnd"/>
       <w:r>
         <w:rPr>
           <w:b/>
@@ -276,15 +265,7 @@
         <w:t>:</w:t>
       </w:r>
       <w:r>
-        <w:t xml:space="preserve"> ЦБ РФ, Министерство финансов и на анализ независимым аудиторам.  Для каждого </w:t>
-      </w:r>
-      <w:proofErr w:type="spellStart"/>
-      <w:r>
-        <w:t>потребителясистема</w:t>
-      </w:r>
-      <w:proofErr w:type="spellEnd"/>
-      <w:r>
-        <w:t xml:space="preserve"> формирует один и те же данные, но в разных форматах. Каждый выгруженный отчет </w:t>
+        <w:t xml:space="preserve"> ЦБ РФ, Министерство финансов и на анализ независимым аудиторам.  Для каждого потребителясистема формирует один и те же данные, но в разных форматах. Каждый выгруженный отчет </w:t>
       </w:r>
       <w:r>
         <w:t>фиксируется статусом. Если отчет не принят, то формируется повторный отчет с обновленными данными. Если отчет принят условно, то формируется дополнение к ранее отправленному отчету, в котором хранятся данные, которые только дополняют ранее отправленные данные.</w:t>
@@ -305,15 +286,7 @@
         <w:t>legacy</w:t>
       </w:r>
       <w:r>
-        <w:t>)приложение ввиду того, что создавалось на «ходу» имеет много недостатков, но основной недостаток – это производительность. Данные долго готовятся. Проверяются, а затем выгружаются. В случае</w:t>
-      </w:r>
-      <w:proofErr w:type="gramStart"/>
-      <w:r>
-        <w:t>,</w:t>
-      </w:r>
-      <w:proofErr w:type="gramEnd"/>
-      <w:r>
-        <w:t xml:space="preserve"> если коллектив не успел в срок, организация автоматически получает штраф. </w:t>
+        <w:t xml:space="preserve">)приложение ввиду того, что создавалось на «ходу» имеет много недостатков, но основной недостаток – это производительность. Данные долго готовятся. Проверяются, а затем выгружаются. В случае, если коллектив не успел в срок, организация автоматически получает штраф. </w:t>
       </w:r>
     </w:p>
     <w:p>
@@ -327,15 +300,7 @@
         <w:t xml:space="preserve">: </w:t>
       </w:r>
       <w:r>
-        <w:t>найти и устранить все «слабые» места в приложении. При этом</w:t>
-      </w:r>
-      <w:proofErr w:type="gramStart"/>
-      <w:r>
-        <w:t>,</w:t>
-      </w:r>
-      <w:proofErr w:type="gramEnd"/>
-      <w:r>
-        <w:t xml:space="preserve"> не возможно провести полную замену приложения ввиду большой и постоянной нагрузки, высоких требований и жестких регламентов. </w:t>
+        <w:t xml:space="preserve">найти и устранить все «слабые» места в приложении. При этом, не возможно провести полную замену приложения ввиду большой и постоянной нагрузки, высоких требований и жестких регламентов. </w:t>
       </w:r>
     </w:p>
     <w:p>
@@ -439,14 +404,12 @@
               </w:rPr>
               <w:t xml:space="preserve"> </w:t>
             </w:r>
-            <w:proofErr w:type="spellStart"/>
             <w:r>
               <w:rPr>
                 <w:b/>
               </w:rPr>
               <w:t>Dapper</w:t>
             </w:r>
-            <w:proofErr w:type="spellEnd"/>
             <w:r>
               <w:t>.</w:t>
             </w:r>
@@ -493,7 +456,6 @@
       <w:pPr>
         <w:rPr>
           <w:b/>
-          <w:lang w:val="en-US"/>
         </w:rPr>
       </w:pPr>
       <w:r>
@@ -551,34 +513,19 @@
       </w:r>
       <w:r>
         <w:lastRenderedPageBreak/>
-        <w:t xml:space="preserve">состоит из </w:t>
-      </w:r>
-      <w:proofErr w:type="gramStart"/>
-      <w:r>
-        <w:t>таблицы</w:t>
-      </w:r>
-      <w:proofErr w:type="gramEnd"/>
+        <w:t>состоит из таблицы</w:t>
+      </w:r>
       <w:r>
         <w:t xml:space="preserve"> </w:t>
       </w:r>
-      <w:proofErr w:type="spellStart"/>
       <w:r>
         <w:rPr>
           <w:b/>
         </w:rPr>
         <w:t>tblTransactionFacts</w:t>
       </w:r>
-      <w:proofErr w:type="spellEnd"/>
-      <w:r>
-        <w:t xml:space="preserve"> в </w:t>
-      </w:r>
-      <w:proofErr w:type="gramStart"/>
-      <w:r>
-        <w:t>которой</w:t>
-      </w:r>
-      <w:proofErr w:type="gramEnd"/>
-      <w:r>
-        <w:t xml:space="preserve"> содержат</w:t>
+      <w:r>
+        <w:t xml:space="preserve"> в которой содержат</w:t>
       </w:r>
       <w:r>
         <w:t>ся все исходные банковские транзакции, которые подлежат контролю. Учет обработанных данных состоит из нескольких таблиц</w:t>
@@ -608,14 +555,12 @@
                 <w:lang w:val="en-US"/>
               </w:rPr>
             </w:pPr>
-            <w:proofErr w:type="spellStart"/>
             <w:r>
               <w:rPr>
                 <w:lang w:val="en-US"/>
               </w:rPr>
               <w:t>refAccounts</w:t>
             </w:r>
-            <w:proofErr w:type="spellEnd"/>
           </w:p>
         </w:tc>
         <w:tc>
@@ -640,14 +585,12 @@
                 <w:lang w:val="en-US"/>
               </w:rPr>
             </w:pPr>
-            <w:proofErr w:type="spellStart"/>
             <w:r>
               <w:rPr>
                 <w:lang w:val="en-US"/>
               </w:rPr>
               <w:t>refContracts</w:t>
             </w:r>
-            <w:proofErr w:type="spellEnd"/>
           </w:p>
         </w:tc>
         <w:tc>
@@ -672,14 +615,12 @@
                 <w:lang w:val="en-US"/>
               </w:rPr>
             </w:pPr>
-            <w:proofErr w:type="spellStart"/>
             <w:r>
               <w:rPr>
                 <w:lang w:val="en-US"/>
               </w:rPr>
               <w:t>refCustomers</w:t>
             </w:r>
-            <w:proofErr w:type="spellEnd"/>
           </w:p>
         </w:tc>
         <w:tc>
@@ -704,14 +645,12 @@
                 <w:lang w:val="en-US"/>
               </w:rPr>
             </w:pPr>
-            <w:proofErr w:type="spellStart"/>
             <w:r>
               <w:rPr>
                 <w:lang w:val="en-US"/>
               </w:rPr>
               <w:t>tblTransactions</w:t>
             </w:r>
-            <w:proofErr w:type="spellEnd"/>
           </w:p>
         </w:tc>
         <w:tc>
@@ -736,14 +675,12 @@
                 <w:lang w:val="en-US"/>
               </w:rPr>
             </w:pPr>
-            <w:proofErr w:type="spellStart"/>
             <w:r>
               <w:rPr>
                 <w:lang w:val="en-US"/>
               </w:rPr>
               <w:t>refReportPeriods</w:t>
             </w:r>
-            <w:proofErr w:type="spellEnd"/>
           </w:p>
         </w:tc>
         <w:tc>
@@ -803,7 +740,7 @@
                     <a:blip r:embed="rId5">
                       <a:extLst>
                         <a:ext uri="{28A0092B-C50C-407E-A947-70E740481C1C}">
-                          <a14:useLocalDpi xmlns="" xmlns:wpc="http://schemas.microsoft.com/office/word/2010/wordprocessingCanvas" xmlns:mc="http://schemas.openxmlformats.org/markup-compatibility/2006" xmlns:o="urn:schemas-microsoft-com:office:office" xmlns:v="urn:schemas-microsoft-com:vml" xmlns:wp14="http://schemas.microsoft.com/office/word/2010/wordprocessingDrawing" xmlns:w10="urn:schemas-microsoft-com:office:word" xmlns:w="http://schemas.openxmlformats.org/wordprocessingml/2006/main" xmlns:w14="http://schemas.microsoft.com/office/word/2010/wordml" xmlns:wpg="http://schemas.microsoft.com/office/word/2010/wordprocessingGroup" xmlns:wpi="http://schemas.microsoft.com/office/word/2010/wordprocessingInk" xmlns:wps="http://schemas.microsoft.com/office/word/2010/wordprocessingShape" xmlns:a14="http://schemas.microsoft.com/office/drawing/2010/main" val="0"/>
+                          <a14:useLocalDpi xmlns:a14="http://schemas.microsoft.com/office/drawing/2010/main" xmlns:wps="http://schemas.microsoft.com/office/word/2010/wordprocessingShape" xmlns:wpi="http://schemas.microsoft.com/office/word/2010/wordprocessingInk" xmlns:wpg="http://schemas.microsoft.com/office/word/2010/wordprocessingGroup" xmlns:w14="http://schemas.microsoft.com/office/word/2010/wordml" xmlns:w="http://schemas.openxmlformats.org/wordprocessingml/2006/main" xmlns:w10="urn:schemas-microsoft-com:office:word" xmlns:wp14="http://schemas.microsoft.com/office/word/2010/wordprocessingDrawing" xmlns:v="urn:schemas-microsoft-com:vml" xmlns:o="urn:schemas-microsoft-com:office:office" xmlns:mc="http://schemas.openxmlformats.org/markup-compatibility/2006" xmlns:wpc="http://schemas.microsoft.com/office/word/2010/wordprocessingCanvas" xmlns="" val="0"/>
                         </a:ext>
                       </a:extLst>
                     </a:blip>
@@ -878,11 +815,9 @@
             <w:tcW w:w="4785" w:type="dxa"/>
           </w:tcPr>
           <w:p>
-            <w:proofErr w:type="spellStart"/>
             <w:r>
               <w:t>refReportPeriods</w:t>
             </w:r>
-            <w:proofErr w:type="spellEnd"/>
           </w:p>
         </w:tc>
         <w:tc>
@@ -907,14 +842,12 @@
                 <w:lang w:val="en-US"/>
               </w:rPr>
             </w:pPr>
-            <w:proofErr w:type="spellStart"/>
             <w:r>
               <w:rPr>
                 <w:lang w:val="en-US"/>
               </w:rPr>
               <w:t>repCustomerHistory</w:t>
             </w:r>
-            <w:proofErr w:type="spellEnd"/>
           </w:p>
         </w:tc>
         <w:tc>
@@ -937,11 +870,9 @@
             <w:tcW w:w="4785" w:type="dxa"/>
           </w:tcPr>
           <w:p>
-            <w:proofErr w:type="spellStart"/>
             <w:r>
               <w:t>refRecipients</w:t>
             </w:r>
-            <w:proofErr w:type="spellEnd"/>
           </w:p>
         </w:tc>
         <w:tc>
@@ -961,11 +892,9 @@
             <w:tcW w:w="4785" w:type="dxa"/>
           </w:tcPr>
           <w:p>
-            <w:proofErr w:type="spellStart"/>
             <w:r>
               <w:t>repCustomerTotals</w:t>
             </w:r>
-            <w:proofErr w:type="spellEnd"/>
           </w:p>
         </w:tc>
         <w:tc>
@@ -985,11 +914,9 @@
             <w:tcW w:w="4785" w:type="dxa"/>
           </w:tcPr>
           <w:p>
-            <w:proofErr w:type="spellStart"/>
             <w:r>
               <w:t>refCustomers</w:t>
             </w:r>
-            <w:proofErr w:type="spellEnd"/>
           </w:p>
         </w:tc>
         <w:tc>
@@ -1040,7 +967,7 @@
                     <a:blip r:embed="rId6" cstate="print">
                       <a:extLst>
                         <a:ext uri="{28A0092B-C50C-407E-A947-70E740481C1C}">
-                          <a14:useLocalDpi xmlns="" xmlns:wpc="http://schemas.microsoft.com/office/word/2010/wordprocessingCanvas" xmlns:mc="http://schemas.openxmlformats.org/markup-compatibility/2006" xmlns:o="urn:schemas-microsoft-com:office:office" xmlns:v="urn:schemas-microsoft-com:vml" xmlns:wp14="http://schemas.microsoft.com/office/word/2010/wordprocessingDrawing" xmlns:w10="urn:schemas-microsoft-com:office:word" xmlns:w="http://schemas.openxmlformats.org/wordprocessingml/2006/main" xmlns:w14="http://schemas.microsoft.com/office/word/2010/wordml" xmlns:wpg="http://schemas.microsoft.com/office/word/2010/wordprocessingGroup" xmlns:wpi="http://schemas.microsoft.com/office/word/2010/wordprocessingInk" xmlns:wps="http://schemas.microsoft.com/office/word/2010/wordprocessingShape" xmlns:a14="http://schemas.microsoft.com/office/drawing/2010/main" val="0"/>
+                          <a14:useLocalDpi xmlns:a14="http://schemas.microsoft.com/office/drawing/2010/main" xmlns:wps="http://schemas.microsoft.com/office/word/2010/wordprocessingShape" xmlns:wpi="http://schemas.microsoft.com/office/word/2010/wordprocessingInk" xmlns:wpg="http://schemas.microsoft.com/office/word/2010/wordprocessingGroup" xmlns:w14="http://schemas.microsoft.com/office/word/2010/wordml" xmlns:w="http://schemas.openxmlformats.org/wordprocessingml/2006/main" xmlns:w10="urn:schemas-microsoft-com:office:word" xmlns:wp14="http://schemas.microsoft.com/office/word/2010/wordprocessingDrawing" xmlns:v="urn:schemas-microsoft-com:vml" xmlns:o="urn:schemas-microsoft-com:office:office" xmlns:mc="http://schemas.openxmlformats.org/markup-compatibility/2006" xmlns:wpc="http://schemas.microsoft.com/office/word/2010/wordprocessingCanvas" xmlns="" val="0"/>
                         </a:ext>
                       </a:extLst>
                     </a:blip>
@@ -1206,16 +1133,8 @@
               <w:rPr>
                 <w:lang w:val="en-US"/>
               </w:rPr>
-              <w:t xml:space="preserve">~15 </w:t>
-            </w:r>
-            <w:proofErr w:type="spellStart"/>
-            <w:r>
-              <w:rPr>
-                <w:lang w:val="en-US"/>
-              </w:rPr>
-              <w:t>ГГб</w:t>
-            </w:r>
-            <w:proofErr w:type="spellEnd"/>
+              <w:t>~15 ГГб</w:t>
+            </w:r>
           </w:p>
         </w:tc>
       </w:tr>
@@ -1252,42 +1171,12 @@
                 <w:lang w:val="en-US"/>
               </w:rPr>
             </w:pPr>
-            <w:proofErr w:type="spellStart"/>
-            <w:r>
-              <w:rPr>
-                <w:lang w:val="en-US"/>
-              </w:rPr>
-              <w:t>Получить</w:t>
-            </w:r>
-            <w:proofErr w:type="spellEnd"/>
-            <w:r>
-              <w:rPr>
-                <w:lang w:val="en-US"/>
-              </w:rPr>
-              <w:t xml:space="preserve"> </w:t>
-            </w:r>
-            <w:proofErr w:type="spellStart"/>
-            <w:r>
-              <w:rPr>
-                <w:lang w:val="en-US"/>
-              </w:rPr>
-              <w:t>список</w:t>
-            </w:r>
-            <w:proofErr w:type="spellEnd"/>
-            <w:r>
-              <w:rPr>
-                <w:lang w:val="en-US"/>
-              </w:rPr>
-              <w:t xml:space="preserve"> </w:t>
-            </w:r>
-            <w:proofErr w:type="spellStart"/>
-            <w:r>
-              <w:rPr>
-                <w:lang w:val="en-US"/>
-              </w:rPr>
-              <w:t>периодов</w:t>
-            </w:r>
-            <w:proofErr w:type="spellEnd"/>
+            <w:r>
+              <w:rPr>
+                <w:lang w:val="en-US"/>
+              </w:rPr>
+              <w:t>Получить список периодов</w:t>
+            </w:r>
           </w:p>
         </w:tc>
         <w:tc>
@@ -1398,39 +1287,7 @@
                 <w:color w:val="FF0000"/>
                 <w:lang w:val="en-US"/>
               </w:rPr>
-              <w:t>1</w:t>
-            </w:r>
-            <w:proofErr w:type="gramStart"/>
-            <w:r>
-              <w:rPr>
-                <w:color w:val="FF0000"/>
-                <w:lang w:val="en-US"/>
-              </w:rPr>
-              <w:t>,1</w:t>
-            </w:r>
-            <w:proofErr w:type="gramEnd"/>
-            <w:r>
-              <w:rPr>
-                <w:color w:val="FF0000"/>
-                <w:lang w:val="en-US"/>
-              </w:rPr>
-              <w:t xml:space="preserve"> </w:t>
-            </w:r>
-            <w:proofErr w:type="spellStart"/>
-            <w:r>
-              <w:rPr>
-                <w:color w:val="FF0000"/>
-                <w:lang w:val="en-US"/>
-              </w:rPr>
-              <w:t>мин</w:t>
-            </w:r>
-            <w:proofErr w:type="spellEnd"/>
-            <w:r>
-              <w:rPr>
-                <w:color w:val="FF0000"/>
-                <w:lang w:val="en-US"/>
-              </w:rPr>
-              <w:t>.</w:t>
+              <w:t>1,1 мин.</w:t>
             </w:r>
           </w:p>
         </w:tc>
@@ -1442,56 +1299,12 @@
             <w:shd w:val="clear" w:color="auto" w:fill="D6E3BC" w:themeFill="accent3" w:themeFillTint="66"/>
           </w:tcPr>
           <w:p>
-            <w:proofErr w:type="spellStart"/>
-            <w:r>
-              <w:rPr>
-                <w:lang w:val="en-US"/>
-              </w:rPr>
-              <w:t>Флаг</w:t>
-            </w:r>
-            <w:proofErr w:type="spellEnd"/>
-            <w:r>
-              <w:rPr>
-                <w:lang w:val="en-US"/>
-              </w:rPr>
-              <w:t xml:space="preserve"> </w:t>
-            </w:r>
-            <w:proofErr w:type="spellStart"/>
-            <w:r>
-              <w:rPr>
-                <w:lang w:val="en-US"/>
-              </w:rPr>
-              <w:t>наличия</w:t>
-            </w:r>
-            <w:proofErr w:type="spellEnd"/>
-            <w:r>
-              <w:rPr>
-                <w:lang w:val="en-US"/>
-              </w:rPr>
-              <w:t xml:space="preserve"> </w:t>
-            </w:r>
-            <w:proofErr w:type="spellStart"/>
-            <w:r>
-              <w:rPr>
-                <w:lang w:val="en-US"/>
-              </w:rPr>
-              <w:t>новых</w:t>
-            </w:r>
-            <w:proofErr w:type="spellEnd"/>
-            <w:r>
-              <w:rPr>
-                <w:lang w:val="en-US"/>
-              </w:rPr>
-              <w:t xml:space="preserve"> </w:t>
-            </w:r>
-            <w:proofErr w:type="spellStart"/>
-            <w:r>
-              <w:rPr>
-                <w:lang w:val="en-US"/>
-              </w:rPr>
-              <w:t>данных</w:t>
-            </w:r>
-            <w:proofErr w:type="spellEnd"/>
+            <w:r>
+              <w:rPr>
+                <w:lang w:val="en-US"/>
+              </w:rPr>
+              <w:t>Флаг наличия новых данных</w:t>
+            </w:r>
           </w:p>
         </w:tc>
         <w:tc>
@@ -1638,70 +1451,23 @@
           <w:szCs w:val="18"/>
           <w:lang w:val="en-US"/>
         </w:rPr>
-        <w:t xml:space="preserve"> </w:t>
-      </w:r>
-      <w:proofErr w:type="spellStart"/>
-      <w:r>
+        <w:t xml:space="preserve"> блок новых данных</w:t>
+      </w:r>
+    </w:p>
+    <w:p>
+      <w:pPr>
         <w:rPr>
           <w:sz w:val="18"/>
           <w:szCs w:val="18"/>
-          <w:lang w:val="en-US"/>
-        </w:rPr>
-        <w:t>блок</w:t>
-      </w:r>
-      <w:proofErr w:type="spellEnd"/>
+        </w:rPr>
+      </w:pPr>
       <w:r>
         <w:rPr>
           <w:sz w:val="18"/>
           <w:szCs w:val="18"/>
-          <w:lang w:val="en-US"/>
-        </w:rPr>
-        <w:t xml:space="preserve"> </w:t>
-      </w:r>
-      <w:proofErr w:type="spellStart"/>
-      <w:r>
-        <w:rPr>
-          <w:sz w:val="18"/>
-          <w:szCs w:val="18"/>
-          <w:lang w:val="en-US"/>
-        </w:rPr>
-        <w:t>новых</w:t>
-      </w:r>
-      <w:proofErr w:type="spellEnd"/>
-      <w:r>
-        <w:rPr>
-          <w:sz w:val="18"/>
-          <w:szCs w:val="18"/>
-          <w:lang w:val="en-US"/>
-        </w:rPr>
-        <w:t xml:space="preserve"> </w:t>
-      </w:r>
-      <w:proofErr w:type="spellStart"/>
-      <w:r>
-        <w:rPr>
-          <w:sz w:val="18"/>
-          <w:szCs w:val="18"/>
-          <w:lang w:val="en-US"/>
-        </w:rPr>
-        <w:t>данных</w:t>
-      </w:r>
-      <w:proofErr w:type="spellEnd"/>
-    </w:p>
-    <w:p>
-      <w:pPr>
-        <w:rPr>
-          <w:sz w:val="18"/>
-          <w:szCs w:val="18"/>
-        </w:rPr>
-      </w:pPr>
-      <w:r>
-        <w:rPr>
-          <w:sz w:val="18"/>
-          <w:szCs w:val="18"/>
         </w:rPr>
         <w:t xml:space="preserve">Для каждой записи таблицы </w:t>
       </w:r>
-      <w:proofErr w:type="spellStart"/>
       <w:r>
         <w:rPr>
           <w:b/>
@@ -1710,7 +1476,6 @@
         </w:rPr>
         <w:t>tblTransactionFacts</w:t>
       </w:r>
-      <w:proofErr w:type="spellEnd"/>
       <w:r>
         <w:rPr>
           <w:sz w:val="18"/>
@@ -1781,15 +1546,7 @@
     </w:p>
     <w:p>
       <w:r>
-        <w:t xml:space="preserve">Для определения ключевых запросов сформируем набор модульных тестов с </w:t>
-      </w:r>
-      <w:proofErr w:type="gramStart"/>
-      <w:r>
-        <w:t>определенными</w:t>
-      </w:r>
-      <w:proofErr w:type="gramEnd"/>
-      <w:r>
-        <w:t xml:space="preserve"> критериям и произведем запуск тестов. Далее, проведем анализ наиболее длительных тестов.</w:t>
+        <w:t>Для определения ключевых запросов сформируем набор модульных тестов с определенными критериям и произведем запуск тестов. Далее, проведем анализ наиболее длительных тестов.</w:t>
       </w:r>
     </w:p>
     <w:p>
@@ -1864,14 +1621,12 @@
       <w:r>
         <w:t xml:space="preserve">Операции по оптимизации. Для проведения оптимизации сформируем копию исходной базы данных – </w:t>
       </w:r>
-      <w:proofErr w:type="spellStart"/>
       <w:r>
         <w:rPr>
           <w:b/>
         </w:rPr>
         <w:t>legacyFinish</w:t>
       </w:r>
-      <w:proofErr w:type="spellEnd"/>
       <w:r>
         <w:t xml:space="preserve"> и изменим строку соединения с базой данных. </w:t>
       </w:r>
@@ -1904,14 +1659,12 @@
             <w:tcW w:w="2445" w:type="dxa"/>
           </w:tcPr>
           <w:p>
-            <w:proofErr w:type="spellStart"/>
             <w:r>
               <w:rPr>
                 <w:lang w:val="en-US"/>
               </w:rPr>
               <w:t>Операция</w:t>
             </w:r>
-            <w:proofErr w:type="spellEnd"/>
           </w:p>
         </w:tc>
         <w:tc>
@@ -2020,42 +1773,12 @@
                       <w:lang w:val="en-US"/>
                     </w:rPr>
                   </w:pPr>
-                  <w:proofErr w:type="spellStart"/>
                   <w:r>
                     <w:rPr>
                       <w:lang w:val="en-US"/>
                     </w:rPr>
-                    <w:t>Получить</w:t>
+                    <w:t>Получить список периодов</w:t>
                   </w:r>
-                  <w:proofErr w:type="spellEnd"/>
-                  <w:r>
-                    <w:rPr>
-                      <w:lang w:val="en-US"/>
-                    </w:rPr>
-                    <w:t xml:space="preserve"> </w:t>
-                  </w:r>
-                  <w:proofErr w:type="spellStart"/>
-                  <w:r>
-                    <w:rPr>
-                      <w:lang w:val="en-US"/>
-                    </w:rPr>
-                    <w:t>список</w:t>
-                  </w:r>
-                  <w:proofErr w:type="spellEnd"/>
-                  <w:r>
-                    <w:rPr>
-                      <w:lang w:val="en-US"/>
-                    </w:rPr>
-                    <w:t xml:space="preserve"> </w:t>
-                  </w:r>
-                  <w:proofErr w:type="spellStart"/>
-                  <w:r>
-                    <w:rPr>
-                      <w:lang w:val="en-US"/>
-                    </w:rPr>
-                    <w:t>периодов</w:t>
-                  </w:r>
-                  <w:proofErr w:type="spellEnd"/>
                 </w:p>
               </w:tc>
               <w:tc>
@@ -2171,23 +1894,7 @@
                       <w:color w:val="FF0000"/>
                       <w:lang w:val="en-US"/>
                     </w:rPr>
-                    <w:t xml:space="preserve"> </w:t>
-                  </w:r>
-                  <w:proofErr w:type="spellStart"/>
-                  <w:r>
-                    <w:rPr>
-                      <w:color w:val="FF0000"/>
-                      <w:lang w:val="en-US"/>
-                    </w:rPr>
-                    <w:t>мин</w:t>
-                  </w:r>
-                  <w:proofErr w:type="spellEnd"/>
-                  <w:r>
-                    <w:rPr>
-                      <w:color w:val="FF0000"/>
-                      <w:lang w:val="en-US"/>
-                    </w:rPr>
-                    <w:t>.</w:t>
+                    <w:t xml:space="preserve"> мин.</w:t>
                   </w:r>
                 </w:p>
               </w:tc>
@@ -2199,56 +1906,12 @@
                   <w:shd w:val="clear" w:color="auto" w:fill="D6E3BC" w:themeFill="accent3" w:themeFillTint="66"/>
                 </w:tcPr>
                 <w:p>
-                  <w:proofErr w:type="spellStart"/>
                   <w:r>
                     <w:rPr>
                       <w:lang w:val="en-US"/>
                     </w:rPr>
-                    <w:t>Флаг</w:t>
+                    <w:t>Флаг наличия новых данных</w:t>
                   </w:r>
-                  <w:proofErr w:type="spellEnd"/>
-                  <w:r>
-                    <w:rPr>
-                      <w:lang w:val="en-US"/>
-                    </w:rPr>
-                    <w:t xml:space="preserve"> </w:t>
-                  </w:r>
-                  <w:proofErr w:type="spellStart"/>
-                  <w:r>
-                    <w:rPr>
-                      <w:lang w:val="en-US"/>
-                    </w:rPr>
-                    <w:t>наличия</w:t>
-                  </w:r>
-                  <w:proofErr w:type="spellEnd"/>
-                  <w:r>
-                    <w:rPr>
-                      <w:lang w:val="en-US"/>
-                    </w:rPr>
-                    <w:t xml:space="preserve"> </w:t>
-                  </w:r>
-                  <w:proofErr w:type="spellStart"/>
-                  <w:r>
-                    <w:rPr>
-                      <w:lang w:val="en-US"/>
-                    </w:rPr>
-                    <w:t>новых</w:t>
-                  </w:r>
-                  <w:proofErr w:type="spellEnd"/>
-                  <w:r>
-                    <w:rPr>
-                      <w:lang w:val="en-US"/>
-                    </w:rPr>
-                    <w:t xml:space="preserve"> </w:t>
-                  </w:r>
-                  <w:proofErr w:type="spellStart"/>
-                  <w:r>
-                    <w:rPr>
-                      <w:lang w:val="en-US"/>
-                    </w:rPr>
-                    <w:t>данных</w:t>
-                  </w:r>
-                  <w:proofErr w:type="spellEnd"/>
                 </w:p>
               </w:tc>
               <w:tc>
@@ -2274,7 +1937,6 @@
                     </w:rPr>
                     <w:t xml:space="preserve"> </w:t>
                   </w:r>
-                  <w:proofErr w:type="spellStart"/>
                   <w:r>
                     <w:rPr>
                       <w:color w:val="FF0000"/>
@@ -2282,7 +1944,6 @@
                     </w:rPr>
                     <w:t>мс</w:t>
                   </w:r>
-                  <w:proofErr w:type="spellEnd"/>
                   <w:r>
                     <w:rPr>
                       <w:color w:val="FF0000"/>
@@ -2319,15 +1980,7 @@
           </w:tcPr>
           <w:p>
             <w:r>
-              <w:t xml:space="preserve">Проверить выборку данных в таблице фактов. Запускаем </w:t>
-            </w:r>
-            <w:proofErr w:type="spellStart"/>
-            <w:r>
-              <w:t>Profiler</w:t>
-            </w:r>
-            <w:proofErr w:type="spellEnd"/>
-            <w:r>
-              <w:t>. Анализируем запрос, который подготовил EF.</w:t>
+              <w:t>Проверить выборку данных в таблице фактов. Запускаем Profiler. Анализируем запрос, который подготовил EF.</w:t>
             </w:r>
             <w:r>
               <w:t xml:space="preserve"> Сформируем индекс</w:t>
@@ -2338,14 +1991,12 @@
             <w:r>
               <w:br/>
             </w:r>
-            <w:proofErr w:type="spellStart"/>
             <w:r>
               <w:rPr>
                 <w:lang w:val="en-US"/>
               </w:rPr>
               <w:t>PerformanceDbStep</w:t>
             </w:r>
-            <w:proofErr w:type="spellEnd"/>
             <w:r>
               <w:t>2</w:t>
             </w:r>
@@ -2353,16 +2004,8 @@
               <w:rPr>
                 <w:lang w:val="en-US"/>
               </w:rPr>
-              <w:t>.</w:t>
-            </w:r>
-            <w:proofErr w:type="spellStart"/>
-            <w:r>
-              <w:rPr>
-                <w:lang w:val="en-US"/>
-              </w:rPr>
-              <w:t>sql</w:t>
-            </w:r>
-            <w:proofErr w:type="spellEnd"/>
+              <w:t>.sql</w:t>
+            </w:r>
           </w:p>
           <w:p/>
           <w:p/>
@@ -2418,47 +2061,13 @@
                       <w:lang w:val="en-US"/>
                     </w:rPr>
                   </w:pPr>
-                  <w:proofErr w:type="spellStart"/>
                   <w:r>
                     <w:rPr>
                       <w:color w:val="548DD4" w:themeColor="text2" w:themeTint="99"/>
                       <w:lang w:val="en-US"/>
                     </w:rPr>
-                    <w:t>Получить</w:t>
+                    <w:t>Получить список периодов</w:t>
                   </w:r>
-                  <w:proofErr w:type="spellEnd"/>
-                  <w:r>
-                    <w:rPr>
-                      <w:color w:val="548DD4" w:themeColor="text2" w:themeTint="99"/>
-                      <w:lang w:val="en-US"/>
-                    </w:rPr>
-                    <w:t xml:space="preserve"> </w:t>
-                  </w:r>
-                  <w:proofErr w:type="spellStart"/>
-                  <w:r>
-                    <w:rPr>
-                      <w:color w:val="548DD4" w:themeColor="text2" w:themeTint="99"/>
-                      <w:lang w:val="en-US"/>
-                    </w:rPr>
-                    <w:t>список</w:t>
-                  </w:r>
-                  <w:proofErr w:type="spellEnd"/>
-                  <w:r>
-                    <w:rPr>
-                      <w:color w:val="548DD4" w:themeColor="text2" w:themeTint="99"/>
-                      <w:lang w:val="en-US"/>
-                    </w:rPr>
-                    <w:t xml:space="preserve"> </w:t>
-                  </w:r>
-                  <w:proofErr w:type="spellStart"/>
-                  <w:r>
-                    <w:rPr>
-                      <w:color w:val="548DD4" w:themeColor="text2" w:themeTint="99"/>
-                      <w:lang w:val="en-US"/>
-                    </w:rPr>
-                    <w:t>периодов</w:t>
-                  </w:r>
-                  <w:proofErr w:type="spellEnd"/>
                 </w:p>
               </w:tc>
               <w:tc>
@@ -2554,23 +2163,7 @@
                       <w:color w:val="FF0000"/>
                       <w:lang w:val="en-US"/>
                     </w:rPr>
-                    <w:t xml:space="preserve"> </w:t>
-                  </w:r>
-                  <w:proofErr w:type="spellStart"/>
-                  <w:r>
-                    <w:rPr>
-                      <w:color w:val="FF0000"/>
-                      <w:lang w:val="en-US"/>
-                    </w:rPr>
-                    <w:t>мин</w:t>
-                  </w:r>
-                  <w:proofErr w:type="spellEnd"/>
-                  <w:r>
-                    <w:rPr>
-                      <w:color w:val="FF0000"/>
-                      <w:lang w:val="en-US"/>
-                    </w:rPr>
-                    <w:t>.</w:t>
+                    <w:t xml:space="preserve"> мин.</w:t>
                   </w:r>
                 </w:p>
               </w:tc>
@@ -2582,56 +2175,12 @@
                   <w:shd w:val="clear" w:color="auto" w:fill="D6E3BC" w:themeFill="accent3" w:themeFillTint="66"/>
                 </w:tcPr>
                 <w:p>
-                  <w:proofErr w:type="spellStart"/>
                   <w:r>
                     <w:rPr>
                       <w:lang w:val="en-US"/>
                     </w:rPr>
-                    <w:t>Флаг</w:t>
+                    <w:t>Флаг наличия новых данных</w:t>
                   </w:r>
-                  <w:proofErr w:type="spellEnd"/>
-                  <w:r>
-                    <w:rPr>
-                      <w:lang w:val="en-US"/>
-                    </w:rPr>
-                    <w:t xml:space="preserve"> </w:t>
-                  </w:r>
-                  <w:proofErr w:type="spellStart"/>
-                  <w:r>
-                    <w:rPr>
-                      <w:lang w:val="en-US"/>
-                    </w:rPr>
-                    <w:t>наличия</w:t>
-                  </w:r>
-                  <w:proofErr w:type="spellEnd"/>
-                  <w:r>
-                    <w:rPr>
-                      <w:lang w:val="en-US"/>
-                    </w:rPr>
-                    <w:t xml:space="preserve"> </w:t>
-                  </w:r>
-                  <w:proofErr w:type="spellStart"/>
-                  <w:r>
-                    <w:rPr>
-                      <w:lang w:val="en-US"/>
-                    </w:rPr>
-                    <w:t>новых</w:t>
-                  </w:r>
-                  <w:proofErr w:type="spellEnd"/>
-                  <w:r>
-                    <w:rPr>
-                      <w:lang w:val="en-US"/>
-                    </w:rPr>
-                    <w:t xml:space="preserve"> </w:t>
-                  </w:r>
-                  <w:proofErr w:type="spellStart"/>
-                  <w:r>
-                    <w:rPr>
-                      <w:lang w:val="en-US"/>
-                    </w:rPr>
-                    <w:t>данных</w:t>
-                  </w:r>
-                  <w:proofErr w:type="spellEnd"/>
                 </w:p>
               </w:tc>
               <w:tc>
@@ -2664,7 +2213,6 @@
                     </w:rPr>
                     <w:t xml:space="preserve"> </w:t>
                   </w:r>
-                  <w:proofErr w:type="spellStart"/>
                   <w:r>
                     <w:rPr>
                       <w:color w:val="FF0000"/>
@@ -2672,7 +2220,6 @@
                     </w:rPr>
                     <w:t>мс</w:t>
                   </w:r>
-                  <w:proofErr w:type="spellEnd"/>
                   <w:r>
                     <w:rPr>
                       <w:color w:val="FF0000"/>
@@ -2773,7 +2320,7 @@
                 <v:shape id="_x0000_i1025" type="#_x0000_t75" style="width:286.1pt;height:159.65pt" o:ole="">
                   <v:imagedata r:id="rId9" o:title=""/>
                 </v:shape>
-                <o:OLEObject Type="Embed" ProgID="PBrush" ShapeID="_x0000_i1025" DrawAspect="Content" ObjectID="_1692274478" r:id="rId10"/>
+                <o:OLEObject Type="Embed" ProgID="PBrush" ShapeID="_x0000_i1025" DrawAspect="Content" ObjectID="_1692282692" r:id="rId10"/>
               </w:object>
             </w:r>
           </w:p>
@@ -2830,47 +2377,13 @@
                       <w:lang w:val="en-US"/>
                     </w:rPr>
                   </w:pPr>
-                  <w:proofErr w:type="spellStart"/>
                   <w:r>
                     <w:rPr>
                       <w:color w:val="548DD4" w:themeColor="text2" w:themeTint="99"/>
                       <w:lang w:val="en-US"/>
                     </w:rPr>
-                    <w:t>Получить</w:t>
+                    <w:t>Получить список периодов</w:t>
                   </w:r>
-                  <w:proofErr w:type="spellEnd"/>
-                  <w:r>
-                    <w:rPr>
-                      <w:color w:val="548DD4" w:themeColor="text2" w:themeTint="99"/>
-                      <w:lang w:val="en-US"/>
-                    </w:rPr>
-                    <w:t xml:space="preserve"> </w:t>
-                  </w:r>
-                  <w:proofErr w:type="spellStart"/>
-                  <w:r>
-                    <w:rPr>
-                      <w:color w:val="548DD4" w:themeColor="text2" w:themeTint="99"/>
-                      <w:lang w:val="en-US"/>
-                    </w:rPr>
-                    <w:t>список</w:t>
-                  </w:r>
-                  <w:proofErr w:type="spellEnd"/>
-                  <w:r>
-                    <w:rPr>
-                      <w:color w:val="548DD4" w:themeColor="text2" w:themeTint="99"/>
-                      <w:lang w:val="en-US"/>
-                    </w:rPr>
-                    <w:t xml:space="preserve"> </w:t>
-                  </w:r>
-                  <w:proofErr w:type="spellStart"/>
-                  <w:r>
-                    <w:rPr>
-                      <w:color w:val="548DD4" w:themeColor="text2" w:themeTint="99"/>
-                      <w:lang w:val="en-US"/>
-                    </w:rPr>
-                    <w:t>периодов</w:t>
-                  </w:r>
-                  <w:proofErr w:type="spellEnd"/>
                 </w:p>
               </w:tc>
               <w:tc>
@@ -2959,17 +2472,8 @@
                       <w:color w:val="548DD4" w:themeColor="text2" w:themeTint="99"/>
                       <w:lang w:val="en-US"/>
                     </w:rPr>
-                    <w:t xml:space="preserve">43 </w:t>
+                    <w:t>43 сек</w:t>
                   </w:r>
-                  <w:proofErr w:type="spellStart"/>
-                  <w:r>
-                    <w:rPr>
-                      <w:color w:val="548DD4" w:themeColor="text2" w:themeTint="99"/>
-                      <w:lang w:val="en-US"/>
-                    </w:rPr>
-                    <w:t>сек</w:t>
-                  </w:r>
-                  <w:proofErr w:type="spellEnd"/>
                 </w:p>
               </w:tc>
             </w:tr>
@@ -2980,56 +2484,12 @@
                   <w:shd w:val="clear" w:color="auto" w:fill="D6E3BC" w:themeFill="accent3" w:themeFillTint="66"/>
                 </w:tcPr>
                 <w:p>
-                  <w:proofErr w:type="spellStart"/>
                   <w:r>
                     <w:rPr>
                       <w:lang w:val="en-US"/>
                     </w:rPr>
-                    <w:t>Флаг</w:t>
+                    <w:t>Флаг наличия новых данных</w:t>
                   </w:r>
-                  <w:proofErr w:type="spellEnd"/>
-                  <w:r>
-                    <w:rPr>
-                      <w:lang w:val="en-US"/>
-                    </w:rPr>
-                    <w:t xml:space="preserve"> </w:t>
-                  </w:r>
-                  <w:proofErr w:type="spellStart"/>
-                  <w:r>
-                    <w:rPr>
-                      <w:lang w:val="en-US"/>
-                    </w:rPr>
-                    <w:t>наличия</w:t>
-                  </w:r>
-                  <w:proofErr w:type="spellEnd"/>
-                  <w:r>
-                    <w:rPr>
-                      <w:lang w:val="en-US"/>
-                    </w:rPr>
-                    <w:t xml:space="preserve"> </w:t>
-                  </w:r>
-                  <w:proofErr w:type="spellStart"/>
-                  <w:r>
-                    <w:rPr>
-                      <w:lang w:val="en-US"/>
-                    </w:rPr>
-                    <w:t>новых</w:t>
-                  </w:r>
-                  <w:proofErr w:type="spellEnd"/>
-                  <w:r>
-                    <w:rPr>
-                      <w:lang w:val="en-US"/>
-                    </w:rPr>
-                    <w:t xml:space="preserve"> </w:t>
-                  </w:r>
-                  <w:proofErr w:type="spellStart"/>
-                  <w:r>
-                    <w:rPr>
-                      <w:lang w:val="en-US"/>
-                    </w:rPr>
-                    <w:t>данных</w:t>
-                  </w:r>
-                  <w:proofErr w:type="spellEnd"/>
                 </w:p>
               </w:tc>
               <w:tc>
@@ -3049,7 +2509,6 @@
                     </w:rPr>
                     <w:t xml:space="preserve">21 </w:t>
                   </w:r>
-                  <w:proofErr w:type="spellStart"/>
                   <w:r>
                     <w:rPr>
                       <w:color w:val="548DD4" w:themeColor="text2" w:themeTint="99"/>
@@ -3057,7 +2516,6 @@
                     </w:rPr>
                     <w:t>мс</w:t>
                   </w:r>
-                  <w:proofErr w:type="spellEnd"/>
                   <w:r>
                     <w:rPr>
                       <w:color w:val="548DD4" w:themeColor="text2" w:themeTint="99"/>
@@ -3193,23 +2651,7 @@
         </w:numPr>
       </w:pPr>
       <w:r>
-        <w:t xml:space="preserve">Написать T-SQL </w:t>
-      </w:r>
-      <w:proofErr w:type="spellStart"/>
-      <w:r>
-        <w:t>скрипт</w:t>
-      </w:r>
-      <w:proofErr w:type="spellEnd"/>
-      <w:r>
-        <w:t xml:space="preserve"> для удаления данных из таблицы </w:t>
-      </w:r>
-      <w:proofErr w:type="spellStart"/>
-      <w:r>
-        <w:t>tblTransaction</w:t>
-      </w:r>
-      <w:proofErr w:type="spellEnd"/>
-      <w:r>
-        <w:t xml:space="preserve"> за указанный период с использованием транзакции.</w:t>
+        <w:t>Написать T-SQL скрипт для удаления данных из таблицы tblTransaction за указанный период с использованием транзакции.</w:t>
       </w:r>
     </w:p>
     <w:p>
@@ -3221,25 +2663,8 @@
         </w:numPr>
       </w:pPr>
       <w:r>
-        <w:t xml:space="preserve">Написать T-SQL </w:t>
-      </w:r>
-      <w:proofErr w:type="spellStart"/>
-      <w:r>
-        <w:t>скрипт</w:t>
-      </w:r>
-      <w:proofErr w:type="spellEnd"/>
-      <w:r>
-        <w:t xml:space="preserve"> для обработки исходных транзакций аналог реализация метода </w:t>
-      </w:r>
-      <w:proofErr w:type="spellStart"/>
-      <w:r>
-        <w:t>Build</w:t>
-      </w:r>
-      <w:proofErr w:type="spellEnd"/>
-      <w:r>
-        <w:t xml:space="preserve"> класса </w:t>
-      </w:r>
-      <w:proofErr w:type="spellStart"/>
+        <w:t xml:space="preserve">Написать T-SQL скрипт для обработки исходных транзакций аналог реализация метода Build класса </w:t>
+      </w:r>
       <w:r>
         <w:rPr>
           <w:rFonts w:ascii="Consolas" w:hAnsi="Consolas" w:cs="Consolas"/>
@@ -3249,7 +2674,6 @@
         </w:rPr>
         <w:t>BuildManager</w:t>
       </w:r>
-      <w:proofErr w:type="spellEnd"/>
     </w:p>
     <w:p>
       <w:pPr>
@@ -3293,30 +2717,22 @@
         <w:rPr>
           <w:b/>
         </w:rPr>
+        <w:t xml:space="preserve"> Dapper</w:t>
+      </w:r>
+    </w:p>
+    <w:p>
+      <w:r>
+        <w:rPr>
+          <w:b/>
+        </w:rPr>
+        <w:tab/>
+      </w:r>
+      <w:r>
+        <w:t>Предпосылки для применения</w:t>
+      </w:r>
+      <w:r>
         <w:t xml:space="preserve"> </w:t>
       </w:r>
-      <w:proofErr w:type="spellStart"/>
-      <w:r>
-        <w:rPr>
-          <w:b/>
-        </w:rPr>
-        <w:t>Dapper</w:t>
-      </w:r>
-      <w:proofErr w:type="spellEnd"/>
-    </w:p>
-    <w:p>
-      <w:r>
-        <w:rPr>
-          <w:b/>
-        </w:rPr>
-        <w:tab/>
-      </w:r>
-      <w:r>
-        <w:t>Предпосылки для применения</w:t>
-      </w:r>
-      <w:r>
-        <w:t xml:space="preserve"> </w:t>
-      </w:r>
       <w:r>
         <w:rPr>
           <w:lang w:val="en-US"/>
@@ -3332,13 +2748,8 @@
         </w:rPr>
         <w:t>D</w:t>
       </w:r>
-      <w:proofErr w:type="spellStart"/>
-      <w:r>
-        <w:t>apper</w:t>
-      </w:r>
-      <w:proofErr w:type="spellEnd"/>
-      <w:r>
-        <w:t xml:space="preserve"> </w:t>
+      <w:r>
+        <w:t xml:space="preserve">apper </w:t>
       </w:r>
       <w:r>
         <w:t xml:space="preserve"> (либо замена на прямые </w:t>
@@ -3395,7 +2806,6 @@
       <w:r>
         <w:t xml:space="preserve"> </w:t>
       </w:r>
-      <w:proofErr w:type="spellStart"/>
       <w:r>
         <w:rPr>
           <w:rFonts w:ascii="Consolas" w:hAnsi="Consolas" w:cs="Consolas"/>
@@ -3405,14 +2815,12 @@
         </w:rPr>
         <w:t>IlogicBuildTransactions</w:t>
       </w:r>
-      <w:proofErr w:type="spellEnd"/>
       <w:r>
         <w:t xml:space="preserve">. </w:t>
       </w:r>
       <w:r>
         <w:t xml:space="preserve">Реализуем данный интерфейс </w:t>
       </w:r>
-      <w:proofErr w:type="spellStart"/>
       <w:r>
         <w:rPr>
           <w:rFonts w:ascii="Consolas" w:hAnsi="Consolas" w:cs="Consolas"/>
@@ -3422,7 +2830,6 @@
         </w:rPr>
         <w:t>logicBuildTransactions</w:t>
       </w:r>
-      <w:proofErr w:type="spellEnd"/>
       <w:r>
         <w:t xml:space="preserve"> и создадим дополнительные модульные тесты. Далее, сделаем заме</w:t>
       </w:r>
@@ -3481,7 +2888,7 @@
                 <v:shape id="_x0000_i1026" type="#_x0000_t75" style="width:252.3pt;height:97.05pt" o:ole="">
                   <v:imagedata r:id="rId12" o:title=""/>
                 </v:shape>
-                <o:OLEObject Type="Embed" ProgID="PBrush" ShapeID="_x0000_i1026" DrawAspect="Content" ObjectID="_1692274479" r:id="rId13"/>
+                <o:OLEObject Type="Embed" ProgID="PBrush" ShapeID="_x0000_i1026" DrawAspect="Content" ObjectID="_1692282693" r:id="rId13"/>
               </w:object>
             </w:r>
           </w:p>
@@ -3592,11 +2999,9 @@
       <w:r>
         <w:t xml:space="preserve">Рис. 5. Вид работы ORM при удалении записей из таблицы </w:t>
       </w:r>
-      <w:proofErr w:type="spellStart"/>
       <w:r>
         <w:t>tblTransactions</w:t>
       </w:r>
-      <w:proofErr w:type="spellEnd"/>
     </w:p>
     <w:p>
       <w:r>
@@ -3608,7 +3013,6 @@
       <w:r>
         <w:t xml:space="preserve"> класса </w:t>
       </w:r>
-      <w:proofErr w:type="spellStart"/>
       <w:r>
         <w:rPr>
           <w:rFonts w:ascii="Consolas" w:hAnsi="Consolas" w:cs="Consolas"/>
@@ -3616,17 +3020,7 @@
           <w:sz w:val="19"/>
           <w:szCs w:val="19"/>
         </w:rPr>
-        <w:t>LogicBuildTransactions</w:t>
-      </w:r>
-      <w:proofErr w:type="spellEnd"/>
-      <w:r>
-        <w:rPr>
-          <w:rFonts w:ascii="Consolas" w:hAnsi="Consolas" w:cs="Consolas"/>
-          <w:color w:val="000000"/>
-          <w:sz w:val="19"/>
-          <w:szCs w:val="19"/>
-        </w:rPr>
-        <w:t xml:space="preserve"> и дополнительный модульный тест.</w:t>
+        <w:t>LogicBuildTransactions и дополнительный модульный тест.</w:t>
       </w:r>
     </w:p>
     <w:tbl>
@@ -3716,7 +3110,6 @@
               </w:rPr>
               <w:t xml:space="preserve"> </w:t>
             </w:r>
-            <w:proofErr w:type="spellStart"/>
             <w:r>
               <w:rPr>
                 <w:rFonts w:ascii="Consolas" w:hAnsi="Consolas" w:cs="Consolas"/>
@@ -3727,7 +3120,6 @@
               </w:rPr>
               <w:t>LogicBuildTransactionsWithDapper</w:t>
             </w:r>
-            <w:proofErr w:type="spellEnd"/>
             <w:r>
               <w:rPr>
                 <w:rFonts w:ascii="Consolas" w:hAnsi="Consolas" w:cs="Consolas"/>
@@ -3736,20 +3128,8 @@
                 <w:szCs w:val="16"/>
                 <w:lang w:val="en-US"/>
               </w:rPr>
-              <w:t xml:space="preserve">: </w:t>
-            </w:r>
-            <w:proofErr w:type="spellStart"/>
-            <w:r>
-              <w:rPr>
-                <w:rFonts w:ascii="Consolas" w:hAnsi="Consolas" w:cs="Consolas"/>
-                <w:color w:val="000000"/>
-                <w:sz w:val="16"/>
-                <w:szCs w:val="16"/>
-                <w:lang w:val="en-US"/>
-              </w:rPr>
-              <w:t>LogicBuildTransactions</w:t>
-            </w:r>
-            <w:proofErr w:type="spellEnd"/>
+              <w:t>: LogicBuildTransactions</w:t>
+            </w:r>
           </w:p>
           <w:p>
             <w:pPr>
@@ -3838,7 +3218,6 @@
               </w:rPr>
               <w:t xml:space="preserve"> </w:t>
             </w:r>
-            <w:proofErr w:type="spellStart"/>
             <w:r>
               <w:rPr>
                 <w:rFonts w:ascii="Consolas" w:hAnsi="Consolas" w:cs="Consolas"/>
@@ -3849,7 +3228,6 @@
               </w:rPr>
               <w:t>bool</w:t>
             </w:r>
-            <w:proofErr w:type="spellEnd"/>
             <w:r>
               <w:rPr>
                 <w:rFonts w:ascii="Consolas" w:hAnsi="Consolas" w:cs="Consolas"/>
@@ -3858,51 +3236,7 @@
                 <w:szCs w:val="16"/>
                 <w:lang w:val="en-US"/>
               </w:rPr>
-              <w:t xml:space="preserve"> </w:t>
-            </w:r>
-            <w:proofErr w:type="spellStart"/>
-            <w:r>
-              <w:rPr>
-                <w:rFonts w:ascii="Consolas" w:hAnsi="Consolas" w:cs="Consolas"/>
-                <w:color w:val="000000"/>
-                <w:sz w:val="16"/>
-                <w:szCs w:val="16"/>
-                <w:lang w:val="en-US"/>
-              </w:rPr>
-              <w:t>RemoveRecord</w:t>
-            </w:r>
-            <w:proofErr w:type="spellEnd"/>
-            <w:r>
-              <w:rPr>
-                <w:rFonts w:ascii="Consolas" w:hAnsi="Consolas" w:cs="Consolas"/>
-                <w:color w:val="000000"/>
-                <w:sz w:val="16"/>
-                <w:szCs w:val="16"/>
-                <w:lang w:val="en-US"/>
-              </w:rPr>
-              <w:t>(</w:t>
-            </w:r>
-            <w:proofErr w:type="spellStart"/>
-            <w:r>
-              <w:rPr>
-                <w:rFonts w:ascii="Consolas" w:hAnsi="Consolas" w:cs="Consolas"/>
-                <w:color w:val="000000"/>
-                <w:sz w:val="16"/>
-                <w:szCs w:val="16"/>
-                <w:lang w:val="en-US"/>
-              </w:rPr>
-              <w:t>ITransactionsPeriod</w:t>
-            </w:r>
-            <w:proofErr w:type="spellEnd"/>
-            <w:r>
-              <w:rPr>
-                <w:rFonts w:ascii="Consolas" w:hAnsi="Consolas" w:cs="Consolas"/>
-                <w:color w:val="000000"/>
-                <w:sz w:val="16"/>
-                <w:szCs w:val="16"/>
-                <w:lang w:val="en-US"/>
-              </w:rPr>
-              <w:t xml:space="preserve"> period)</w:t>
+              <w:t xml:space="preserve"> RemoveRecord(ITransactionsPeriod period)</w:t>
             </w:r>
           </w:p>
           <w:p>
@@ -3952,7 +3286,6 @@
               </w:rPr>
               <w:t xml:space="preserve">            </w:t>
             </w:r>
-            <w:proofErr w:type="spellStart"/>
             <w:r>
               <w:rPr>
                 <w:rFonts w:ascii="Consolas" w:hAnsi="Consolas" w:cs="Consolas"/>
@@ -3963,7 +3296,6 @@
               </w:rPr>
               <w:t>var</w:t>
             </w:r>
-            <w:proofErr w:type="spellEnd"/>
             <w:r>
               <w:rPr>
                 <w:rFonts w:ascii="Consolas" w:hAnsi="Consolas" w:cs="Consolas"/>
@@ -3972,51 +3304,7 @@
                 <w:szCs w:val="16"/>
                 <w:lang w:val="en-US"/>
               </w:rPr>
-              <w:t xml:space="preserve"> </w:t>
-            </w:r>
-            <w:proofErr w:type="spellStart"/>
-            <w:r>
-              <w:rPr>
-                <w:rFonts w:ascii="Consolas" w:hAnsi="Consolas" w:cs="Consolas"/>
-                <w:color w:val="000000"/>
-                <w:sz w:val="16"/>
-                <w:szCs w:val="16"/>
-                <w:lang w:val="en-US"/>
-              </w:rPr>
-              <w:t>dbPeriod</w:t>
-            </w:r>
-            <w:proofErr w:type="spellEnd"/>
-            <w:r>
-              <w:rPr>
-                <w:rFonts w:ascii="Consolas" w:hAnsi="Consolas" w:cs="Consolas"/>
-                <w:color w:val="000000"/>
-                <w:sz w:val="16"/>
-                <w:szCs w:val="16"/>
-                <w:lang w:val="en-US"/>
-              </w:rPr>
-              <w:t xml:space="preserve"> = </w:t>
-            </w:r>
-            <w:proofErr w:type="spellStart"/>
-            <w:r>
-              <w:rPr>
-                <w:rFonts w:ascii="Consolas" w:hAnsi="Consolas" w:cs="Consolas"/>
-                <w:color w:val="000000"/>
-                <w:sz w:val="16"/>
-                <w:szCs w:val="16"/>
-                <w:lang w:val="en-US"/>
-              </w:rPr>
-              <w:t>GetPeriod</w:t>
-            </w:r>
-            <w:proofErr w:type="spellEnd"/>
-            <w:r>
-              <w:rPr>
-                <w:rFonts w:ascii="Consolas" w:hAnsi="Consolas" w:cs="Consolas"/>
-                <w:color w:val="000000"/>
-                <w:sz w:val="16"/>
-                <w:szCs w:val="16"/>
-                <w:lang w:val="en-US"/>
-              </w:rPr>
-              <w:t>(period);</w:t>
+              <w:t xml:space="preserve"> dbPeriod = GetPeriod(period);</w:t>
             </w:r>
           </w:p>
           <w:p>
@@ -4056,7 +3344,6 @@
               </w:rPr>
               <w:t xml:space="preserve">            </w:t>
             </w:r>
-            <w:proofErr w:type="spellStart"/>
             <w:r>
               <w:rPr>
                 <w:rFonts w:ascii="Consolas" w:hAnsi="Consolas" w:cs="Consolas"/>
@@ -4067,7 +3354,6 @@
               </w:rPr>
               <w:t>var</w:t>
             </w:r>
-            <w:proofErr w:type="spellEnd"/>
             <w:r>
               <w:rPr>
                 <w:rFonts w:ascii="Consolas" w:hAnsi="Consolas" w:cs="Consolas"/>
@@ -4076,29 +3362,7 @@
                 <w:szCs w:val="16"/>
                 <w:lang w:val="en-US"/>
               </w:rPr>
-              <w:t xml:space="preserve"> </w:t>
-            </w:r>
-            <w:proofErr w:type="spellStart"/>
-            <w:r>
-              <w:rPr>
-                <w:rFonts w:ascii="Consolas" w:hAnsi="Consolas" w:cs="Consolas"/>
-                <w:color w:val="000000"/>
-                <w:sz w:val="16"/>
-                <w:szCs w:val="16"/>
-                <w:lang w:val="en-US"/>
-              </w:rPr>
-              <w:t>cs</w:t>
-            </w:r>
-            <w:proofErr w:type="spellEnd"/>
-            <w:r>
-              <w:rPr>
-                <w:rFonts w:ascii="Consolas" w:hAnsi="Consolas" w:cs="Consolas"/>
-                <w:color w:val="000000"/>
-                <w:sz w:val="16"/>
-                <w:szCs w:val="16"/>
-                <w:lang w:val="en-US"/>
-              </w:rPr>
-              <w:t xml:space="preserve"> = </w:t>
+              <w:t xml:space="preserve"> cs = </w:t>
             </w:r>
             <w:r>
               <w:rPr>
@@ -4108,29 +3372,7 @@
                 <w:szCs w:val="16"/>
                 <w:lang w:val="en-US"/>
               </w:rPr>
-              <w:t>@"Server=LEGACYSERVER\SQLEXPRESS;Database=LegacyFinish;Trusted_Connection=No;Connection Timeout=500;User Id=</w:t>
-            </w:r>
-            <w:proofErr w:type="spellStart"/>
-            <w:r>
-              <w:rPr>
-                <w:rFonts w:ascii="Consolas" w:hAnsi="Consolas" w:cs="Consolas"/>
-                <w:color w:val="800000"/>
-                <w:sz w:val="16"/>
-                <w:szCs w:val="16"/>
-                <w:lang w:val="en-US"/>
-              </w:rPr>
-              <w:t>sa;Password</w:t>
-            </w:r>
-            <w:proofErr w:type="spellEnd"/>
-            <w:r>
-              <w:rPr>
-                <w:rFonts w:ascii="Consolas" w:hAnsi="Consolas" w:cs="Consolas"/>
-                <w:color w:val="800000"/>
-                <w:sz w:val="16"/>
-                <w:szCs w:val="16"/>
-                <w:lang w:val="en-US"/>
-              </w:rPr>
-              <w:t>=123456;"</w:t>
+              <w:t>@"Server=LEGACYSERVER\SQLEXPRESS;Database=LegacyFinish;Trusted_Connection=No;Connection Timeout=500;User Id=sa;Password=123456;"</w:t>
             </w:r>
             <w:r>
               <w:rPr>
@@ -4186,7 +3428,6 @@
               </w:rPr>
               <w:t xml:space="preserve"> </w:t>
             </w:r>
-            <w:proofErr w:type="spellStart"/>
             <w:r>
               <w:rPr>
                 <w:rFonts w:ascii="Consolas" w:hAnsi="Consolas" w:cs="Consolas"/>
@@ -4197,7 +3438,6 @@
               </w:rPr>
               <w:t>var</w:t>
             </w:r>
-            <w:proofErr w:type="spellEnd"/>
             <w:r>
               <w:rPr>
                 <w:rFonts w:ascii="Consolas" w:hAnsi="Consolas" w:cs="Consolas"/>
@@ -4226,51 +3466,7 @@
                 <w:szCs w:val="16"/>
                 <w:lang w:val="en-US"/>
               </w:rPr>
-              <w:t xml:space="preserve"> </w:t>
-            </w:r>
-            <w:proofErr w:type="spellStart"/>
-            <w:r>
-              <w:rPr>
-                <w:rFonts w:ascii="Consolas" w:hAnsi="Consolas" w:cs="Consolas"/>
-                <w:color w:val="000000"/>
-                <w:sz w:val="16"/>
-                <w:szCs w:val="16"/>
-                <w:lang w:val="en-US"/>
-              </w:rPr>
-              <w:t>SqlConnection</w:t>
-            </w:r>
-            <w:proofErr w:type="spellEnd"/>
-            <w:r>
-              <w:rPr>
-                <w:rFonts w:ascii="Consolas" w:hAnsi="Consolas" w:cs="Consolas"/>
-                <w:color w:val="000000"/>
-                <w:sz w:val="16"/>
-                <w:szCs w:val="16"/>
-                <w:lang w:val="en-US"/>
-              </w:rPr>
-              <w:t>(</w:t>
-            </w:r>
-            <w:proofErr w:type="spellStart"/>
-            <w:r>
-              <w:rPr>
-                <w:rFonts w:ascii="Consolas" w:hAnsi="Consolas" w:cs="Consolas"/>
-                <w:color w:val="000000"/>
-                <w:sz w:val="16"/>
-                <w:szCs w:val="16"/>
-                <w:lang w:val="en-US"/>
-              </w:rPr>
-              <w:t>cs</w:t>
-            </w:r>
-            <w:proofErr w:type="spellEnd"/>
-            <w:r>
-              <w:rPr>
-                <w:rFonts w:ascii="Consolas" w:hAnsi="Consolas" w:cs="Consolas"/>
-                <w:color w:val="000000"/>
-                <w:sz w:val="16"/>
-                <w:szCs w:val="16"/>
-                <w:lang w:val="en-US"/>
-              </w:rPr>
-              <w:t>);</w:t>
+              <w:t xml:space="preserve"> SqlConnection(cs);</w:t>
             </w:r>
           </w:p>
           <w:p>
@@ -4294,29 +3490,7 @@
                 <w:szCs w:val="16"/>
                 <w:lang w:val="en-US"/>
               </w:rPr>
-              <w:t xml:space="preserve">            </w:t>
-            </w:r>
-            <w:proofErr w:type="spellStart"/>
-            <w:r>
-              <w:rPr>
-                <w:rFonts w:ascii="Consolas" w:hAnsi="Consolas" w:cs="Consolas"/>
-                <w:color w:val="000000"/>
-                <w:sz w:val="16"/>
-                <w:szCs w:val="16"/>
-                <w:lang w:val="en-US"/>
-              </w:rPr>
-              <w:t>connect.Open</w:t>
-            </w:r>
-            <w:proofErr w:type="spellEnd"/>
-            <w:r>
-              <w:rPr>
-                <w:rFonts w:ascii="Consolas" w:hAnsi="Consolas" w:cs="Consolas"/>
-                <w:color w:val="000000"/>
-                <w:sz w:val="16"/>
-                <w:szCs w:val="16"/>
-                <w:lang w:val="en-US"/>
-              </w:rPr>
-              <w:t>();</w:t>
+              <w:t xml:space="preserve">            connect.Open();</w:t>
             </w:r>
           </w:p>
           <w:p>
@@ -4356,7 +3530,6 @@
               </w:rPr>
               <w:t xml:space="preserve">            </w:t>
             </w:r>
-            <w:proofErr w:type="spellStart"/>
             <w:r>
               <w:rPr>
                 <w:rFonts w:ascii="Consolas" w:hAnsi="Consolas" w:cs="Consolas"/>
@@ -4367,7 +3540,6 @@
               </w:rPr>
               <w:t>var</w:t>
             </w:r>
-            <w:proofErr w:type="spellEnd"/>
             <w:r>
               <w:rPr>
                 <w:rFonts w:ascii="Consolas" w:hAnsi="Consolas" w:cs="Consolas"/>
@@ -4376,29 +3548,7 @@
                 <w:szCs w:val="16"/>
                 <w:lang w:val="en-US"/>
               </w:rPr>
-              <w:t xml:space="preserve"> </w:t>
-            </w:r>
-            <w:proofErr w:type="spellStart"/>
-            <w:r>
-              <w:rPr>
-                <w:rFonts w:ascii="Consolas" w:hAnsi="Consolas" w:cs="Consolas"/>
-                <w:color w:val="000000"/>
-                <w:sz w:val="16"/>
-                <w:szCs w:val="16"/>
-                <w:lang w:val="en-US"/>
-              </w:rPr>
-              <w:t>sql</w:t>
-            </w:r>
-            <w:proofErr w:type="spellEnd"/>
-            <w:r>
-              <w:rPr>
-                <w:rFonts w:ascii="Consolas" w:hAnsi="Consolas" w:cs="Consolas"/>
-                <w:color w:val="000000"/>
-                <w:sz w:val="16"/>
-                <w:szCs w:val="16"/>
-                <w:lang w:val="en-US"/>
-              </w:rPr>
-              <w:t xml:space="preserve"> = </w:t>
+              <w:t xml:space="preserve"> sql = </w:t>
             </w:r>
             <w:r>
               <w:rPr>
@@ -4408,83 +3558,17 @@
                 <w:szCs w:val="16"/>
                 <w:lang w:val="en-US"/>
               </w:rPr>
-              <w:t xml:space="preserve">$"Delete from </w:t>
-            </w:r>
-            <w:proofErr w:type="spellStart"/>
-            <w:r>
-              <w:rPr>
-                <w:rFonts w:ascii="Consolas" w:hAnsi="Consolas" w:cs="Consolas"/>
-                <w:color w:val="A31515"/>
+              <w:t xml:space="preserve">$"Delete from tblTransactions where PeriodId = </w:t>
+            </w:r>
+            <w:r>
+              <w:rPr>
+                <w:rFonts w:ascii="Consolas" w:hAnsi="Consolas" w:cs="Consolas"/>
+                <w:color w:val="000000"/>
                 <w:sz w:val="16"/>
                 <w:szCs w:val="16"/>
                 <w:lang w:val="en-US"/>
               </w:rPr>
-              <w:t>tblTransactions</w:t>
-            </w:r>
-            <w:proofErr w:type="spellEnd"/>
-            <w:r>
-              <w:rPr>
-                <w:rFonts w:ascii="Consolas" w:hAnsi="Consolas" w:cs="Consolas"/>
-                <w:color w:val="A31515"/>
-                <w:sz w:val="16"/>
-                <w:szCs w:val="16"/>
-                <w:lang w:val="en-US"/>
-              </w:rPr>
-              <w:t xml:space="preserve"> where </w:t>
-            </w:r>
-            <w:proofErr w:type="spellStart"/>
-            <w:r>
-              <w:rPr>
-                <w:rFonts w:ascii="Consolas" w:hAnsi="Consolas" w:cs="Consolas"/>
-                <w:color w:val="A31515"/>
-                <w:sz w:val="16"/>
-                <w:szCs w:val="16"/>
-                <w:lang w:val="en-US"/>
-              </w:rPr>
-              <w:t>PeriodId</w:t>
-            </w:r>
-            <w:proofErr w:type="spellEnd"/>
-            <w:r>
-              <w:rPr>
-                <w:rFonts w:ascii="Consolas" w:hAnsi="Consolas" w:cs="Consolas"/>
-                <w:color w:val="A31515"/>
-                <w:sz w:val="16"/>
-                <w:szCs w:val="16"/>
-                <w:lang w:val="en-US"/>
-              </w:rPr>
-              <w:t xml:space="preserve"> = </w:t>
-            </w:r>
-            <w:r>
-              <w:rPr>
-                <w:rFonts w:ascii="Consolas" w:hAnsi="Consolas" w:cs="Consolas"/>
-                <w:color w:val="000000"/>
-                <w:sz w:val="16"/>
-                <w:szCs w:val="16"/>
-                <w:lang w:val="en-US"/>
-              </w:rPr>
-              <w:t>{</w:t>
-            </w:r>
-            <w:proofErr w:type="spellStart"/>
-            <w:r>
-              <w:rPr>
-                <w:rFonts w:ascii="Consolas" w:hAnsi="Consolas" w:cs="Consolas"/>
-                <w:color w:val="000000"/>
-                <w:sz w:val="16"/>
-                <w:szCs w:val="16"/>
-                <w:lang w:val="en-US"/>
-              </w:rPr>
-              <w:t>dbPeriod.Id</w:t>
-            </w:r>
-            <w:proofErr w:type="spellEnd"/>
-            <w:r>
-              <w:rPr>
-                <w:rFonts w:ascii="Consolas" w:hAnsi="Consolas" w:cs="Consolas"/>
-                <w:color w:val="000000"/>
-                <w:sz w:val="16"/>
-                <w:szCs w:val="16"/>
-                <w:lang w:val="en-US"/>
-              </w:rPr>
-              <w:t>}</w:t>
+              <w:t>{dbPeriod.Id}</w:t>
             </w:r>
             <w:r>
               <w:rPr>
@@ -4530,7 +3614,6 @@
               </w:rPr>
               <w:t xml:space="preserve">            </w:t>
             </w:r>
-            <w:proofErr w:type="spellStart"/>
             <w:r>
               <w:rPr>
                 <w:rFonts w:ascii="Consolas" w:hAnsi="Consolas" w:cs="Consolas"/>
@@ -4541,7 +3624,6 @@
               </w:rPr>
               <w:t>var</w:t>
             </w:r>
-            <w:proofErr w:type="spellEnd"/>
             <w:r>
               <w:rPr>
                 <w:rFonts w:ascii="Consolas" w:hAnsi="Consolas" w:cs="Consolas"/>
@@ -4550,51 +3632,7 @@
                 <w:szCs w:val="16"/>
                 <w:lang w:val="en-US"/>
               </w:rPr>
-              <w:t xml:space="preserve"> version = </w:t>
-            </w:r>
-            <w:proofErr w:type="spellStart"/>
-            <w:r>
-              <w:rPr>
-                <w:rFonts w:ascii="Consolas" w:hAnsi="Consolas" w:cs="Consolas"/>
-                <w:color w:val="000000"/>
-                <w:sz w:val="16"/>
-                <w:szCs w:val="16"/>
-                <w:lang w:val="en-US"/>
-              </w:rPr>
-              <w:t>connect.ExecuteScalar</w:t>
-            </w:r>
-            <w:proofErr w:type="spellEnd"/>
-            <w:r>
-              <w:rPr>
-                <w:rFonts w:ascii="Consolas" w:hAnsi="Consolas" w:cs="Consolas"/>
-                <w:color w:val="000000"/>
-                <w:sz w:val="16"/>
-                <w:szCs w:val="16"/>
-                <w:lang w:val="en-US"/>
-              </w:rPr>
-              <w:t>(</w:t>
-            </w:r>
-            <w:proofErr w:type="spellStart"/>
-            <w:r>
-              <w:rPr>
-                <w:rFonts w:ascii="Consolas" w:hAnsi="Consolas" w:cs="Consolas"/>
-                <w:color w:val="000000"/>
-                <w:sz w:val="16"/>
-                <w:szCs w:val="16"/>
-                <w:lang w:val="en-US"/>
-              </w:rPr>
-              <w:t>sql</w:t>
-            </w:r>
-            <w:proofErr w:type="spellEnd"/>
-            <w:r>
-              <w:rPr>
-                <w:rFonts w:ascii="Consolas" w:hAnsi="Consolas" w:cs="Consolas"/>
-                <w:color w:val="000000"/>
-                <w:sz w:val="16"/>
-                <w:szCs w:val="16"/>
-                <w:lang w:val="en-US"/>
-              </w:rPr>
-              <w:t>);</w:t>
+              <w:t xml:space="preserve"> version = connect.ExecuteScalar(sql);</w:t>
             </w:r>
           </w:p>
           <w:p>
@@ -4619,7 +3657,6 @@
               </w:rPr>
               <w:t xml:space="preserve">            </w:t>
             </w:r>
-            <w:proofErr w:type="spellStart"/>
             <w:r>
               <w:rPr>
                 <w:rFonts w:ascii="Consolas" w:hAnsi="Consolas" w:cs="Consolas"/>
@@ -4629,7 +3666,6 @@
               </w:rPr>
               <w:t>return</w:t>
             </w:r>
-            <w:proofErr w:type="spellEnd"/>
             <w:r>
               <w:rPr>
                 <w:rFonts w:ascii="Consolas" w:hAnsi="Consolas" w:cs="Consolas"/>
@@ -4639,7 +3675,6 @@
               </w:rPr>
               <w:t xml:space="preserve"> </w:t>
             </w:r>
-            <w:proofErr w:type="spellStart"/>
             <w:r>
               <w:rPr>
                 <w:rFonts w:ascii="Consolas" w:hAnsi="Consolas" w:cs="Consolas"/>
@@ -4649,7 +3684,6 @@
               </w:rPr>
               <w:t>true</w:t>
             </w:r>
-            <w:proofErr w:type="spellEnd"/>
             <w:r>
               <w:rPr>
                 <w:rFonts w:ascii="Consolas" w:hAnsi="Consolas" w:cs="Consolas"/>
@@ -4709,7 +3743,7 @@
                 <v:shape id="_x0000_i1027" type="#_x0000_t75" style="width:186.55pt;height:70.1pt" o:ole="">
                   <v:imagedata r:id="rId15" o:title=""/>
                 </v:shape>
-                <o:OLEObject Type="Embed" ProgID="PBrush" ShapeID="_x0000_i1027" DrawAspect="Content" ObjectID="_1692274480" r:id="rId16"/>
+                <o:OLEObject Type="Embed" ProgID="PBrush" ShapeID="_x0000_i1027" DrawAspect="Content" ObjectID="_1692282694" r:id="rId16"/>
               </w:object>
             </w:r>
             <w:r>
@@ -4723,39 +3757,7 @@
                 <w:u w:val="single"/>
                 <w:lang w:val="en-US"/>
               </w:rPr>
-              <w:t xml:space="preserve">30 </w:t>
-            </w:r>
-            <w:proofErr w:type="spellStart"/>
-            <w:r>
-              <w:rPr>
-                <w:u w:val="single"/>
-                <w:lang w:val="en-US"/>
-              </w:rPr>
-              <w:t>vs</w:t>
-            </w:r>
-            <w:proofErr w:type="spellEnd"/>
-            <w:r>
-              <w:rPr>
-                <w:u w:val="single"/>
-                <w:lang w:val="en-US"/>
-              </w:rPr>
-              <w:t xml:space="preserve"> 17 </w:t>
-            </w:r>
-            <w:proofErr w:type="spellStart"/>
-            <w:r>
-              <w:rPr>
-                <w:u w:val="single"/>
-                <w:lang w:val="en-US"/>
-              </w:rPr>
-              <w:t>сек</w:t>
-            </w:r>
-            <w:proofErr w:type="spellEnd"/>
-            <w:r>
-              <w:rPr>
-                <w:u w:val="single"/>
-                <w:lang w:val="en-US"/>
-              </w:rPr>
-              <w:t>.</w:t>
+              <w:t>30 vs 17 сек.</w:t>
             </w:r>
           </w:p>
         </w:tc>
@@ -4785,23 +3787,12 @@
         <w:t xml:space="preserve">Есть ли еще возможность увеличить производительность </w:t>
       </w:r>
       <w:r>
-        <w:t xml:space="preserve">операции подготовки данных для отчета с использованием ORM </w:t>
-      </w:r>
-      <w:proofErr w:type="spellStart"/>
-      <w:r>
-        <w:t>Dapper</w:t>
-      </w:r>
-      <w:proofErr w:type="spellEnd"/>
-      <w:r>
-        <w:t>?</w:t>
+        <w:t>операции подготовки данных для отчета с использованием ORM Dapper?</w:t>
       </w:r>
     </w:p>
     <w:p>
       <w:pPr>
         <w:pStyle w:val="a6"/>
-        <w:rPr>
-          <w:lang w:val="en-US"/>
-        </w:rPr>
       </w:pPr>
     </w:p>
     <w:tbl>
@@ -4833,7 +3824,6 @@
                 <w:color w:val="000000"/>
                 <w:sz w:val="19"/>
                 <w:szCs w:val="19"/>
-                <w:lang w:val="en-US"/>
               </w:rPr>
               <w:t xml:space="preserve">  </w:t>
             </w:r>
@@ -4857,7 +3847,6 @@
               </w:rPr>
               <w:t xml:space="preserve"> </w:t>
             </w:r>
-            <w:proofErr w:type="spellStart"/>
             <w:r>
               <w:rPr>
                 <w:rFonts w:ascii="Consolas" w:hAnsi="Consolas" w:cs="Consolas"/>
@@ -4868,38 +3857,15 @@
               </w:rPr>
               <w:t>bool</w:t>
             </w:r>
-            <w:proofErr w:type="spellEnd"/>
-            <w:r>
-              <w:rPr>
-                <w:rFonts w:ascii="Consolas" w:hAnsi="Consolas" w:cs="Consolas"/>
-                <w:color w:val="000000"/>
-                <w:sz w:val="19"/>
-                <w:szCs w:val="19"/>
-                <w:lang w:val="en-US"/>
-              </w:rPr>
-              <w:t xml:space="preserve"> Build(</w:t>
-            </w:r>
-            <w:proofErr w:type="spellStart"/>
-            <w:r>
-              <w:rPr>
-                <w:rFonts w:ascii="Consolas" w:hAnsi="Consolas" w:cs="Consolas"/>
-                <w:color w:val="000000"/>
-                <w:sz w:val="19"/>
-                <w:szCs w:val="19"/>
-                <w:lang w:val="en-US"/>
-              </w:rPr>
-              <w:t>ITransactionsPeriod</w:t>
-            </w:r>
-            <w:proofErr w:type="spellEnd"/>
-            <w:r>
-              <w:rPr>
-                <w:rFonts w:ascii="Consolas" w:hAnsi="Consolas" w:cs="Consolas"/>
-                <w:color w:val="000000"/>
-                <w:sz w:val="19"/>
-                <w:szCs w:val="19"/>
-                <w:lang w:val="en-US"/>
-              </w:rPr>
-              <w:t xml:space="preserve"> period)</w:t>
+            <w:r>
+              <w:rPr>
+                <w:rFonts w:ascii="Consolas" w:hAnsi="Consolas" w:cs="Consolas"/>
+                <w:color w:val="000000"/>
+                <w:sz w:val="19"/>
+                <w:szCs w:val="19"/>
+                <w:lang w:val="en-US"/>
+              </w:rPr>
+              <w:t xml:space="preserve"> Build(ITransactionsPeriod period)</w:t>
             </w:r>
           </w:p>
         </w:tc>
@@ -4974,9 +3940,6 @@
     <w:p>
       <w:pPr>
         <w:pStyle w:val="a6"/>
-        <w:rPr>
-          <w:lang w:val="en-US"/>
-        </w:rPr>
       </w:pPr>
     </w:p>
     <w:p>
@@ -5006,9 +3969,6 @@
         <w:ind w:left="0"/>
       </w:pPr>
       <w:r>
-        <w:rPr>
-          <w:lang w:val="en-US"/>
-        </w:rPr>
         <w:tab/>
       </w:r>
       <w:r>
@@ -5023,7 +3983,6 @@
       <w:r>
         <w:t xml:space="preserve">  </w:t>
       </w:r>
-      <w:proofErr w:type="spellStart"/>
       <w:r>
         <w:rPr>
           <w:rFonts w:ascii="Consolas" w:hAnsi="Consolas" w:cs="Consolas"/>
@@ -5033,7 +3992,6 @@
         </w:rPr>
         <w:t>BuildManager</w:t>
       </w:r>
-      <w:proofErr w:type="spellEnd"/>
       <w:r>
         <w:t xml:space="preserve"> . Для этого в классе данный метод отметим как виртуальный и создадим новый класс.</w:t>
       </w:r>
@@ -5062,58 +4020,26 @@
         <w:rPr>
           <w:lang w:val="en-US"/>
         </w:rPr>
+        <w:t xml:space="preserve"> метод доступа </w:t>
+      </w:r>
+      <w:r>
         <w:t xml:space="preserve"> </w:t>
       </w:r>
-      <w:proofErr w:type="spellStart"/>
-      <w:r>
-        <w:rPr>
-          <w:lang w:val="en-US"/>
-        </w:rPr>
-        <w:t>метод</w:t>
-      </w:r>
-      <w:proofErr w:type="spellEnd"/>
-      <w:r>
-        <w:rPr>
-          <w:lang w:val="en-US"/>
-        </w:rPr>
-        <w:t xml:space="preserve"> </w:t>
-      </w:r>
-      <w:proofErr w:type="spellStart"/>
-      <w:r>
-        <w:rPr>
-          <w:lang w:val="en-US"/>
-        </w:rPr>
-        <w:t>доступа</w:t>
-      </w:r>
-      <w:proofErr w:type="spellEnd"/>
-      <w:r>
-        <w:rPr>
-          <w:lang w:val="en-US"/>
-        </w:rPr>
-        <w:t xml:space="preserve"> </w:t>
-      </w:r>
-      <w:r>
-        <w:t xml:space="preserve"> </w:t>
-      </w:r>
-      <w:proofErr w:type="spellStart"/>
       <w:r>
         <w:rPr>
           <w:u w:val="single"/>
         </w:rPr>
         <w:t>private</w:t>
       </w:r>
-      <w:proofErr w:type="spellEnd"/>
       <w:r>
         <w:t xml:space="preserve"> на </w:t>
       </w:r>
-      <w:proofErr w:type="spellStart"/>
       <w:r>
         <w:rPr>
           <w:u w:val="single"/>
         </w:rPr>
         <w:t>protected</w:t>
       </w:r>
-      <w:proofErr w:type="spellEnd"/>
     </w:p>
     <w:tbl>
       <w:tblPr>
@@ -5160,29 +4086,7 @@
                 <w:szCs w:val="19"/>
                 <w:lang w:val="en-US"/>
               </w:rPr>
-              <w:t xml:space="preserve"> </w:t>
-            </w:r>
-            <w:proofErr w:type="spellStart"/>
-            <w:r>
-              <w:rPr>
-                <w:rFonts w:ascii="Consolas" w:hAnsi="Consolas" w:cs="Consolas"/>
-                <w:color w:val="000000"/>
-                <w:sz w:val="19"/>
-                <w:szCs w:val="19"/>
-                <w:lang w:val="en-US"/>
-              </w:rPr>
-              <w:t>ITransactions</w:t>
-            </w:r>
-            <w:proofErr w:type="spellEnd"/>
-            <w:r>
-              <w:rPr>
-                <w:rFonts w:ascii="Consolas" w:hAnsi="Consolas" w:cs="Consolas"/>
-                <w:color w:val="000000"/>
-                <w:sz w:val="19"/>
-                <w:szCs w:val="19"/>
-                <w:lang w:val="en-US"/>
-              </w:rPr>
-              <w:t xml:space="preserve"> _transactions;</w:t>
+              <w:t xml:space="preserve"> ITransactions _transactions;</w:t>
             </w:r>
           </w:p>
           <w:p>
@@ -5211,29 +4115,7 @@
                 <w:szCs w:val="19"/>
                 <w:lang w:val="en-US"/>
               </w:rPr>
-              <w:t xml:space="preserve"> </w:t>
-            </w:r>
-            <w:proofErr w:type="spellStart"/>
-            <w:r>
-              <w:rPr>
-                <w:rFonts w:ascii="Consolas" w:hAnsi="Consolas" w:cs="Consolas"/>
-                <w:color w:val="000000"/>
-                <w:sz w:val="19"/>
-                <w:szCs w:val="19"/>
-                <w:lang w:val="en-US"/>
-              </w:rPr>
-              <w:t>IlogicBuildTransactions</w:t>
-            </w:r>
-            <w:proofErr w:type="spellEnd"/>
-            <w:r>
-              <w:rPr>
-                <w:rFonts w:ascii="Consolas" w:hAnsi="Consolas" w:cs="Consolas"/>
-                <w:color w:val="000000"/>
-                <w:sz w:val="19"/>
-                <w:szCs w:val="19"/>
-                <w:lang w:val="en-US"/>
-              </w:rPr>
-              <w:t xml:space="preserve"> _logic;</w:t>
+              <w:t xml:space="preserve"> IlogicBuildTransactions _logic;</w:t>
             </w:r>
           </w:p>
         </w:tc>
@@ -5261,9 +4143,6 @@
       <w:pPr>
         <w:pStyle w:val="a6"/>
         <w:ind w:left="0"/>
-        <w:rPr>
-          <w:lang w:val="en-US"/>
-        </w:rPr>
       </w:pPr>
     </w:p>
     <w:p>
@@ -5395,7 +4274,6 @@
               </w:rPr>
               <w:t xml:space="preserve">            </w:t>
             </w:r>
-            <w:proofErr w:type="spellStart"/>
             <w:r>
               <w:rPr>
                 <w:rFonts w:ascii="Consolas" w:hAnsi="Consolas" w:cs="Consolas"/>
@@ -5406,82 +4284,15 @@
               </w:rPr>
               <w:t>var</w:t>
             </w:r>
-            <w:proofErr w:type="spellEnd"/>
-            <w:r>
-              <w:rPr>
-                <w:rFonts w:ascii="Consolas" w:hAnsi="Consolas" w:cs="Consolas"/>
-                <w:color w:val="000000"/>
-                <w:sz w:val="19"/>
-                <w:szCs w:val="19"/>
-                <w:lang w:val="en-US"/>
-              </w:rPr>
-              <w:t xml:space="preserve"> </w:t>
-            </w:r>
-            <w:proofErr w:type="spellStart"/>
-            <w:r>
-              <w:rPr>
-                <w:rFonts w:ascii="Consolas" w:hAnsi="Consolas" w:cs="Consolas"/>
-                <w:color w:val="000000"/>
-                <w:sz w:val="19"/>
-                <w:szCs w:val="19"/>
-                <w:lang w:val="en-US"/>
-              </w:rPr>
-              <w:t>removeRecord</w:t>
-            </w:r>
-            <w:proofErr w:type="spellEnd"/>
-            <w:r>
-              <w:rPr>
-                <w:rFonts w:ascii="Consolas" w:hAnsi="Consolas" w:cs="Consolas"/>
-                <w:color w:val="000000"/>
-                <w:sz w:val="19"/>
-                <w:szCs w:val="19"/>
-                <w:lang w:val="en-US"/>
-              </w:rPr>
-              <w:t xml:space="preserve"> = </w:t>
-            </w:r>
-            <w:proofErr w:type="spellStart"/>
-            <w:r>
-              <w:rPr>
-                <w:rFonts w:ascii="Consolas" w:hAnsi="Consolas" w:cs="Consolas"/>
-                <w:color w:val="000000"/>
-                <w:sz w:val="19"/>
-                <w:szCs w:val="19"/>
-                <w:lang w:val="en-US"/>
-              </w:rPr>
-              <w:t>Task.Run</w:t>
-            </w:r>
-            <w:proofErr w:type="spellEnd"/>
-            <w:r>
-              <w:rPr>
-                <w:rFonts w:ascii="Consolas" w:hAnsi="Consolas" w:cs="Consolas"/>
-                <w:color w:val="000000"/>
-                <w:sz w:val="19"/>
-                <w:szCs w:val="19"/>
-                <w:lang w:val="en-US"/>
-              </w:rPr>
-              <w:t xml:space="preserve"> (() =&gt; _</w:t>
-            </w:r>
-            <w:proofErr w:type="spellStart"/>
-            <w:r>
-              <w:rPr>
-                <w:rFonts w:ascii="Consolas" w:hAnsi="Consolas" w:cs="Consolas"/>
-                <w:color w:val="000000"/>
-                <w:sz w:val="19"/>
-                <w:szCs w:val="19"/>
-                <w:lang w:val="en-US"/>
-              </w:rPr>
-              <w:t>logic.RemoveRecords</w:t>
-            </w:r>
-            <w:proofErr w:type="spellEnd"/>
-            <w:r>
-              <w:rPr>
-                <w:rFonts w:ascii="Consolas" w:hAnsi="Consolas" w:cs="Consolas"/>
-                <w:color w:val="000000"/>
-                <w:sz w:val="19"/>
-                <w:szCs w:val="19"/>
-                <w:lang w:val="en-US"/>
-              </w:rPr>
-              <w:t>(period));</w:t>
+            <w:r>
+              <w:rPr>
+                <w:rFonts w:ascii="Consolas" w:hAnsi="Consolas" w:cs="Consolas"/>
+                <w:color w:val="000000"/>
+                <w:sz w:val="19"/>
+                <w:szCs w:val="19"/>
+                <w:lang w:val="en-US"/>
+              </w:rPr>
+              <w:t xml:space="preserve"> removeRecord = Task.Run (() =&gt; _logic.RemoveRecords(period));</w:t>
             </w:r>
           </w:p>
           <w:p>
@@ -5602,7 +4413,6 @@
               </w:rPr>
               <w:t xml:space="preserve">            </w:t>
             </w:r>
-            <w:proofErr w:type="spellStart"/>
             <w:r>
               <w:rPr>
                 <w:rFonts w:ascii="Consolas" w:hAnsi="Consolas" w:cs="Consolas"/>
@@ -5613,82 +4423,15 @@
               </w:rPr>
               <w:t>var</w:t>
             </w:r>
-            <w:proofErr w:type="spellEnd"/>
-            <w:r>
-              <w:rPr>
-                <w:rFonts w:ascii="Consolas" w:hAnsi="Consolas" w:cs="Consolas"/>
-                <w:color w:val="000000"/>
-                <w:sz w:val="19"/>
-                <w:szCs w:val="19"/>
-                <w:lang w:val="en-US"/>
-              </w:rPr>
-              <w:t xml:space="preserve"> </w:t>
-            </w:r>
-            <w:proofErr w:type="spellStart"/>
-            <w:r>
-              <w:rPr>
-                <w:rFonts w:ascii="Consolas" w:hAnsi="Consolas" w:cs="Consolas"/>
-                <w:color w:val="000000"/>
-                <w:sz w:val="19"/>
-                <w:szCs w:val="19"/>
-                <w:lang w:val="en-US"/>
-              </w:rPr>
-              <w:t>addCustomers</w:t>
-            </w:r>
-            <w:proofErr w:type="spellEnd"/>
-            <w:r>
-              <w:rPr>
-                <w:rFonts w:ascii="Consolas" w:hAnsi="Consolas" w:cs="Consolas"/>
-                <w:color w:val="000000"/>
-                <w:sz w:val="19"/>
-                <w:szCs w:val="19"/>
-                <w:lang w:val="en-US"/>
-              </w:rPr>
-              <w:t xml:space="preserve"> = </w:t>
-            </w:r>
-            <w:proofErr w:type="spellStart"/>
-            <w:r>
-              <w:rPr>
-                <w:rFonts w:ascii="Consolas" w:hAnsi="Consolas" w:cs="Consolas"/>
-                <w:color w:val="000000"/>
-                <w:sz w:val="19"/>
-                <w:szCs w:val="19"/>
-                <w:lang w:val="en-US"/>
-              </w:rPr>
-              <w:t>Task.Run</w:t>
-            </w:r>
-            <w:proofErr w:type="spellEnd"/>
-            <w:r>
-              <w:rPr>
-                <w:rFonts w:ascii="Consolas" w:hAnsi="Consolas" w:cs="Consolas"/>
-                <w:color w:val="000000"/>
-                <w:sz w:val="19"/>
-                <w:szCs w:val="19"/>
-                <w:lang w:val="en-US"/>
-              </w:rPr>
-              <w:t xml:space="preserve"> (() =&gt; _</w:t>
-            </w:r>
-            <w:proofErr w:type="spellStart"/>
-            <w:r>
-              <w:rPr>
-                <w:rFonts w:ascii="Consolas" w:hAnsi="Consolas" w:cs="Consolas"/>
-                <w:color w:val="000000"/>
-                <w:sz w:val="19"/>
-                <w:szCs w:val="19"/>
-                <w:lang w:val="en-US"/>
-              </w:rPr>
-              <w:t>logic.AddCustomers</w:t>
-            </w:r>
-            <w:proofErr w:type="spellEnd"/>
-            <w:r>
-              <w:rPr>
-                <w:rFonts w:ascii="Consolas" w:hAnsi="Consolas" w:cs="Consolas"/>
-                <w:color w:val="000000"/>
-                <w:sz w:val="19"/>
-                <w:szCs w:val="19"/>
-                <w:lang w:val="en-US"/>
-              </w:rPr>
-              <w:t>(period));</w:t>
+            <w:r>
+              <w:rPr>
+                <w:rFonts w:ascii="Consolas" w:hAnsi="Consolas" w:cs="Consolas"/>
+                <w:color w:val="000000"/>
+                <w:sz w:val="19"/>
+                <w:szCs w:val="19"/>
+                <w:lang w:val="en-US"/>
+              </w:rPr>
+              <w:t xml:space="preserve"> addCustomers = Task.Run (() =&gt; _logic.AddCustomers(period));</w:t>
             </w:r>
           </w:p>
           <w:p>
@@ -5790,7 +4533,6 @@
               </w:rPr>
               <w:t xml:space="preserve">            </w:t>
             </w:r>
-            <w:proofErr w:type="spellStart"/>
             <w:r>
               <w:rPr>
                 <w:rFonts w:ascii="Consolas" w:hAnsi="Consolas" w:cs="Consolas"/>
@@ -5801,82 +4543,15 @@
               </w:rPr>
               <w:t>var</w:t>
             </w:r>
-            <w:proofErr w:type="spellEnd"/>
-            <w:r>
-              <w:rPr>
-                <w:rFonts w:ascii="Consolas" w:hAnsi="Consolas" w:cs="Consolas"/>
-                <w:color w:val="000000"/>
-                <w:sz w:val="19"/>
-                <w:szCs w:val="19"/>
-                <w:lang w:val="en-US"/>
-              </w:rPr>
-              <w:t xml:space="preserve"> </w:t>
-            </w:r>
-            <w:proofErr w:type="spellStart"/>
-            <w:r>
-              <w:rPr>
-                <w:rFonts w:ascii="Consolas" w:hAnsi="Consolas" w:cs="Consolas"/>
-                <w:color w:val="000000"/>
-                <w:sz w:val="19"/>
-                <w:szCs w:val="19"/>
-                <w:lang w:val="en-US"/>
-              </w:rPr>
-              <w:t>addAccounts</w:t>
-            </w:r>
-            <w:proofErr w:type="spellEnd"/>
-            <w:r>
-              <w:rPr>
-                <w:rFonts w:ascii="Consolas" w:hAnsi="Consolas" w:cs="Consolas"/>
-                <w:color w:val="000000"/>
-                <w:sz w:val="19"/>
-                <w:szCs w:val="19"/>
-                <w:lang w:val="en-US"/>
-              </w:rPr>
-              <w:t xml:space="preserve"> = </w:t>
-            </w:r>
-            <w:proofErr w:type="spellStart"/>
-            <w:r>
-              <w:rPr>
-                <w:rFonts w:ascii="Consolas" w:hAnsi="Consolas" w:cs="Consolas"/>
-                <w:color w:val="000000"/>
-                <w:sz w:val="19"/>
-                <w:szCs w:val="19"/>
-                <w:lang w:val="en-US"/>
-              </w:rPr>
-              <w:t>Task.Run</w:t>
-            </w:r>
-            <w:proofErr w:type="spellEnd"/>
-            <w:r>
-              <w:rPr>
-                <w:rFonts w:ascii="Consolas" w:hAnsi="Consolas" w:cs="Consolas"/>
-                <w:color w:val="000000"/>
-                <w:sz w:val="19"/>
-                <w:szCs w:val="19"/>
-                <w:lang w:val="en-US"/>
-              </w:rPr>
-              <w:t>(() =&gt; _</w:t>
-            </w:r>
-            <w:proofErr w:type="spellStart"/>
-            <w:r>
-              <w:rPr>
-                <w:rFonts w:ascii="Consolas" w:hAnsi="Consolas" w:cs="Consolas"/>
-                <w:color w:val="000000"/>
-                <w:sz w:val="19"/>
-                <w:szCs w:val="19"/>
-                <w:lang w:val="en-US"/>
-              </w:rPr>
-              <w:t>logic.AddAccounts</w:t>
-            </w:r>
-            <w:proofErr w:type="spellEnd"/>
-            <w:r>
-              <w:rPr>
-                <w:rFonts w:ascii="Consolas" w:hAnsi="Consolas" w:cs="Consolas"/>
-                <w:color w:val="000000"/>
-                <w:sz w:val="19"/>
-                <w:szCs w:val="19"/>
-                <w:lang w:val="en-US"/>
-              </w:rPr>
-              <w:t>(period));</w:t>
+            <w:r>
+              <w:rPr>
+                <w:rFonts w:ascii="Consolas" w:hAnsi="Consolas" w:cs="Consolas"/>
+                <w:color w:val="000000"/>
+                <w:sz w:val="19"/>
+                <w:szCs w:val="19"/>
+                <w:lang w:val="en-US"/>
+              </w:rPr>
+              <w:t xml:space="preserve"> addAccounts = Task.Run(() =&gt; _logic.AddAccounts(period));</w:t>
             </w:r>
           </w:p>
           <w:p>
@@ -5978,7 +4653,6 @@
               </w:rPr>
               <w:t xml:space="preserve">            </w:t>
             </w:r>
-            <w:proofErr w:type="spellStart"/>
             <w:r>
               <w:rPr>
                 <w:rFonts w:ascii="Consolas" w:hAnsi="Consolas" w:cs="Consolas"/>
@@ -5989,82 +4663,15 @@
               </w:rPr>
               <w:t>var</w:t>
             </w:r>
-            <w:proofErr w:type="spellEnd"/>
-            <w:r>
-              <w:rPr>
-                <w:rFonts w:ascii="Consolas" w:hAnsi="Consolas" w:cs="Consolas"/>
-                <w:color w:val="000000"/>
-                <w:sz w:val="19"/>
-                <w:szCs w:val="19"/>
-                <w:lang w:val="en-US"/>
-              </w:rPr>
-              <w:t xml:space="preserve"> </w:t>
-            </w:r>
-            <w:proofErr w:type="spellStart"/>
-            <w:r>
-              <w:rPr>
-                <w:rFonts w:ascii="Consolas" w:hAnsi="Consolas" w:cs="Consolas"/>
-                <w:color w:val="000000"/>
-                <w:sz w:val="19"/>
-                <w:szCs w:val="19"/>
-                <w:lang w:val="en-US"/>
-              </w:rPr>
-              <w:t>addContracts</w:t>
-            </w:r>
-            <w:proofErr w:type="spellEnd"/>
-            <w:r>
-              <w:rPr>
-                <w:rFonts w:ascii="Consolas" w:hAnsi="Consolas" w:cs="Consolas"/>
-                <w:color w:val="000000"/>
-                <w:sz w:val="19"/>
-                <w:szCs w:val="19"/>
-                <w:lang w:val="en-US"/>
-              </w:rPr>
-              <w:t xml:space="preserve"> = </w:t>
-            </w:r>
-            <w:proofErr w:type="spellStart"/>
-            <w:r>
-              <w:rPr>
-                <w:rFonts w:ascii="Consolas" w:hAnsi="Consolas" w:cs="Consolas"/>
-                <w:color w:val="000000"/>
-                <w:sz w:val="19"/>
-                <w:szCs w:val="19"/>
-                <w:lang w:val="en-US"/>
-              </w:rPr>
-              <w:t>Task.Run</w:t>
-            </w:r>
-            <w:proofErr w:type="spellEnd"/>
-            <w:r>
-              <w:rPr>
-                <w:rFonts w:ascii="Consolas" w:hAnsi="Consolas" w:cs="Consolas"/>
-                <w:color w:val="000000"/>
-                <w:sz w:val="19"/>
-                <w:szCs w:val="19"/>
-                <w:lang w:val="en-US"/>
-              </w:rPr>
-              <w:t>(() =&gt; _</w:t>
-            </w:r>
-            <w:proofErr w:type="spellStart"/>
-            <w:r>
-              <w:rPr>
-                <w:rFonts w:ascii="Consolas" w:hAnsi="Consolas" w:cs="Consolas"/>
-                <w:color w:val="000000"/>
-                <w:sz w:val="19"/>
-                <w:szCs w:val="19"/>
-                <w:lang w:val="en-US"/>
-              </w:rPr>
-              <w:t>logic.AddContracts</w:t>
-            </w:r>
-            <w:proofErr w:type="spellEnd"/>
-            <w:r>
-              <w:rPr>
-                <w:rFonts w:ascii="Consolas" w:hAnsi="Consolas" w:cs="Consolas"/>
-                <w:color w:val="000000"/>
-                <w:sz w:val="19"/>
-                <w:szCs w:val="19"/>
-                <w:lang w:val="en-US"/>
-              </w:rPr>
-              <w:t>(period));</w:t>
+            <w:r>
+              <w:rPr>
+                <w:rFonts w:ascii="Consolas" w:hAnsi="Consolas" w:cs="Consolas"/>
+                <w:color w:val="000000"/>
+                <w:sz w:val="19"/>
+                <w:szCs w:val="19"/>
+                <w:lang w:val="en-US"/>
+              </w:rPr>
+              <w:t xml:space="preserve"> addContracts = Task.Run(() =&gt; _logic.AddContracts(period));</w:t>
             </w:r>
           </w:p>
           <w:p>
@@ -6091,6 +4698,7 @@
                 <w:color w:val="000000"/>
                 <w:sz w:val="19"/>
                 <w:szCs w:val="19"/>
+                <w:lang w:val="en-US"/>
               </w:rPr>
             </w:pPr>
             <w:r>
@@ -6109,10 +4717,10 @@
                 <w:color w:val="008000"/>
                 <w:sz w:val="19"/>
                 <w:szCs w:val="19"/>
-              </w:rPr>
-              <w:t>// 5</w:t>
-            </w:r>
-            <w:proofErr w:type="gramStart"/>
+                <w:lang w:val="en-US"/>
+              </w:rPr>
+              <w:t xml:space="preserve">// 5 </w:t>
+            </w:r>
             <w:r>
               <w:rPr>
                 <w:rFonts w:ascii="Consolas" w:hAnsi="Consolas" w:cs="Consolas"/>
@@ -6120,19 +4728,18 @@
                 <w:sz w:val="19"/>
                 <w:szCs w:val="19"/>
               </w:rPr>
-              <w:t xml:space="preserve"> Д</w:t>
-            </w:r>
-            <w:proofErr w:type="gramEnd"/>
+              <w:t>Добавим</w:t>
+            </w:r>
             <w:r>
               <w:rPr>
                 <w:rFonts w:ascii="Consolas" w:hAnsi="Consolas" w:cs="Consolas"/>
                 <w:color w:val="008000"/>
                 <w:sz w:val="19"/>
                 <w:szCs w:val="19"/>
-              </w:rPr>
-              <w:t xml:space="preserve">обавим </w:t>
-            </w:r>
-            <w:proofErr w:type="spellStart"/>
+                <w:lang w:val="en-US"/>
+              </w:rPr>
+              <w:t xml:space="preserve"> </w:t>
+            </w:r>
             <w:r>
               <w:rPr>
                 <w:rFonts w:ascii="Consolas" w:hAnsi="Consolas" w:cs="Consolas"/>
@@ -6142,7 +4749,6 @@
               </w:rPr>
               <w:t>транзации</w:t>
             </w:r>
-            <w:proofErr w:type="spellEnd"/>
           </w:p>
           <w:p>
             <w:pPr>
@@ -6162,7 +4768,6 @@
               </w:rPr>
               <w:t xml:space="preserve">            </w:t>
             </w:r>
-            <w:proofErr w:type="spellStart"/>
             <w:r>
               <w:rPr>
                 <w:rFonts w:ascii="Consolas" w:hAnsi="Consolas" w:cs="Consolas"/>
@@ -6173,82 +4778,15 @@
               </w:rPr>
               <w:t>var</w:t>
             </w:r>
-            <w:proofErr w:type="spellEnd"/>
-            <w:r>
-              <w:rPr>
-                <w:rFonts w:ascii="Consolas" w:hAnsi="Consolas" w:cs="Consolas"/>
-                <w:color w:val="000000"/>
-                <w:sz w:val="19"/>
-                <w:szCs w:val="19"/>
-                <w:lang w:val="en-US"/>
-              </w:rPr>
-              <w:t xml:space="preserve"> </w:t>
-            </w:r>
-            <w:proofErr w:type="spellStart"/>
-            <w:r>
-              <w:rPr>
-                <w:rFonts w:ascii="Consolas" w:hAnsi="Consolas" w:cs="Consolas"/>
-                <w:color w:val="000000"/>
-                <w:sz w:val="19"/>
-                <w:szCs w:val="19"/>
-                <w:lang w:val="en-US"/>
-              </w:rPr>
-              <w:t>addTransactions</w:t>
-            </w:r>
-            <w:proofErr w:type="spellEnd"/>
-            <w:r>
-              <w:rPr>
-                <w:rFonts w:ascii="Consolas" w:hAnsi="Consolas" w:cs="Consolas"/>
-                <w:color w:val="000000"/>
-                <w:sz w:val="19"/>
-                <w:szCs w:val="19"/>
-                <w:lang w:val="en-US"/>
-              </w:rPr>
-              <w:t xml:space="preserve"> = </w:t>
-            </w:r>
-            <w:proofErr w:type="spellStart"/>
-            <w:r>
-              <w:rPr>
-                <w:rFonts w:ascii="Consolas" w:hAnsi="Consolas" w:cs="Consolas"/>
-                <w:color w:val="000000"/>
-                <w:sz w:val="19"/>
-                <w:szCs w:val="19"/>
-                <w:lang w:val="en-US"/>
-              </w:rPr>
-              <w:t>Task.Run</w:t>
-            </w:r>
-            <w:proofErr w:type="spellEnd"/>
-            <w:r>
-              <w:rPr>
-                <w:rFonts w:ascii="Consolas" w:hAnsi="Consolas" w:cs="Consolas"/>
-                <w:color w:val="000000"/>
-                <w:sz w:val="19"/>
-                <w:szCs w:val="19"/>
-                <w:lang w:val="en-US"/>
-              </w:rPr>
-              <w:t>(() =&gt; _</w:t>
-            </w:r>
-            <w:proofErr w:type="spellStart"/>
-            <w:r>
-              <w:rPr>
-                <w:rFonts w:ascii="Consolas" w:hAnsi="Consolas" w:cs="Consolas"/>
-                <w:color w:val="000000"/>
-                <w:sz w:val="19"/>
-                <w:szCs w:val="19"/>
-                <w:lang w:val="en-US"/>
-              </w:rPr>
-              <w:t>logic.AddTransactions</w:t>
-            </w:r>
-            <w:proofErr w:type="spellEnd"/>
-            <w:r>
-              <w:rPr>
-                <w:rFonts w:ascii="Consolas" w:hAnsi="Consolas" w:cs="Consolas"/>
-                <w:color w:val="000000"/>
-                <w:sz w:val="19"/>
-                <w:szCs w:val="19"/>
-                <w:lang w:val="en-US"/>
-              </w:rPr>
-              <w:t>(period));</w:t>
+            <w:r>
+              <w:rPr>
+                <w:rFonts w:ascii="Consolas" w:hAnsi="Consolas" w:cs="Consolas"/>
+                <w:color w:val="000000"/>
+                <w:sz w:val="19"/>
+                <w:szCs w:val="19"/>
+                <w:lang w:val="en-US"/>
+              </w:rPr>
+              <w:t xml:space="preserve"> addTransactions = Task.Run(() =&gt; _logic.AddTransactions(period));</w:t>
             </w:r>
           </w:p>
         </w:tc>
@@ -6277,6 +4815,7 @@
                 <w:color w:val="000000"/>
                 <w:sz w:val="19"/>
                 <w:szCs w:val="19"/>
+                <w:lang w:val="en-US"/>
               </w:rPr>
               <w:t xml:space="preserve">        </w:t>
             </w:r>
@@ -6350,95 +4889,7 @@
                 <w:szCs w:val="19"/>
                 <w:lang w:val="en-US"/>
               </w:rPr>
-              <w:t xml:space="preserve">            </w:t>
-            </w:r>
-            <w:proofErr w:type="spellStart"/>
-            <w:r>
-              <w:rPr>
-                <w:rFonts w:ascii="Consolas" w:hAnsi="Consolas" w:cs="Consolas"/>
-                <w:color w:val="000000"/>
-                <w:sz w:val="19"/>
-                <w:szCs w:val="19"/>
-                <w:lang w:val="en-US"/>
-              </w:rPr>
-              <w:t>Task.WhenAll</w:t>
-            </w:r>
-            <w:proofErr w:type="spellEnd"/>
-            <w:r>
-              <w:rPr>
-                <w:rFonts w:ascii="Consolas" w:hAnsi="Consolas" w:cs="Consolas"/>
-                <w:color w:val="000000"/>
-                <w:sz w:val="19"/>
-                <w:szCs w:val="19"/>
-                <w:lang w:val="en-US"/>
-              </w:rPr>
-              <w:t>(</w:t>
-            </w:r>
-            <w:proofErr w:type="spellStart"/>
-            <w:r>
-              <w:rPr>
-                <w:rFonts w:ascii="Consolas" w:hAnsi="Consolas" w:cs="Consolas"/>
-                <w:color w:val="000000"/>
-                <w:sz w:val="19"/>
-                <w:szCs w:val="19"/>
-                <w:lang w:val="en-US"/>
-              </w:rPr>
-              <w:t>firtsGroup.ToArray</w:t>
-            </w:r>
-            <w:proofErr w:type="spellEnd"/>
-            <w:r>
-              <w:rPr>
-                <w:rFonts w:ascii="Consolas" w:hAnsi="Consolas" w:cs="Consolas"/>
-                <w:color w:val="000000"/>
-                <w:sz w:val="19"/>
-                <w:szCs w:val="19"/>
-                <w:lang w:val="en-US"/>
-              </w:rPr>
-              <w:t>()).</w:t>
-            </w:r>
-            <w:proofErr w:type="spellStart"/>
-            <w:r>
-              <w:rPr>
-                <w:rFonts w:ascii="Consolas" w:hAnsi="Consolas" w:cs="Consolas"/>
-                <w:color w:val="000000"/>
-                <w:sz w:val="19"/>
-                <w:szCs w:val="19"/>
-                <w:lang w:val="en-US"/>
-              </w:rPr>
-              <w:t>GetAwaiter</w:t>
-            </w:r>
-            <w:proofErr w:type="spellEnd"/>
-            <w:r>
-              <w:rPr>
-                <w:rFonts w:ascii="Consolas" w:hAnsi="Consolas" w:cs="Consolas"/>
-                <w:color w:val="000000"/>
-                <w:sz w:val="19"/>
-                <w:szCs w:val="19"/>
-                <w:lang w:val="en-US"/>
-              </w:rPr>
-              <w:t>().</w:t>
-            </w:r>
-            <w:proofErr w:type="spellStart"/>
-            <w:r>
-              <w:rPr>
-                <w:rFonts w:ascii="Consolas" w:hAnsi="Consolas" w:cs="Consolas"/>
-                <w:color w:val="000000"/>
-                <w:sz w:val="19"/>
-                <w:szCs w:val="19"/>
-                <w:lang w:val="en-US"/>
-              </w:rPr>
-              <w:t>GetResult</w:t>
-            </w:r>
-            <w:proofErr w:type="spellEnd"/>
-            <w:r>
-              <w:rPr>
-                <w:rFonts w:ascii="Consolas" w:hAnsi="Consolas" w:cs="Consolas"/>
-                <w:color w:val="000000"/>
-                <w:sz w:val="19"/>
-                <w:szCs w:val="19"/>
-                <w:lang w:val="en-US"/>
-              </w:rPr>
-              <w:t>();</w:t>
+              <w:t xml:space="preserve">            Task.WhenAll(firtsGroup.ToArray()).GetAwaiter().GetResult();</w:t>
             </w:r>
           </w:p>
           <w:p>
@@ -6462,95 +4913,7 @@
                 <w:szCs w:val="19"/>
                 <w:lang w:val="en-US"/>
               </w:rPr>
-              <w:t xml:space="preserve">            </w:t>
-            </w:r>
-            <w:proofErr w:type="spellStart"/>
-            <w:r>
-              <w:rPr>
-                <w:rFonts w:ascii="Consolas" w:hAnsi="Consolas" w:cs="Consolas"/>
-                <w:color w:val="000000"/>
-                <w:sz w:val="19"/>
-                <w:szCs w:val="19"/>
-                <w:lang w:val="en-US"/>
-              </w:rPr>
-              <w:t>Task.WhenAll</w:t>
-            </w:r>
-            <w:proofErr w:type="spellEnd"/>
-            <w:r>
-              <w:rPr>
-                <w:rFonts w:ascii="Consolas" w:hAnsi="Consolas" w:cs="Consolas"/>
-                <w:color w:val="000000"/>
-                <w:sz w:val="19"/>
-                <w:szCs w:val="19"/>
-                <w:lang w:val="en-US"/>
-              </w:rPr>
-              <w:t>(</w:t>
-            </w:r>
-            <w:proofErr w:type="spellStart"/>
-            <w:r>
-              <w:rPr>
-                <w:rFonts w:ascii="Consolas" w:hAnsi="Consolas" w:cs="Consolas"/>
-                <w:color w:val="000000"/>
-                <w:sz w:val="19"/>
-                <w:szCs w:val="19"/>
-                <w:lang w:val="en-US"/>
-              </w:rPr>
-              <w:t>secondGroup.ToArray</w:t>
-            </w:r>
-            <w:proofErr w:type="spellEnd"/>
-            <w:r>
-              <w:rPr>
-                <w:rFonts w:ascii="Consolas" w:hAnsi="Consolas" w:cs="Consolas"/>
-                <w:color w:val="000000"/>
-                <w:sz w:val="19"/>
-                <w:szCs w:val="19"/>
-                <w:lang w:val="en-US"/>
-              </w:rPr>
-              <w:t>()).</w:t>
-            </w:r>
-            <w:proofErr w:type="spellStart"/>
-            <w:r>
-              <w:rPr>
-                <w:rFonts w:ascii="Consolas" w:hAnsi="Consolas" w:cs="Consolas"/>
-                <w:color w:val="000000"/>
-                <w:sz w:val="19"/>
-                <w:szCs w:val="19"/>
-                <w:lang w:val="en-US"/>
-              </w:rPr>
-              <w:t>GetAwaiter</w:t>
-            </w:r>
-            <w:proofErr w:type="spellEnd"/>
-            <w:r>
-              <w:rPr>
-                <w:rFonts w:ascii="Consolas" w:hAnsi="Consolas" w:cs="Consolas"/>
-                <w:color w:val="000000"/>
-                <w:sz w:val="19"/>
-                <w:szCs w:val="19"/>
-                <w:lang w:val="en-US"/>
-              </w:rPr>
-              <w:t>().</w:t>
-            </w:r>
-            <w:proofErr w:type="spellStart"/>
-            <w:r>
-              <w:rPr>
-                <w:rFonts w:ascii="Consolas" w:hAnsi="Consolas" w:cs="Consolas"/>
-                <w:color w:val="000000"/>
-                <w:sz w:val="19"/>
-                <w:szCs w:val="19"/>
-                <w:lang w:val="en-US"/>
-              </w:rPr>
-              <w:t>GetResult</w:t>
-            </w:r>
-            <w:proofErr w:type="spellEnd"/>
-            <w:r>
-              <w:rPr>
-                <w:rFonts w:ascii="Consolas" w:hAnsi="Consolas" w:cs="Consolas"/>
-                <w:color w:val="000000"/>
-                <w:sz w:val="19"/>
-                <w:szCs w:val="19"/>
-                <w:lang w:val="en-US"/>
-              </w:rPr>
-              <w:t>();</w:t>
+              <w:t xml:space="preserve">            Task.WhenAll(secondGroup.ToArray()).GetAwaiter().GetResult();</w:t>
             </w:r>
           </w:p>
         </w:tc>
@@ -6569,9 +4932,6 @@
       <w:pPr>
         <w:pStyle w:val="a6"/>
         <w:ind w:left="0"/>
-        <w:rPr>
-          <w:lang w:val="en-US"/>
-        </w:rPr>
       </w:pPr>
       <w:r>
         <w:t>Результат выполнения тестов. Прирост производительности ~8%</w:t>
@@ -6581,9 +4941,6 @@
       <w:pPr>
         <w:pStyle w:val="a6"/>
         <w:ind w:left="0"/>
-        <w:rPr>
-          <w:lang w:val="en-US"/>
-        </w:rPr>
       </w:pPr>
     </w:p>
     <w:p>
@@ -6660,19 +5017,11 @@
           <w:lang w:val="en-US"/>
         </w:rPr>
       </w:pPr>
-      <w:proofErr w:type="spellStart"/>
       <w:r>
         <w:rPr>
           <w:lang w:val="en-US"/>
         </w:rPr>
-        <w:t>Задачи</w:t>
-      </w:r>
-      <w:proofErr w:type="spellEnd"/>
-      <w:r>
-        <w:rPr>
-          <w:lang w:val="en-US"/>
-        </w:rPr>
-        <w:t>:</w:t>
+        <w:t>Задачи:</w:t>
       </w:r>
     </w:p>
     <w:p>
@@ -6722,7 +5071,6 @@
         </w:rPr>
         <w:t xml:space="preserve">  </w:t>
       </w:r>
-      <w:proofErr w:type="spellStart"/>
       <w:r>
         <w:rPr>
           <w:rFonts w:ascii="Consolas" w:hAnsi="Consolas" w:cs="Consolas"/>
@@ -6733,18 +5081,15 @@
         </w:rPr>
         <w:t>BuildManagerThreads</w:t>
       </w:r>
-      <w:proofErr w:type="spellEnd"/>
       <w:r>
         <w:rPr>
           <w:lang w:val="en-US"/>
         </w:rPr>
         <w:t xml:space="preserve">  </w:t>
       </w:r>
-      <w:proofErr w:type="spellStart"/>
       <w:r>
         <w:t>исползуя</w:t>
       </w:r>
-      <w:proofErr w:type="spellEnd"/>
       <w:r>
         <w:rPr>
           <w:lang w:val="en-US"/>
@@ -6787,7 +5132,6 @@
         </w:rPr>
         <w:t xml:space="preserve"> </w:t>
       </w:r>
-      <w:proofErr w:type="spellStart"/>
       <w:r>
         <w:rPr>
           <w:rFonts w:ascii="Consolas" w:hAnsi="Consolas" w:cs="Consolas"/>
@@ -6798,7 +5142,6 @@
         </w:rPr>
         <w:t>LogicBuildTransactionsWithDapper</w:t>
       </w:r>
-      <w:proofErr w:type="spellEnd"/>
       <w:r>
         <w:rPr>
           <w:lang w:val="en-US"/>
@@ -6815,29 +5158,95 @@
         </w:numPr>
       </w:pPr>
       <w:r>
-        <w:t xml:space="preserve">Написать класс </w:t>
-      </w:r>
-      <w:proofErr w:type="spellStart"/>
-      <w:r>
+        <w:t>Написать</w:t>
+      </w:r>
+      <w:r>
+        <w:t xml:space="preserve"> </w:t>
+      </w:r>
+      <w:r>
+        <w:t>класс</w:t>
+      </w:r>
+      <w:r>
+        <w:t xml:space="preserve"> </w:t>
+      </w:r>
+      <w:r>
+        <w:rPr>
+          <w:lang w:val="en-US"/>
+        </w:rPr>
         <w:t>BuildManager</w:t>
       </w:r>
-      <w:proofErr w:type="spellEnd"/>
-      <w:r>
-        <w:t xml:space="preserve"> с внедрением интерфейса </w:t>
-      </w:r>
-      <w:proofErr w:type="spellStart"/>
+      <w:r>
+        <w:t xml:space="preserve"> </w:t>
+      </w:r>
+      <w:r>
+        <w:t>с</w:t>
+      </w:r>
+      <w:r>
+        <w:t xml:space="preserve"> </w:t>
+      </w:r>
+      <w:r>
+        <w:t>внедрением</w:t>
+      </w:r>
+      <w:r>
+        <w:t xml:space="preserve"> </w:t>
+      </w:r>
+      <w:r>
+        <w:t>интерфейса</w:t>
+      </w:r>
+      <w:r>
+        <w:t xml:space="preserve"> </w:t>
+      </w:r>
       <w:r>
         <w:rPr>
           <w:rFonts w:ascii="Consolas" w:hAnsi="Consolas" w:cs="Consolas"/>
           <w:color w:val="2B91AF"/>
           <w:sz w:val="19"/>
           <w:szCs w:val="19"/>
+          <w:lang w:val="en-US"/>
         </w:rPr>
         <w:t>IlogicBuildTransactions</w:t>
       </w:r>
-      <w:proofErr w:type="spellEnd"/>
-      <w:r>
-        <w:t xml:space="preserve"> таким образом, чтобы класс был </w:t>
+      <w:r>
+        <w:t xml:space="preserve"> </w:t>
+      </w:r>
+      <w:r>
+        <w:t>таким</w:t>
+      </w:r>
+      <w:r>
+        <w:t xml:space="preserve"> </w:t>
+      </w:r>
+      <w:r>
+        <w:t>образом</w:t>
+      </w:r>
+      <w:r>
+        <w:t xml:space="preserve">, </w:t>
+      </w:r>
+      <w:r>
+        <w:t>чтобы</w:t>
+      </w:r>
+      <w:r>
+        <w:t xml:space="preserve"> </w:t>
+      </w:r>
+      <w:r>
+        <w:t xml:space="preserve">один </w:t>
+      </w:r>
+      <w:r>
+        <w:t>класс</w:t>
+      </w:r>
+      <w:r>
+        <w:t xml:space="preserve"> </w:t>
+      </w:r>
+      <w:r>
+        <w:rPr>
+          <w:lang w:val="en-US"/>
+        </w:rPr>
+        <w:t>BuildManager</w:t>
+      </w:r>
+      <w:r>
+        <w:t xml:space="preserve">  мог работать с разны</w:t>
+      </w:r>
+      <w:r>
+        <w:t>ми реализациями.</w:t>
       </w:r>
     </w:p>
     <w:p/>

</xml_diff>